<commit_message>
Fix corrupted test file (performance test). Update final report.
</commit_message>
<xml_diff>
--- a/docs/adn510 final report.docx
+++ b/docs/adn510 final report.docx
@@ -124,15 +124,205 @@
     </w:p>
     <w:p>
       <w:r>
-        <w:t>TODO: references</w:t>
-      </w:r>
-    </w:p>
-    <w:p>
-      <w:r>
-        <w:t>Biological neurons form the brain and its network of sensory inputs and motor control outputs in animals, including humans. Individual neurons communicate with each other by sending spikes of voltage along axons and receiving them on dendrites. Understanding how this system works is one of the keys to diagnosing and treating neurological disorders.</w:t>
+        <w:t>Biological neurons form the brain and its network of sensory inputs and motor control outputs in animals, including humans</w:t>
+      </w:r>
+      <w:r>
+        <w:t xml:space="preserve"> </w:t>
+      </w:r>
+      <w:sdt>
+        <w:sdtPr>
+          <w:id w:val="1540155077"/>
+          <w:citation/>
+        </w:sdtPr>
+        <w:sdtContent>
+          <w:r>
+            <w:fldChar w:fldCharType="begin"/>
+          </w:r>
+          <w:r>
+            <w:instrText xml:space="preserve"> CITATION Tho02 \l 2057 </w:instrText>
+          </w:r>
+          <w:r>
+            <w:fldChar w:fldCharType="separate"/>
+          </w:r>
+          <w:r>
+            <w:rPr>
+              <w:noProof/>
+            </w:rPr>
+            <w:t>[1]</w:t>
+          </w:r>
+          <w:r>
+            <w:fldChar w:fldCharType="end"/>
+          </w:r>
+        </w:sdtContent>
+      </w:sdt>
+      <w:sdt>
+        <w:sdtPr>
+          <w:id w:val="-335535627"/>
+          <w:citation/>
+        </w:sdtPr>
+        <w:sdtContent>
+          <w:r>
+            <w:fldChar w:fldCharType="begin"/>
+          </w:r>
+          <w:r>
+            <w:instrText xml:space="preserve"> CITATION Eug07 \l 2057 </w:instrText>
+          </w:r>
+          <w:r>
+            <w:fldChar w:fldCharType="separate"/>
+          </w:r>
+          <w:r>
+            <w:rPr>
+              <w:noProof/>
+            </w:rPr>
+            <w:t xml:space="preserve"> </w:t>
+          </w:r>
+          <w:r>
+            <w:rPr>
+              <w:noProof/>
+            </w:rPr>
+            <w:t>[2]</w:t>
+          </w:r>
+          <w:r>
+            <w:fldChar w:fldCharType="end"/>
+          </w:r>
+        </w:sdtContent>
+      </w:sdt>
+      <w:r>
+        <w:t>. Individual neurons communicate with each other by sending spikes of voltage along axons and receiving them on dendrites. Understanding how this system works is one of the keys to diagnosing and treating neurological disorders.</w:t>
       </w:r>
       <w:r>
         <w:t xml:space="preserve"> Imitating the system has been successful in achieving limited artificial intelligence in fields such as image recognition and behaviour prediction.</w:t>
+      </w:r>
+    </w:p>
+    <w:p>
+      <w:r>
+        <w:t xml:space="preserve">Many models of spiking neuron behaviour, from the simple LIF </w:t>
+      </w:r>
+      <w:sdt>
+        <w:sdtPr>
+          <w:id w:val="1583493668"/>
+          <w:citation/>
+        </w:sdtPr>
+        <w:sdtContent>
+          <w:r>
+            <w:fldChar w:fldCharType="begin"/>
+          </w:r>
+          <w:r>
+            <w:instrText xml:space="preserve"> CITATION Cas13 \l 2057 </w:instrText>
+          </w:r>
+          <w:r>
+            <w:fldChar w:fldCharType="separate"/>
+          </w:r>
+          <w:r>
+            <w:rPr>
+              <w:noProof/>
+            </w:rPr>
+            <w:t>[3]</w:t>
+          </w:r>
+          <w:r>
+            <w:fldChar w:fldCharType="end"/>
+          </w:r>
+        </w:sdtContent>
+      </w:sdt>
+      <w:r>
+        <w:t xml:space="preserve"> </w:t>
+      </w:r>
+      <w:r>
+        <w:t>to the biologically representative Hodgkin Huxley model</w:t>
+      </w:r>
+      <w:r>
+        <w:t xml:space="preserve"> </w:t>
+      </w:r>
+      <w:sdt>
+        <w:sdtPr>
+          <w:id w:val="1466390043"/>
+          <w:citation/>
+        </w:sdtPr>
+        <w:sdtContent>
+          <w:r>
+            <w:fldChar w:fldCharType="begin"/>
+          </w:r>
+          <w:r>
+            <w:instrText xml:space="preserve"> CITATION Hdg52 \l 2057 </w:instrText>
+          </w:r>
+          <w:r>
+            <w:fldChar w:fldCharType="separate"/>
+          </w:r>
+          <w:r>
+            <w:rPr>
+              <w:noProof/>
+            </w:rPr>
+            <w:t>[4]</w:t>
+          </w:r>
+          <w:r>
+            <w:fldChar w:fldCharType="end"/>
+          </w:r>
+        </w:sdtContent>
+      </w:sdt>
+      <w:r>
+        <w:t>, have been developed, and claim various capabilities.</w:t>
+      </w:r>
+    </w:p>
+    <w:p>
+      <w:r>
+        <w:t>A cellular automaton is an arrangement of cells whose behaviour depends on the state of their neighbouring cells. As the state of each cell changes in response to its neighbours, it induces further changes</w:t>
+      </w:r>
+      <w:r>
+        <w:t>, giving rise to a system that changes over time</w:t>
+      </w:r>
+      <w:r>
+        <w:t>. A simple set of localized rules can give rise to complex emergent behaviour of the larger system</w:t>
+      </w:r>
+      <w:r>
+        <w:t xml:space="preserve"> </w:t>
+      </w:r>
+      <w:sdt>
+        <w:sdtPr>
+          <w:id w:val="-1599855538"/>
+          <w:citation/>
+        </w:sdtPr>
+        <w:sdtContent>
+          <w:r>
+            <w:fldChar w:fldCharType="begin"/>
+          </w:r>
+          <w:r>
+            <w:instrText xml:space="preserve"> CITATION MGa70 \l 2057 </w:instrText>
+          </w:r>
+          <w:r>
+            <w:fldChar w:fldCharType="separate"/>
+          </w:r>
+          <w:r>
+            <w:rPr>
+              <w:noProof/>
+            </w:rPr>
+            <w:t>[5]</w:t>
+          </w:r>
+          <w:r>
+            <w:fldChar w:fldCharType="end"/>
+          </w:r>
+        </w:sdtContent>
+      </w:sdt>
+      <w:r>
+        <w:t>.</w:t>
+      </w:r>
+    </w:p>
+    <w:p>
+      <w:r>
+        <w:t>In this project a software tool is created for defining, configuring and running cellular automatons constructed from spiking neurons. The aim is to provide an environment in which the interactions between spiking neurons can be investigated and learnt from, with a particular focus on the requirements for sustained activity in a network that has no external stimulus driving it.</w:t>
+      </w:r>
+    </w:p>
+    <w:p>
+      <w:r>
+        <w:t>The potential number of automatons is essentially unbounded, but two methods for achieving the desired result</w:t>
+      </w:r>
+      <w:r>
+        <w:t>s</w:t>
+      </w:r>
+      <w:r>
+        <w:t xml:space="preserve"> prove to be successful and one configuration representing each method is presented</w:t>
+      </w:r>
+      <w:r>
+        <w:t>.</w:t>
       </w:r>
     </w:p>
     <w:p>
@@ -359,7 +549,7 @@
             <w:rPr>
               <w:noProof/>
             </w:rPr>
-            <w:t>[7]</w:t>
+            <w:t>[4]</w:t>
           </w:r>
           <w:r>
             <w:fldChar w:fldCharType="end"/>
@@ -629,7 +819,7 @@
             <w:rPr>
               <w:noProof/>
             </w:rPr>
-            <w:t>[3]</w:t>
+            <w:t>[6]</w:t>
           </w:r>
           <w:r>
             <w:fldChar w:fldCharType="end"/>
@@ -661,7 +851,7 @@
             <w:rPr>
               <w:noProof/>
             </w:rPr>
-            <w:t>[4]</w:t>
+            <w:t>[7]</w:t>
           </w:r>
           <w:r>
             <w:fldChar w:fldCharType="end"/>
@@ -826,6 +1016,85 @@
       </w:r>
     </w:p>
     <w:p>
+      <w:r>
+        <w:t xml:space="preserve">In addition to neurons which cause excitation of other neurons, there are some which inhibit </w:t>
+      </w:r>
+      <w:sdt>
+        <w:sdtPr>
+          <w:id w:val="-1984076459"/>
+          <w:citation/>
+        </w:sdtPr>
+        <w:sdtContent>
+          <w:r>
+            <w:fldChar w:fldCharType="begin"/>
+          </w:r>
+          <w:r>
+            <w:instrText xml:space="preserve"> CITATION Tho02 \l 2057 </w:instrText>
+          </w:r>
+          <w:r>
+            <w:fldChar w:fldCharType="separate"/>
+          </w:r>
+          <w:r>
+            <w:rPr>
+              <w:noProof/>
+            </w:rPr>
+            <w:t>[1]</w:t>
+          </w:r>
+          <w:r>
+            <w:fldChar w:fldCharType="end"/>
+          </w:r>
+        </w:sdtContent>
+      </w:sdt>
+      <w:r>
+        <w:t>. Spikes received from inhibitory neurons drive the membrane potential towards its resting state. Inhibitory neurons are less common than excitatory.</w:t>
+      </w:r>
+    </w:p>
+    <w:p>
+      <w:r>
+        <w:t xml:space="preserve">Inhibition can also arise from </w:t>
+      </w:r>
+      <w:proofErr w:type="spellStart"/>
+      <w:r>
+        <w:t>non linear</w:t>
+      </w:r>
+      <w:proofErr w:type="spellEnd"/>
+      <w:r>
+        <w:t xml:space="preserve"> interactions between incoming spikes</w:t>
+      </w:r>
+      <w:r>
+        <w:t xml:space="preserve"> </w:t>
+      </w:r>
+      <w:sdt>
+        <w:sdtPr>
+          <w:id w:val="-438139440"/>
+          <w:citation/>
+        </w:sdtPr>
+        <w:sdtContent>
+          <w:r>
+            <w:fldChar w:fldCharType="begin"/>
+          </w:r>
+          <w:r>
+            <w:instrText xml:space="preserve">CITATION Tho02 \p 14 \l 2057 </w:instrText>
+          </w:r>
+          <w:r>
+            <w:fldChar w:fldCharType="separate"/>
+          </w:r>
+          <w:r>
+            <w:rPr>
+              <w:noProof/>
+            </w:rPr>
+            <w:t>[1, p. 14]</w:t>
+          </w:r>
+          <w:r>
+            <w:fldChar w:fldCharType="end"/>
+          </w:r>
+        </w:sdtContent>
+      </w:sdt>
+      <w:r>
+        <w:t>, in which the responsiveness of the receiving neuron to other spikes is modulated. Shunting inhibition refers to an input synapse that decreases the effect of excitatory inputs.</w:t>
+      </w:r>
+    </w:p>
+    <w:p>
       <w:pPr>
         <w:pStyle w:val="Heading2"/>
       </w:pPr>
@@ -834,6 +1103,83 @@
       </w:r>
     </w:p>
     <w:p>
+      <w:r>
+        <w:t xml:space="preserve">Nothing physical, including neurons, is ever completely at rest; there is always noise, arising from random variations in chemical distributions and charges. This will only rarely </w:t>
+      </w:r>
+      <w:r>
+        <w:t xml:space="preserve">directly </w:t>
+      </w:r>
+      <w:r>
+        <w:t>result in a neuron firing, because noise is generally quite a bit lower than the threshold voltage (the brain would not function if it was not), but will mean it is rare for a neuron to be at the resting potential. If a group of neurons that respond to a particular input are at rest and receive an excitation some of the neurons in the group are likely to be already partly excited just due to noise</w:t>
+      </w:r>
+      <w:r>
+        <w:t xml:space="preserve">, and will respond faster than a non-stochastic analysis would suggest </w:t>
+      </w:r>
+      <w:sdt>
+        <w:sdtPr>
+          <w:id w:val="213628390"/>
+          <w:citation/>
+        </w:sdtPr>
+        <w:sdtContent>
+          <w:r>
+            <w:fldChar w:fldCharType="begin"/>
+          </w:r>
+          <w:r>
+            <w:instrText xml:space="preserve">CITATION Tho02 \p 77 \l 2057 </w:instrText>
+          </w:r>
+          <w:r>
+            <w:fldChar w:fldCharType="separate"/>
+          </w:r>
+          <w:r>
+            <w:rPr>
+              <w:noProof/>
+            </w:rPr>
+            <w:t>[1, p. 77]</w:t>
+          </w:r>
+          <w:r>
+            <w:fldChar w:fldCharType="end"/>
+          </w:r>
+        </w:sdtContent>
+      </w:sdt>
+      <w:r>
+        <w:t>.</w:t>
+      </w:r>
+    </w:p>
+    <w:p>
+      <w:r>
+        <w:t xml:space="preserve">Noise can also act to dislodge a neuron from a locally stable state and cause it to move into a more appropriate one </w:t>
+      </w:r>
+      <w:sdt>
+        <w:sdtPr>
+          <w:id w:val="1384366019"/>
+          <w:citation/>
+        </w:sdtPr>
+        <w:sdtContent>
+          <w:r>
+            <w:fldChar w:fldCharType="begin"/>
+          </w:r>
+          <w:r>
+            <w:instrText xml:space="preserve">CITATION Tho02 \p 190 \l 2057 </w:instrText>
+          </w:r>
+          <w:r>
+            <w:fldChar w:fldCharType="separate"/>
+          </w:r>
+          <w:r>
+            <w:rPr>
+              <w:noProof/>
+            </w:rPr>
+            <w:t>[1, p. 190]</w:t>
+          </w:r>
+          <w:r>
+            <w:fldChar w:fldCharType="end"/>
+          </w:r>
+        </w:sdtContent>
+      </w:sdt>
+      <w:r>
+        <w:t>.</w:t>
+      </w:r>
+    </w:p>
+    <w:p>
       <w:pPr>
         <w:pStyle w:val="Heading2"/>
       </w:pPr>
@@ -842,6 +1188,49 @@
       </w:r>
     </w:p>
     <w:p>
+      <w:r>
+        <w:t>The human brain (and many others) is not a homogenous volume of neurons; there are regions associated with specific processing or stimuli</w:t>
+      </w:r>
+      <w:r>
+        <w:t>, and regions which can be identified by the type of neuron they contain</w:t>
+      </w:r>
+      <w:r>
+        <w:t xml:space="preserve"> </w:t>
+      </w:r>
+      <w:sdt>
+        <w:sdtPr>
+          <w:id w:val="1450505433"/>
+          <w:citation/>
+        </w:sdtPr>
+        <w:sdtContent>
+          <w:r>
+            <w:fldChar w:fldCharType="begin"/>
+          </w:r>
+          <w:r>
+            <w:instrText xml:space="preserve">CITATION Tho02 \p 56-64 \l 2057 </w:instrText>
+          </w:r>
+          <w:r>
+            <w:fldChar w:fldCharType="separate"/>
+          </w:r>
+          <w:r>
+            <w:rPr>
+              <w:noProof/>
+            </w:rPr>
+            <w:t>[1, pp. 56-64]</w:t>
+          </w:r>
+          <w:r>
+            <w:fldChar w:fldCharType="end"/>
+          </w:r>
+        </w:sdtContent>
+      </w:sdt>
+      <w:r>
+        <w:t>.</w:t>
+      </w:r>
+      <w:r>
+        <w:t xml:space="preserve"> These can then be further subdivided into layers, with the neuron densities and types changing from one layer to the next, and different patterns of connectivity within and between the different layers.</w:t>
+      </w:r>
+    </w:p>
+    <w:p>
       <w:pPr>
         <w:pStyle w:val="Heading2"/>
       </w:pPr>
@@ -850,6 +1239,121 @@
         <w:t>Consciousness and Wakefulness</w:t>
       </w:r>
       <w:bookmarkEnd w:id="1"/>
+    </w:p>
+    <w:p>
+      <w:r>
+        <w:t xml:space="preserve">An exact definition (or understanding) of consciousness is still elusive, but </w:t>
+      </w:r>
+      <w:r>
+        <w:t xml:space="preserve">it has been divided into two concepts: wakefulness and awareness </w:t>
+      </w:r>
+      <w:sdt>
+        <w:sdtPr>
+          <w:id w:val="-683283550"/>
+          <w:citation/>
+        </w:sdtPr>
+        <w:sdtContent>
+          <w:r>
+            <w:fldChar w:fldCharType="begin"/>
+          </w:r>
+          <w:r>
+            <w:instrText xml:space="preserve">CITATION Zha19 \l 2057 </w:instrText>
+          </w:r>
+          <w:r>
+            <w:fldChar w:fldCharType="separate"/>
+          </w:r>
+          <w:r>
+            <w:rPr>
+              <w:noProof/>
+            </w:rPr>
+            <w:t>[9]</w:t>
+          </w:r>
+          <w:r>
+            <w:fldChar w:fldCharType="end"/>
+          </w:r>
+        </w:sdtContent>
+      </w:sdt>
+      <w:r>
+        <w:t>. Awareness is out of scope of this project, but wakefulness (continuing activity) plays an important part.</w:t>
+      </w:r>
+    </w:p>
+    <w:p>
+      <w:r>
+        <w:t xml:space="preserve">The Dynamic Core hypothesis </w:t>
+      </w:r>
+      <w:sdt>
+        <w:sdtPr>
+          <w:id w:val="-928184212"/>
+          <w:citation/>
+        </w:sdtPr>
+        <w:sdtContent>
+          <w:r>
+            <w:fldChar w:fldCharType="begin"/>
+          </w:r>
+          <w:r>
+            <w:instrText xml:space="preserve"> CITATION Ede11 \l 2057 </w:instrText>
+          </w:r>
+          <w:r>
+            <w:fldChar w:fldCharType="separate"/>
+          </w:r>
+          <w:r>
+            <w:rPr>
+              <w:noProof/>
+            </w:rPr>
+            <w:t>[10]</w:t>
+          </w:r>
+          <w:r>
+            <w:fldChar w:fldCharType="end"/>
+          </w:r>
+        </w:sdtContent>
+      </w:sdt>
+      <w:r>
+        <w:t xml:space="preserve"> proposes that </w:t>
+      </w:r>
+      <w:r>
+        <w:t>wakefulness</w:t>
+      </w:r>
+      <w:r>
+        <w:t xml:space="preserve"> arises from re-entrant behaviour amongst specific neurons.</w:t>
+      </w:r>
+    </w:p>
+    <w:p>
+      <w:r>
+        <w:lastRenderedPageBreak/>
+        <w:t xml:space="preserve">MRI scans of brain activity in people in vegetative states, and statistical outcomes of brain surgery on different areas of the brain </w:t>
+      </w:r>
+      <w:sdt>
+        <w:sdtPr>
+          <w:id w:val="1443651570"/>
+          <w:citation/>
+        </w:sdtPr>
+        <w:sdtContent>
+          <w:r>
+            <w:fldChar w:fldCharType="begin"/>
+          </w:r>
+          <w:r>
+            <w:instrText xml:space="preserve"> CITATION Zha19 \l 2057 </w:instrText>
+          </w:r>
+          <w:r>
+            <w:fldChar w:fldCharType="separate"/>
+          </w:r>
+          <w:r>
+            <w:rPr>
+              <w:noProof/>
+            </w:rPr>
+            <w:t>[9]</w:t>
+          </w:r>
+          <w:r>
+            <w:fldChar w:fldCharType="end"/>
+          </w:r>
+        </w:sdtContent>
+      </w:sdt>
+      <w:r>
+        <w:t>, suggest that specific regions are responsible for maintaining wakefulness and driving activity everywhere else.</w:t>
+      </w:r>
+      <w:r>
+        <w:t xml:space="preserve"> Specifically, trauma and surgery to the posterior cortex is very likely to result in a persistent vegetative state, more so than other regions.</w:t>
+      </w:r>
     </w:p>
     <w:p>
       <w:pPr>
@@ -882,7 +1386,7 @@
             <w:rPr>
               <w:noProof/>
             </w:rPr>
-            <w:t>[7]</w:t>
+            <w:t>[10]</w:t>
           </w:r>
           <w:r>
             <w:fldChar w:fldCharType="end"/>
@@ -1234,7 +1738,7 @@
             <w:rPr>
               <w:noProof/>
             </w:rPr>
-            <w:t>[7]</w:t>
+            <w:t>[11]</w:t>
           </w:r>
           <w:r>
             <w:fldChar w:fldCharType="end"/>
@@ -1266,7 +1770,7 @@
             <w:rPr>
               <w:noProof/>
             </w:rPr>
-            <w:t>[8]</w:t>
+            <w:t>[12]</w:t>
           </w:r>
           <w:r>
             <w:fldChar w:fldCharType="end"/>
@@ -1311,7 +1815,7 @@
             <w:rPr>
               <w:noProof/>
             </w:rPr>
-            <w:t>[9]</w:t>
+            <w:t>[13]</w:t>
           </w:r>
           <w:r>
             <w:fldChar w:fldCharType="end"/>
@@ -1392,7 +1896,7 @@
             <w:rPr>
               <w:noProof/>
             </w:rPr>
-            <w:t>[11]</w:t>
+            <w:t>[14]</w:t>
           </w:r>
           <w:r>
             <w:fldChar w:fldCharType="end"/>
@@ -1461,13 +1965,7 @@
             <w:rPr>
               <w:noProof/>
             </w:rPr>
-            <w:t xml:space="preserve"> </w:t>
-          </w:r>
-          <w:r>
-            <w:rPr>
-              <w:noProof/>
-            </w:rPr>
-            <w:t>[4]</w:t>
+            <w:t>[6]</w:t>
           </w:r>
           <w:r>
             <w:fldChar w:fldCharType="end"/>
@@ -1496,7 +1994,7 @@
             <w:rPr>
               <w:noProof/>
             </w:rPr>
-            <w:t>[5]</w:t>
+            <w:t>[7]</w:t>
           </w:r>
           <w:r>
             <w:fldChar w:fldCharType="end"/>
@@ -1528,12 +2026,6 @@
             <w:rPr>
               <w:noProof/>
             </w:rPr>
-            <w:t xml:space="preserve"> </w:t>
-          </w:r>
-          <w:r>
-            <w:rPr>
-              <w:noProof/>
-            </w:rPr>
             <w:t>[1]</w:t>
           </w:r>
           <w:r>
@@ -1625,12 +2117,6 @@
             <w:rPr>
               <w:noProof/>
             </w:rPr>
-            <w:t xml:space="preserve"> </w:t>
-          </w:r>
-          <w:r>
-            <w:rPr>
-              <w:noProof/>
-            </w:rPr>
             <w:t>[1]</w:t>
           </w:r>
           <w:r>
@@ -1689,13 +2175,7 @@
             <w:rPr>
               <w:noProof/>
             </w:rPr>
-            <w:t xml:space="preserve"> </w:t>
-          </w:r>
-          <w:r>
-            <w:rPr>
-              <w:noProof/>
-            </w:rPr>
-            <w:t>[4]</w:t>
+            <w:t>[6]</w:t>
           </w:r>
           <w:r>
             <w:fldChar w:fldCharType="end"/>
@@ -1724,7 +2204,7 @@
             <w:rPr>
               <w:noProof/>
             </w:rPr>
-            <w:t>[5]</w:t>
+            <w:t>[7]</w:t>
           </w:r>
           <w:r>
             <w:fldChar w:fldCharType="end"/>
@@ -1774,7 +2254,7 @@
             <w:rPr>
               <w:noProof/>
             </w:rPr>
-            <w:t>[12]</w:t>
+            <w:t>[15]</w:t>
           </w:r>
           <w:r>
             <w:fldChar w:fldCharType="end"/>
@@ -1803,7 +2283,7 @@
             <w:rPr>
               <w:noProof/>
             </w:rPr>
-            <w:t>[9]</w:t>
+            <w:t>[16]</w:t>
           </w:r>
           <w:r>
             <w:fldChar w:fldCharType="end"/>
@@ -1837,13 +2317,7 @@
             <w:rPr>
               <w:noProof/>
             </w:rPr>
-            <w:t xml:space="preserve"> </w:t>
-          </w:r>
-          <w:r>
-            <w:rPr>
-              <w:noProof/>
-            </w:rPr>
-            <w:t>[11]</w:t>
+            <w:t>[14]</w:t>
           </w:r>
           <w:r>
             <w:fldChar w:fldCharType="end"/>
@@ -1872,7 +2346,7 @@
             <w:rPr>
               <w:noProof/>
             </w:rPr>
-            <w:t>[13]</w:t>
+            <w:t>[15]</w:t>
           </w:r>
           <w:r>
             <w:fldChar w:fldCharType="end"/>
@@ -1904,7 +2378,7 @@
             <w:rPr>
               <w:noProof/>
             </w:rPr>
-            <w:t>[14]</w:t>
+            <w:t>[17]</w:t>
           </w:r>
           <w:r>
             <w:fldChar w:fldCharType="end"/>
@@ -1955,12 +2429,6 @@
             <w:rPr>
               <w:noProof/>
             </w:rPr>
-            <w:t xml:space="preserve"> </w:t>
-          </w:r>
-          <w:r>
-            <w:rPr>
-              <w:noProof/>
-            </w:rPr>
             <w:t>[1]</w:t>
           </w:r>
           <w:r>
@@ -1990,7 +2458,7 @@
             <w:rPr>
               <w:noProof/>
             </w:rPr>
-            <w:t>[15]</w:t>
+            <w:t>[3]</w:t>
           </w:r>
           <w:r>
             <w:fldChar w:fldCharType="end"/>
@@ -2375,7 +2843,7 @@
             <w:rPr>
               <w:noProof/>
             </w:rPr>
-            <w:t>[12]</w:t>
+            <w:t>[15]</w:t>
           </w:r>
           <w:r>
             <w:fldChar w:fldCharType="end"/>
@@ -2412,7 +2880,7 @@
             <w:rPr>
               <w:noProof/>
             </w:rPr>
-            <w:t>[16]</w:t>
+            <w:t>[18]</w:t>
           </w:r>
           <w:r>
             <w:fldChar w:fldCharType="end"/>
@@ -2464,7 +2932,7 @@
             <w:rPr>
               <w:noProof/>
             </w:rPr>
-            <w:t>[17]</w:t>
+            <w:t>[19]</w:t>
           </w:r>
           <w:r>
             <w:fldChar w:fldCharType="end"/>
@@ -2491,15 +2959,7 @@
       </w:r>
       <w:proofErr w:type="spellEnd"/>
       <w:r>
-        <w:t xml:space="preserve"> neuron </w:t>
-      </w:r>
-      <w:proofErr w:type="gramStart"/>
-      <w:r>
-        <w:t>is able to</w:t>
-      </w:r>
-      <w:proofErr w:type="gramEnd"/>
-      <w:r>
-        <w:t xml:space="preserve"> exhibit 20 different spiking behaviours using two simultaneous differential equations, one quadratic and one linear, and can be an integrator, coincidence detector or resonator</w:t>
+        <w:t xml:space="preserve"> neuron is able to exhibit 20 different spiking behaviours using two simultaneous differential equations, one quadratic and one linear, and can be an integrator, coincidence detector or resonator</w:t>
       </w:r>
       <w:r>
         <w:t>, and does so using only 13 FLOPS per neuron per iteration.</w:t>
@@ -2899,7 +3359,7 @@
             <w:rPr>
               <w:noProof/>
             </w:rPr>
-            <w:t>[12, pp. 24-30]</w:t>
+            <w:t>[17, pp. 24-30]</w:t>
           </w:r>
           <w:r>
             <w:fldChar w:fldCharType="end"/>
@@ -3188,7 +3648,7 @@
             <w:rPr>
               <w:noProof/>
             </w:rPr>
-            <w:t>[14]</w:t>
+            <w:t>[3]</w:t>
           </w:r>
           <w:r>
             <w:fldChar w:fldCharType="end"/>
@@ -3291,7 +3751,12 @@
         <w:fldChar w:fldCharType="separate"/>
       </w:r>
       <w:r>
-        <w:t>2</w:t>
+        <w:rPr>
+          <w:b/>
+          <w:bCs/>
+          <w:lang w:val="en-US"/>
+        </w:rPr>
+        <w:t>Error! Reference source not found.</w:t>
       </w:r>
       <w:r>
         <w:fldChar w:fldCharType="end"/>
@@ -3339,7 +3804,7 @@
             <w:rPr>
               <w:noProof/>
             </w:rPr>
-            <w:t>[18]</w:t>
+            <w:t>[20]</w:t>
           </w:r>
           <w:r>
             <w:fldChar w:fldCharType="end"/>
@@ -3384,7 +3849,7 @@
             <w:rPr>
               <w:noProof/>
             </w:rPr>
-            <w:t>[17]</w:t>
+            <w:t>[19]</w:t>
           </w:r>
           <w:r>
             <w:fldChar w:fldCharType="end"/>
@@ -3400,15 +3865,7 @@
       </w:r>
       <w:proofErr w:type="spellEnd"/>
       <w:r>
-        <w:t xml:space="preserve"> is not a </w:t>
-      </w:r>
-      <w:proofErr w:type="gramStart"/>
-      <w:r>
-        <w:t>model in its own right, but</w:t>
-      </w:r>
-      <w:proofErr w:type="gramEnd"/>
-      <w:r>
-        <w:t xml:space="preserve"> a hardware system on which they can be run. Its existence</w:t>
+        <w:t xml:space="preserve"> is not a model in its own right, but a hardware system on which they can be run. Its existence</w:t>
       </w:r>
       <w:r>
         <w:t xml:space="preserve"> and scale</w:t>
@@ -3459,7 +3916,7 @@
             <w:rPr>
               <w:noProof/>
             </w:rPr>
-            <w:t>[12]</w:t>
+            <w:t>[3]</w:t>
           </w:r>
           <w:r>
             <w:fldChar w:fldCharType="end"/>
@@ -3496,7 +3953,7 @@
             <w:rPr>
               <w:noProof/>
             </w:rPr>
-            <w:t>[13]</w:t>
+            <w:t>[21]</w:t>
           </w:r>
           <w:r>
             <w:fldChar w:fldCharType="end"/>
@@ -3533,7 +3990,7 @@
             <w:rPr>
               <w:noProof/>
             </w:rPr>
-            <w:t>[14]</w:t>
+            <w:t>[22]</w:t>
           </w:r>
           <w:r>
             <w:fldChar w:fldCharType="end"/>
@@ -3573,7 +4030,7 @@
             <w:rPr>
               <w:noProof/>
             </w:rPr>
-            <w:t>[15]</w:t>
+            <w:t>[23]</w:t>
           </w:r>
           <w:r>
             <w:fldChar w:fldCharType="end"/>
@@ -3754,15 +4211,10 @@
         <w:t>.</w:t>
       </w:r>
       <w:r>
-        <w:t xml:space="preserve"> It would be very unreasonable to suggest that a simple automaton is </w:t>
-      </w:r>
-      <w:proofErr w:type="gramStart"/>
-      <w:r>
-        <w:t>awake, but</w:t>
-      </w:r>
-      <w:proofErr w:type="gramEnd"/>
-      <w:r>
-        <w:t xml:space="preserve"> achieving continuous activity without an external input is a challenge in its own right, and gives rise to a number of questions that need to be answered.</w:t>
+        <w:t xml:space="preserve"> It would be very unreasonable to suggest that a simple automaton is awake, but achieving continuous activity without an external input is a challenge in its own right, and gives rise to a number of questions that need to be answered</w:t>
+      </w:r>
+      <w:r>
+        <w:t xml:space="preserve"> in order to construct an artificial intelligence which is awake.</w:t>
       </w:r>
     </w:p>
     <w:p>
@@ -3798,6 +4250,9 @@
           <w:noProof/>
         </w:rPr>
         <w:t>5</w:t>
+      </w:r>
+      <w:r>
+        <w:t xml:space="preserve"> R Numbers</w:t>
       </w:r>
       <w:r>
         <w:fldChar w:fldCharType="end"/>
@@ -3914,6 +4369,9 @@
         <w:t>killing any cell that has 4 or more neighbours</w:t>
       </w:r>
       <w:r>
+        <w:t>,</w:t>
+      </w:r>
+      <w:r>
         <w:t xml:space="preserve"> bringing R down when the cell density goes up. I</w:t>
       </w:r>
       <w:r>
@@ -3923,20 +4381,95 @@
         <w:t xml:space="preserve">spiking </w:t>
       </w:r>
       <w:r>
-        <w:t>neuron from firing when it is overstimulated.</w:t>
-      </w:r>
-    </w:p>
-    <w:p>
-      <w:r>
-        <w:t xml:space="preserve">One option, </w:t>
-      </w:r>
-      <w:proofErr w:type="gramStart"/>
-      <w:r>
-        <w:t>similar to</w:t>
-      </w:r>
-      <w:proofErr w:type="gramEnd"/>
-      <w:r>
-        <w:t xml:space="preserve"> that used in life, is to use inhibitory neurons </w:t>
+        <w:t>neuron from firing when it is overstimulated</w:t>
+      </w:r>
+      <w:r>
+        <w:t>, however.</w:t>
+      </w:r>
+    </w:p>
+    <w:p>
+      <w:r>
+        <w:t xml:space="preserve">One option, similar to that used in life, is </w:t>
+      </w:r>
+      <w:r>
+        <w:t xml:space="preserve">a re-entrant network (akin to the Dynamic Core hypothesis </w:t>
+      </w:r>
+      <w:sdt>
+        <w:sdtPr>
+          <w:id w:val="848144525"/>
+          <w:citation/>
+        </w:sdtPr>
+        <w:sdtContent>
+          <w:r>
+            <w:fldChar w:fldCharType="begin"/>
+          </w:r>
+          <w:r>
+            <w:instrText xml:space="preserve"> CITATION Ede11 \l 2057 </w:instrText>
+          </w:r>
+          <w:r>
+            <w:fldChar w:fldCharType="separate"/>
+          </w:r>
+          <w:r>
+            <w:rPr>
+              <w:noProof/>
+            </w:rPr>
+            <w:t>[10]</w:t>
+          </w:r>
+          <w:r>
+            <w:fldChar w:fldCharType="end"/>
+          </w:r>
+        </w:sdtContent>
+      </w:sdt>
+      <w:r>
+        <w:t xml:space="preserve"> </w:t>
+      </w:r>
+      <w:r>
+        <w:t xml:space="preserve">mentioned in section </w:t>
+      </w:r>
+      <w:r>
+        <w:fldChar w:fldCharType="begin"/>
+      </w:r>
+      <w:r>
+        <w:instrText xml:space="preserve"> REF _Ref69813944 \r \h </w:instrText>
+      </w:r>
+      <w:r>
+        <w:fldChar w:fldCharType="separate"/>
+      </w:r>
+      <w:r>
+        <w:t>2</w:t>
+      </w:r>
+      <w:r>
+        <w:fldChar w:fldCharType="end"/>
+      </w:r>
+      <w:r>
+        <w:t>.</w:t>
+      </w:r>
+      <w:r>
+        <w:fldChar w:fldCharType="begin"/>
+      </w:r>
+      <w:r>
+        <w:instrText xml:space="preserve"> REF _Ref69813947 \r \h </w:instrText>
+      </w:r>
+      <w:r>
+        <w:fldChar w:fldCharType="separate"/>
+      </w:r>
+      <w:r>
+        <w:t>6</w:t>
+      </w:r>
+      <w:r>
+        <w:fldChar w:fldCharType="end"/>
+      </w:r>
+      <w:r>
+        <w:t xml:space="preserve">) </w:t>
+      </w:r>
+      <w:r>
+        <w:t>us</w:t>
+      </w:r>
+      <w:r>
+        <w:t>ing</w:t>
+      </w:r>
+      <w:r>
+        <w:t xml:space="preserve"> inhibitory neurons </w:t>
       </w:r>
       <w:r>
         <w:t xml:space="preserve">to maintain balance. These can be simple negatively weighted inputs (subtractive), “shunting” in which a connection decreases the effectiveness of excitatory inputs (divisive) </w:t>
@@ -4003,10 +4536,7 @@
         <w:t xml:space="preserve"> </w:t>
       </w:r>
       <w:r>
-        <w:t xml:space="preserve"> </w:t>
-      </w:r>
-      <w:r>
-        <w:t xml:space="preserve">There are many arguments for combining </w:t>
+        <w:t xml:space="preserve"> There are many arguments for combining </w:t>
       </w:r>
       <w:r>
         <w:t>multiple kinds of neuron</w:t>
@@ -4033,7 +4563,7 @@
             <w:rPr>
               <w:noProof/>
             </w:rPr>
-            <w:t>[14]</w:t>
+            <w:t>[3]</w:t>
           </w:r>
           <w:r>
             <w:fldChar w:fldCharType="end"/>
@@ -4041,10 +4571,11 @@
         </w:sdtContent>
       </w:sdt>
       <w:r>
-        <w:t xml:space="preserve"> and the design used here allows layers of inhibitory neurons to be included.</w:t>
-      </w:r>
-      <w:r>
-        <w:t xml:space="preserve"> F</w:t>
+        <w:t xml:space="preserve"> and the design used here allows layers of inhibitory </w:t>
+      </w:r>
+      <w:r>
+        <w:lastRenderedPageBreak/>
+        <w:t>neurons to be included. F</w:t>
       </w:r>
       <w:r>
         <w:t xml:space="preserve">atigue </w:t>
@@ -4058,12 +4589,14 @@
     </w:p>
     <w:p>
       <w:r>
-        <w:lastRenderedPageBreak/>
-        <w:t xml:space="preserve">A second option is to mimic the behaviour described as the Dynamic Core and Global Workspace hypotheses </w:t>
+        <w:t xml:space="preserve">A second option </w:t>
+      </w:r>
+      <w:r>
+        <w:t xml:space="preserve">that one region of the automaton sustains the activity of the rest (mimicking the posterior cortex </w:t>
       </w:r>
       <w:sdt>
         <w:sdtPr>
-          <w:id w:val="926466388"/>
+          <w:id w:val="-1777557346"/>
           <w:citation/>
         </w:sdtPr>
         <w:sdtContent>
@@ -4071,7 +4604,7 @@
             <w:fldChar w:fldCharType="begin"/>
           </w:r>
           <w:r>
-            <w:instrText xml:space="preserve"> CITATION Ede11 \l 2057 </w:instrText>
+            <w:instrText xml:space="preserve"> CITATION Zha19 \l 2057 </w:instrText>
           </w:r>
           <w:r>
             <w:fldChar w:fldCharType="separate"/>
@@ -4080,7 +4613,7 @@
             <w:rPr>
               <w:noProof/>
             </w:rPr>
-            <w:t>[23]</w:t>
+            <w:t>[9]</w:t>
           </w:r>
           <w:r>
             <w:fldChar w:fldCharType="end"/>
@@ -4088,7 +4621,10 @@
         </w:sdtContent>
       </w:sdt>
       <w:r>
-        <w:t xml:space="preserve"> and outlined in section </w:t>
+        <w:t xml:space="preserve"> mentioned in </w:t>
+      </w:r>
+      <w:r>
+        <w:t xml:space="preserve">section </w:t>
       </w:r>
       <w:r>
         <w:fldChar w:fldCharType="begin"/>
@@ -4124,7 +4660,16 @@
         <w:fldChar w:fldCharType="end"/>
       </w:r>
       <w:r>
-        <w:t>. To achieve this a layer of overactive neurons (R &gt; 1) acts as a driver (the dynamic core) and sustains activity in less active layers (R &lt; 1) (the global workspace).</w:t>
+        <w:t>)</w:t>
+      </w:r>
+      <w:r>
+        <w:t>. To achieve this a layer of overactive neurons (R &gt; 1) acts as a driver and sustains activity in less active layers (R &lt; 1</w:t>
+      </w:r>
+      <w:r>
+        <w:t>)</w:t>
+      </w:r>
+      <w:r>
+        <w:t>.</w:t>
       </w:r>
     </w:p>
     <w:p>
@@ -4142,7 +4687,13 @@
       </w:r>
       <w:proofErr w:type="spellEnd"/>
       <w:r>
-        <w:t xml:space="preserve"> model can act as an inhibitory neuron and even mimic the output of the biological ones in the brain, there does not appear to be anything limiting the negative potential a neuron can have. This will not be a problem with shunting inhibitions, but otherwise seems to part of a common theme through all the literature reviewed here - the existence of inhibitors, whether neurons or otherwise, is acknowledged but mostly ignored. We suspect this is because most work on</w:t>
+        <w:t xml:space="preserve"> model can act as an inhibitory neuron and even mimic the output of the biological ones in the brain, there does not appear to be anything limiting the negative potential a neuron can have. This will not be a problem with shunting inhibitions, but otherwise seems to part of a common theme through all the literature reviewed here - the existence of inhibitors, whether neurons or otherwise, is acknowledged but mostly ignored. </w:t>
+      </w:r>
+      <w:r>
+        <w:t xml:space="preserve">Presumably </w:t>
+      </w:r>
+      <w:r>
+        <w:t>this is because most work on</w:t>
       </w:r>
       <w:r>
         <w:t xml:space="preserve"> computational</w:t>
@@ -4154,7 +4705,13 @@
         <w:t xml:space="preserve"> or data stream</w:t>
       </w:r>
       <w:r>
-        <w:t xml:space="preserve">, rather than a continuously updating system such as our automaton that needs to self-regulate. </w:t>
+        <w:t xml:space="preserve">, rather than a continuously updating system such as </w:t>
+      </w:r>
+      <w:r>
+        <w:t>an</w:t>
+      </w:r>
+      <w:r>
+        <w:t xml:space="preserve"> automaton that needs to self-regulate. </w:t>
       </w:r>
     </w:p>
     <w:p>
@@ -4295,7 +4852,7 @@
             <w:rPr>
               <w:noProof/>
             </w:rPr>
-            <w:t>[14]</w:t>
+            <w:t>[3]</w:t>
           </w:r>
           <w:r>
             <w:rPr>
@@ -4338,7 +4895,7 @@
             <w:rPr>
               <w:noProof/>
             </w:rPr>
-            <w:t>[15]</w:t>
+            <w:t>[3]</w:t>
           </w:r>
           <w:r>
             <w:fldChar w:fldCharType="end"/>
@@ -4403,15 +4960,7 @@
         <w:t xml:space="preserve">to that for noise </w:t>
       </w:r>
       <w:r>
-        <w:t xml:space="preserve">can be made about learning. Individual neurons should not begin changing their associated synapse weights if we want our automaton to have consistent and repeatable behaviour. There is also the problem that the automaton has </w:t>
-      </w:r>
-      <w:proofErr w:type="gramStart"/>
-      <w:r>
-        <w:t>no</w:t>
-      </w:r>
-      <w:proofErr w:type="gramEnd"/>
-      <w:r>
-        <w:t xml:space="preserve"> output, other than its own state, which makes the usual Hebbian teaching mechanism difficult to imagine. There is no clear “correct” result to propagate through the network and learn from.</w:t>
+        <w:t>can be made about learning. Individual neurons should not begin changing their associated synapse weights if we want our automaton to have consistent and repeatable behaviour. There is also the problem that the automaton has no output, other than its own state, which makes the usual Hebbian teaching mechanism difficult to imagine. There is no clear “correct” result to propagate through the network and learn from.</w:t>
       </w:r>
     </w:p>
     <w:p>
@@ -4448,7 +4997,21 @@
           <w:i/>
           <w:iCs/>
         </w:rPr>
-        <w:t>Most of this section is copied from the Initial Report for this project.</w:t>
+        <w:t>Most of this section is copied</w:t>
+      </w:r>
+      <w:r>
+        <w:rPr>
+          <w:i/>
+          <w:iCs/>
+        </w:rPr>
+        <w:t xml:space="preserve"> directly</w:t>
+      </w:r>
+      <w:r>
+        <w:rPr>
+          <w:i/>
+          <w:iCs/>
+        </w:rPr>
+        <w:t xml:space="preserve"> from the Initial Report for this project.</w:t>
       </w:r>
     </w:p>
     <w:p>
@@ -5045,7 +5608,7 @@
             <w:rPr>
               <w:noProof/>
             </w:rPr>
-            <w:t>[23]</w:t>
+            <w:t>[25]</w:t>
           </w:r>
           <w:r>
             <w:fldChar w:fldCharType="end"/>
@@ -5136,12 +5699,14 @@
         <w:pStyle w:val="Heading2"/>
         <w:numPr>
           <w:ilvl w:val="0"/>
-          <w:numId w:val="17"/>
+          <w:numId w:val="20"/>
         </w:numPr>
       </w:pPr>
       <w:r>
         <w:t>Layers and Synapses</w:t>
       </w:r>
+      <w:bookmarkStart w:id="13" w:name="_GoBack"/>
+      <w:bookmarkEnd w:id="13"/>
     </w:p>
     <w:p>
       <w:r>
@@ -5162,15 +5727,7 @@
       </w:r>
       <w:proofErr w:type="spellEnd"/>
       <w:r>
-        <w:t xml:space="preserve">) and all the neurons </w:t>
-      </w:r>
-      <w:proofErr w:type="gramStart"/>
-      <w:r>
-        <w:t>in a given</w:t>
-      </w:r>
-      <w:proofErr w:type="gramEnd"/>
-      <w:r>
-        <w:t xml:space="preserve"> layer have the same configuration (for example, if they are </w:t>
+        <w:t xml:space="preserve">) and all the neurons in a given layer have the same configuration (for example, if they are </w:t>
       </w:r>
       <w:proofErr w:type="spellStart"/>
       <w:r>
@@ -5278,7 +5835,7 @@
       <w:pPr>
         <w:pStyle w:val="Caption"/>
       </w:pPr>
-      <w:bookmarkStart w:id="13" w:name="_Ref69901619"/>
+      <w:bookmarkStart w:id="14" w:name="_Ref69901619"/>
       <w:r>
         <w:t xml:space="preserve">Figure </w:t>
       </w:r>
@@ -5290,7 +5847,7 @@
           <w:t>5</w:t>
         </w:r>
       </w:fldSimple>
-      <w:bookmarkEnd w:id="13"/>
+      <w:bookmarkEnd w:id="14"/>
       <w:r>
         <w:t xml:space="preserve"> Synapse Matrix</w:t>
       </w:r>
@@ -5305,15 +5862,7 @@
     </w:p>
     <w:p>
       <w:r>
-        <w:t xml:space="preserve">The software is designed to handle arbitrarily large synapse matrices, in anticipation of needing many synapses (to match typical neurons in the human brain with 10,000 connections a synapse matrix would need to be 100x100 in size). This sort of size is unrealistic in practice because of performance constraints, but 9x9 matrices were used for a lot of experiments and that is </w:t>
-      </w:r>
-      <w:proofErr w:type="gramStart"/>
-      <w:r>
-        <w:t>sufficient</w:t>
-      </w:r>
-      <w:proofErr w:type="gramEnd"/>
-      <w:r>
-        <w:t xml:space="preserve"> to bring a large proportion of a layer within reach of the edge of the grid. Rather than have moving patterns dissipate on contact with a dead zone the grid wraps around, from the top to the bottom and from the right to the left.</w:t>
+        <w:t>The software is designed to handle arbitrarily large synapse matrices, in anticipation of needing many synapses (to match typical neurons in the human brain with 10,000 connections a synapse matrix would need to be 100x100 in size). This sort of size is unrealistic in practice because of performance constraints, but 9x9 matrices were used for a lot of experiments and that is sufficient to bring a large proportion of a layer within reach of the edge of the grid. Rather than have moving patterns dissipate on contact with a dead zone the grid wraps around, from the top to the bottom and from the right to the left.</w:t>
       </w:r>
     </w:p>
     <w:p>
@@ -5388,7 +5937,7 @@
         <w:rPr>
           <w:noProof/>
         </w:rPr>
-        <w:t>5</w:t>
+        <w:t>6</w:t>
       </w:r>
       <w:r>
         <w:fldChar w:fldCharType="end"/>
@@ -5401,15 +5950,7 @@
       </w:r>
       <w:r>
         <w:lastRenderedPageBreak/>
-        <w:t xml:space="preserve">synapses. These are configured independently. Running the automaton simply requires the </w:t>
-      </w:r>
-      <w:proofErr w:type="gramStart"/>
-      <w:r>
-        <w:t>tick(</w:t>
-      </w:r>
-      <w:proofErr w:type="gramEnd"/>
-      <w:r>
-        <w:t>) function of the Automaton class to be called repeatedly, once per iteration.</w:t>
+        <w:t>synapses. These are configured independently. Running the automaton simply requires the tick() function of the Automaton class to be called repeatedly, once per iteration.</w:t>
       </w:r>
     </w:p>
     <w:p>
@@ -5467,8 +6008,8 @@
       <w:pPr>
         <w:pStyle w:val="Caption"/>
       </w:pPr>
-      <w:bookmarkStart w:id="14" w:name="_Ref69815926"/>
-      <w:bookmarkStart w:id="15" w:name="_Ref69815918"/>
+      <w:bookmarkStart w:id="15" w:name="_Ref69815926"/>
+      <w:bookmarkStart w:id="16" w:name="_Ref69815918"/>
       <w:r>
         <w:t xml:space="preserve">Figure </w:t>
       </w:r>
@@ -5480,7 +6021,7 @@
           <w:t>6</w:t>
         </w:r>
       </w:fldSimple>
-      <w:bookmarkEnd w:id="14"/>
+      <w:bookmarkEnd w:id="15"/>
       <w:r>
         <w:t xml:space="preserve"> </w:t>
       </w:r>
@@ -5492,15 +6033,11 @@
       <w:r>
         <w:t xml:space="preserve"> Class Diagram</w:t>
       </w:r>
-      <w:bookmarkEnd w:id="15"/>
+      <w:bookmarkEnd w:id="16"/>
     </w:p>
     <w:p>
       <w:pPr>
         <w:pStyle w:val="Heading2"/>
-        <w:numPr>
-          <w:ilvl w:val="0"/>
-          <w:numId w:val="17"/>
-        </w:numPr>
       </w:pPr>
       <w:r>
         <w:t>Object Orientation</w:t>
@@ -5558,15 +6095,13 @@
     </w:p>
     <w:p>
       <w:r>
-        <w:t xml:space="preserve">Layers interact with each other only via spikes. By separating this interaction into two phases within the </w:t>
-      </w:r>
-      <w:proofErr w:type="gramStart"/>
-      <w:r>
-        <w:t>tick(</w:t>
-      </w:r>
-      <w:proofErr w:type="gramEnd"/>
-      <w:r>
-        <w:t xml:space="preserve">) function it is possible to process each layer in isolation, the first phase pushing spikes onto layers and the second phase processing the layer and outputting spikes. This means a separate thread can be used for each layer (see </w:t>
+        <w:t>Layers interact with each other only via spikes. By separating this interaction into two phases within the tick() function it is possible to process each layer in isolation, the first phase pushing spikes onto layers and the second phase processing layer</w:t>
+      </w:r>
+      <w:r>
+        <w:t>s</w:t>
+      </w:r>
+      <w:r>
+        <w:t xml:space="preserve"> and outputting spikes. This means a separate thread can be used for each layer (see </w:t>
       </w:r>
       <w:r>
         <w:fldChar w:fldCharType="begin"/>
@@ -5584,13 +6119,19 @@
         <w:rPr>
           <w:noProof/>
         </w:rPr>
-        <w:t>6</w:t>
+        <w:t>7</w:t>
       </w:r>
       <w:r>
         <w:fldChar w:fldCharType="end"/>
       </w:r>
       <w:r>
-        <w:t>) without any overhead in mutex locks, which is a significant performance improvement for multi-layer networks. The program is still basically single threaded and only divides temporarily while iterating through layers, which prevents a lot of the complexity associated with threading from permeating the rest of the code base.</w:t>
+        <w:t xml:space="preserve">) without any overhead in mutex locks, which is a significant performance improvement for multi-layer networks. The program is still </w:t>
+      </w:r>
+      <w:r>
+        <w:t>conceptually</w:t>
+      </w:r>
+      <w:r>
+        <w:t xml:space="preserve"> single threaded and only divides temporarily while iterating through layers, which prevents a lot of the complexity associated with threading from permeating the rest of the code base.</w:t>
       </w:r>
     </w:p>
     <w:p>
@@ -5648,7 +6189,7 @@
       <w:pPr>
         <w:pStyle w:val="Caption"/>
       </w:pPr>
-      <w:bookmarkStart w:id="16" w:name="_Ref69817093"/>
+      <w:bookmarkStart w:id="17" w:name="_Ref69817093"/>
       <w:r>
         <w:t xml:space="preserve">Figure </w:t>
       </w:r>
@@ -5660,7 +6201,7 @@
           <w:t>7</w:t>
         </w:r>
       </w:fldSimple>
-      <w:bookmarkEnd w:id="16"/>
+      <w:bookmarkEnd w:id="17"/>
       <w:r>
         <w:t xml:space="preserve"> Multithreading Pathways</w:t>
       </w:r>
@@ -5681,20 +6222,169 @@
       </w:pPr>
       <w:r>
         <w:lastRenderedPageBreak/>
+        <w:t>Performance</w:t>
+      </w:r>
+    </w:p>
+    <w:p>
+      <w:r>
+        <w:t>An effective automaton needs to be large enough for interesting behaviours to emerge. This means it also needs to be fast, so as not to take an unacceptable amount of time to execute. For the purposes of the configurations used in this project a grid of 256x256 neurons was found to be adequate, but 512x512 better when memory allowed.</w:t>
+      </w:r>
+    </w:p>
+    <w:p>
+      <w:proofErr w:type="spellStart"/>
+      <w:r>
+        <w:t>Izhikevich</w:t>
+      </w:r>
+      <w:proofErr w:type="spellEnd"/>
+      <w:r>
+        <w:t xml:space="preserve"> claims a 1ms simulation time for 10,000 neurons with 1,000,000 synapses on a 1GHz PC </w:t>
+      </w:r>
+      <w:sdt>
+        <w:sdtPr>
+          <w:id w:val="-1643187421"/>
+          <w:citation/>
+        </w:sdtPr>
+        <w:sdtContent>
+          <w:r>
+            <w:fldChar w:fldCharType="begin"/>
+          </w:r>
+          <w:r>
+            <w:instrText xml:space="preserve"> CITATION Eug03 \l 2057 </w:instrText>
+          </w:r>
+          <w:r>
+            <w:fldChar w:fldCharType="separate"/>
+          </w:r>
+          <w:r>
+            <w:rPr>
+              <w:noProof/>
+            </w:rPr>
+            <w:t>[19]</w:t>
+          </w:r>
+          <w:r>
+            <w:fldChar w:fldCharType="end"/>
+          </w:r>
+        </w:sdtContent>
+      </w:sdt>
+      <w:r>
+        <w:t xml:space="preserve">. That is only a 100x100 grid of neurons, which is rather small for an automaton and would limit the size of feature we could hope to detect. It is also only 100 synapses per neuron, rather than the 10,000 typical of the brain </w:t>
+      </w:r>
+      <w:sdt>
+        <w:sdtPr>
+          <w:id w:val="-1347402865"/>
+          <w:citation/>
+        </w:sdtPr>
+        <w:sdtContent>
+          <w:r>
+            <w:fldChar w:fldCharType="begin"/>
+          </w:r>
+          <w:r>
+            <w:instrText xml:space="preserve"> CITATION Tho02 \l 2057 </w:instrText>
+          </w:r>
+          <w:r>
+            <w:fldChar w:fldCharType="separate"/>
+          </w:r>
+          <w:r>
+            <w:rPr>
+              <w:noProof/>
+            </w:rPr>
+            <w:t>[1]</w:t>
+          </w:r>
+          <w:r>
+            <w:fldChar w:fldCharType="end"/>
+          </w:r>
+        </w:sdtContent>
+      </w:sdt>
+      <w:r>
+        <w:t xml:space="preserve">. There is a balance to be made between designing for speed and premature optimization, but it was obvious even without profiling that efficiency would be an important factor here </w:t>
+      </w:r>
+      <w:sdt>
+        <w:sdtPr>
+          <w:id w:val="2076855469"/>
+          <w:citation/>
+        </w:sdtPr>
+        <w:sdtContent>
+          <w:r>
+            <w:fldChar w:fldCharType="begin"/>
+          </w:r>
+          <w:r>
+            <w:instrText xml:space="preserve"> CITATION SGh09 \l 2057 </w:instrText>
+          </w:r>
+          <w:r>
+            <w:fldChar w:fldCharType="separate"/>
+          </w:r>
+          <w:r>
+            <w:rPr>
+              <w:noProof/>
+            </w:rPr>
+            <w:t>[14]</w:t>
+          </w:r>
+          <w:r>
+            <w:fldChar w:fldCharType="end"/>
+          </w:r>
+        </w:sdtContent>
+      </w:sdt>
+      <w:r>
+        <w:t xml:space="preserve"> </w:t>
+      </w:r>
+      <w:sdt>
+        <w:sdtPr>
+          <w:id w:val="-130637737"/>
+          <w:citation/>
+        </w:sdtPr>
+        <w:sdtContent>
+          <w:r>
+            <w:fldChar w:fldCharType="begin"/>
+          </w:r>
+          <w:r>
+            <w:instrText xml:space="preserve"> CITATION Eug09 \l 2057 </w:instrText>
+          </w:r>
+          <w:r>
+            <w:fldChar w:fldCharType="separate"/>
+          </w:r>
+          <w:r>
+            <w:rPr>
+              <w:noProof/>
+            </w:rPr>
+            <w:t>[15]</w:t>
+          </w:r>
+          <w:r>
+            <w:fldChar w:fldCharType="end"/>
+          </w:r>
+        </w:sdtContent>
+      </w:sdt>
+      <w:r>
+        <w:t>.</w:t>
+      </w:r>
+    </w:p>
+    <w:p>
+      <w:r>
+        <w:t>Note that an automaton of this nature is extremely parallelizable and any attempt to fully optimize it should almost certainly be targeting a GPGPU or custom hardware. This project needs to be flexible and will therefore target the CPU, and consequently will only aim to be fast enough to be usable, rather than as fast as possible. An update speed equal to the 60Hz update rate of a typical monitor would be ideal, but 30Hz is acceptable.</w:t>
+      </w:r>
+    </w:p>
+    <w:p>
+      <w:r>
+        <w:t xml:space="preserve">When tested on a i7 4 core 2.4GHz PC with 8 Gb of RAM using a LIF automaton consisting of 8 layers, 524,288 neurons and 17,694,720 synapses the simulation managed 1000 iterations in 9052 </w:t>
+      </w:r>
+      <w:proofErr w:type="spellStart"/>
+      <w:r>
+        <w:t>ms</w:t>
+      </w:r>
+      <w:proofErr w:type="spellEnd"/>
+      <w:r>
+        <w:t>. This works out at approximately 0.8 synapses per clock cycle. With graphics enabled a 31ms frame time is achieved, which is around the 30Hz target.</w:t>
+      </w:r>
+    </w:p>
+    <w:p>
+      <w:pPr>
+        <w:pStyle w:val="Heading2"/>
+      </w:pPr>
+      <w:r>
         <w:t>Event Based Spiking</w:t>
       </w:r>
     </w:p>
     <w:p>
       <w:r>
-        <w:t xml:space="preserve">An early design stored spikes </w:t>
-      </w:r>
-      <w:proofErr w:type="gramStart"/>
-      <w:r>
-        <w:t>as individual events</w:t>
-      </w:r>
-      <w:proofErr w:type="gramEnd"/>
-      <w:r>
-        <w:t xml:space="preserve">. As it now stands, all layers have incoming spikes on all neurons, but many of them are zero much of the time. For a finished product, if we were to try to use a specific automaton to achieve some task, an event based system would almost certainly be faster and use less RAM, and it is the mechanism used by </w:t>
+        <w:t xml:space="preserve">An early design stored spikes as individual events. As it now stands, all layers have incoming spikes on all neurons, but many of them are zero much of the time. For a finished product, if we were to try to use a specific automaton to achieve some task, an event based system would almost certainly be faster and use less RAM, and it is the mechanism used by </w:t>
       </w:r>
       <w:proofErr w:type="spellStart"/>
       <w:r>
@@ -5723,7 +6413,7 @@
             <w:rPr>
               <w:noProof/>
             </w:rPr>
-            <w:t>[15]</w:t>
+            <w:t>[3]</w:t>
           </w:r>
           <w:r>
             <w:fldChar w:fldCharType="end"/>
@@ -5731,7 +6421,16 @@
         </w:sdtContent>
       </w:sdt>
       <w:r>
-        <w:t>. However, this software is designed for investigating different configurations and storing distinct events leaves no meaningful upper bound to memory and CPU usage. Out of memory situations were far too common and it was discarded in favour of the flat memory model.</w:t>
+        <w:t xml:space="preserve"> for the same reasons</w:t>
+      </w:r>
+      <w:r>
+        <w:t xml:space="preserve">. However, this software is designed for investigating different configurations and storing distinct events leaves no meaningful upper bound to memory and CPU usage. Out of memory situations were far too common and </w:t>
+      </w:r>
+      <w:r>
+        <w:t>events were</w:t>
+      </w:r>
+      <w:r>
+        <w:t xml:space="preserve"> discarded in favour of the flat memory model.</w:t>
       </w:r>
     </w:p>
     <w:p>
@@ -5743,11 +6442,12 @@
       <w:pPr>
         <w:pStyle w:val="Heading1"/>
       </w:pPr>
-      <w:bookmarkStart w:id="17" w:name="_Ref69814846"/>
-      <w:r>
+      <w:bookmarkStart w:id="18" w:name="_Ref69814846"/>
+      <w:r>
+        <w:lastRenderedPageBreak/>
         <w:t>Automaton Design</w:t>
       </w:r>
-      <w:bookmarkEnd w:id="17"/>
+      <w:bookmarkEnd w:id="18"/>
     </w:p>
     <w:p>
       <w:r>
@@ -5849,7 +6549,7 @@
             <w:rPr>
               <w:noProof/>
             </w:rPr>
-            <w:t>[12]</w:t>
+            <w:t>[15]</w:t>
           </w:r>
           <w:r>
             <w:fldChar w:fldCharType="end"/>
@@ -5869,129 +6569,119 @@
     <w:p>
       <w:proofErr w:type="spellStart"/>
       <w:r>
+        <w:t>Izhikevich</w:t>
+      </w:r>
+      <w:proofErr w:type="spellEnd"/>
+      <w:r>
+        <w:t xml:space="preserve"> </w:t>
+      </w:r>
+      <w:r>
+        <w:t xml:space="preserve">can demonstrate a number of interesting </w:t>
+      </w:r>
+      <w:r>
+        <w:t xml:space="preserve">and usable </w:t>
+      </w:r>
+      <w:r>
+        <w:t>behaviours (</w:t>
+      </w:r>
+      <w:r>
+        <w:t xml:space="preserve">an example is shown in </w:t>
+      </w:r>
+      <w:r>
+        <w:fldChar w:fldCharType="begin"/>
+      </w:r>
+      <w:r>
+        <w:instrText xml:space="preserve"> REF _Ref69904952 \h </w:instrText>
+      </w:r>
+      <w:r>
+        <w:fldChar w:fldCharType="separate"/>
+      </w:r>
+      <w:r>
+        <w:t xml:space="preserve">Figure </w:t>
+      </w:r>
+      <w:r>
+        <w:rPr>
+          <w:noProof/>
+        </w:rPr>
+        <w:t>8</w:t>
+      </w:r>
+      <w:r>
+        <w:fldChar w:fldCharType="end"/>
+      </w:r>
+      <w:r>
+        <w:t xml:space="preserve">) but also </w:t>
+      </w:r>
+      <w:r>
+        <w:t xml:space="preserve">presents some </w:t>
+      </w:r>
+      <w:r>
+        <w:t xml:space="preserve">inconvenient properties. An example is the resonant neuron configuration. All resonant neurons are also coincidence detectors, but a resonant </w:t>
+      </w:r>
+      <w:proofErr w:type="spellStart"/>
+      <w:r>
+        <w:t>Izhikevich</w:t>
+      </w:r>
+      <w:proofErr w:type="spellEnd"/>
+      <w:r>
+        <w:t xml:space="preserve"> neuron also triggers when treated as an integrator and shows a rebound spike shortly after being inhibited</w:t>
+      </w:r>
+      <w:r>
+        <w:t xml:space="preserve"> (see </w:t>
+      </w:r>
+      <w:r>
+        <w:fldChar w:fldCharType="begin"/>
+      </w:r>
+      <w:r>
+        <w:instrText xml:space="preserve"> REF _Ref69904391 \h </w:instrText>
+      </w:r>
+      <w:r>
+        <w:fldChar w:fldCharType="separate"/>
+      </w:r>
+      <w:r>
+        <w:t xml:space="preserve">Figure </w:t>
+      </w:r>
+      <w:r>
+        <w:rPr>
+          <w:noProof/>
+        </w:rPr>
+        <w:t>9</w:t>
+      </w:r>
+      <w:r>
+        <w:fldChar w:fldCharType="end"/>
+      </w:r>
+      <w:r>
+        <w:t>)</w:t>
+      </w:r>
+      <w:r>
+        <w:t>.</w:t>
+      </w:r>
+      <w:r>
+        <w:t xml:space="preserve"> It is good that the model can </w:t>
+      </w:r>
+      <w:proofErr w:type="spellStart"/>
+      <w:r>
+        <w:t>effect</w:t>
+      </w:r>
+      <w:proofErr w:type="spellEnd"/>
+      <w:r>
+        <w:t xml:space="preserve"> 20 different types of biological spiking patterns, but less </w:t>
+      </w:r>
+      <w:r>
+        <w:t>helpful</w:t>
+      </w:r>
+      <w:r>
+        <w:t xml:space="preserve"> that many of them are demonstrated at the same time from the same neuron. Rebound spiking makes it particularly difficult to inhibit a network to keep the R number down. Shunting inhibitions work, but direct inhibition causes even more spikes and tends to fail spectacularly.</w:t>
+      </w:r>
+    </w:p>
+    <w:p>
+      <w:pPr>
+        <w:keepNext/>
+      </w:pPr>
+      <w:r>
+        <w:rPr>
+          <w:noProof/>
+        </w:rPr>
         <w:lastRenderedPageBreak/>
-        <w:t>Izhikevich</w:t>
-      </w:r>
-      <w:proofErr w:type="spellEnd"/>
-      <w:r>
-        <w:t xml:space="preserve"> </w:t>
-      </w:r>
-      <w:r>
-        <w:t xml:space="preserve">can demonstrate </w:t>
-      </w:r>
-      <w:proofErr w:type="gramStart"/>
-      <w:r>
-        <w:t>a number of</w:t>
-      </w:r>
-      <w:proofErr w:type="gramEnd"/>
-      <w:r>
-        <w:t xml:space="preserve"> interesting </w:t>
-      </w:r>
-      <w:r>
-        <w:t xml:space="preserve">and usable </w:t>
-      </w:r>
-      <w:r>
-        <w:t>behaviours (</w:t>
-      </w:r>
-      <w:r>
-        <w:t xml:space="preserve">an example is shown in </w:t>
-      </w:r>
-      <w:r>
-        <w:fldChar w:fldCharType="begin"/>
-      </w:r>
-      <w:r>
-        <w:instrText xml:space="preserve"> REF _Ref69904952 \h </w:instrText>
-      </w:r>
-      <w:r>
-        <w:fldChar w:fldCharType="separate"/>
-      </w:r>
-      <w:r>
-        <w:t xml:space="preserve">Figure </w:t>
-      </w:r>
-      <w:r>
-        <w:rPr>
-          <w:noProof/>
-        </w:rPr>
-        <w:t>8</w:t>
-      </w:r>
-      <w:r>
-        <w:fldChar w:fldCharType="end"/>
-      </w:r>
-      <w:r>
-        <w:t xml:space="preserve">) but also </w:t>
-      </w:r>
-      <w:r>
-        <w:t xml:space="preserve">presents some </w:t>
-      </w:r>
-      <w:r>
-        <w:t xml:space="preserve">inconvenient properties. An example is the resonant neuron configuration. All resonant neurons are also coincidence detectors, but a resonant </w:t>
-      </w:r>
-      <w:proofErr w:type="spellStart"/>
-      <w:r>
-        <w:t>Izhikevich</w:t>
-      </w:r>
-      <w:proofErr w:type="spellEnd"/>
-      <w:r>
-        <w:t xml:space="preserve"> neuron also triggers when treated as an integrator and shows a rebound spike shortly after being inhibited</w:t>
-      </w:r>
-      <w:r>
-        <w:t xml:space="preserve"> (see </w:t>
-      </w:r>
-      <w:r>
-        <w:fldChar w:fldCharType="begin"/>
-      </w:r>
-      <w:r>
-        <w:instrText xml:space="preserve"> REF _Ref69904391 \h </w:instrText>
-      </w:r>
-      <w:r>
-        <w:fldChar w:fldCharType="separate"/>
-      </w:r>
-      <w:r>
-        <w:t xml:space="preserve">Figure </w:t>
-      </w:r>
-      <w:r>
-        <w:rPr>
-          <w:noProof/>
-        </w:rPr>
-        <w:t>9</w:t>
-      </w:r>
-      <w:r>
-        <w:fldChar w:fldCharType="end"/>
-      </w:r>
-      <w:r>
-        <w:t>)</w:t>
-      </w:r>
-      <w:r>
-        <w:t>.</w:t>
-      </w:r>
-      <w:r>
-        <w:t xml:space="preserve"> It is good that the model can </w:t>
-      </w:r>
-      <w:proofErr w:type="spellStart"/>
-      <w:proofErr w:type="gramStart"/>
-      <w:r>
-        <w:t>effect</w:t>
-      </w:r>
-      <w:proofErr w:type="spellEnd"/>
-      <w:proofErr w:type="gramEnd"/>
-      <w:r>
-        <w:t xml:space="preserve"> 20 different types of biological spiking patterns, but less </w:t>
-      </w:r>
-      <w:r>
-        <w:t>helpful</w:t>
-      </w:r>
-      <w:r>
-        <w:t xml:space="preserve"> that many of them are demonstrated at the same time from the same neuron. Rebound spiking makes it particularly difficult to inhibit a network to keep the R number down. Shunting inhibitions work, but direct inhibition causes even more spikes and tends to fail spectacularly.</w:t>
-      </w:r>
-    </w:p>
-    <w:p>
-      <w:pPr>
-        <w:keepNext/>
-      </w:pPr>
-      <w:r>
-        <w:rPr>
-          <w:noProof/>
-        </w:rPr>
         <w:drawing>
           <wp:inline distT="0" distB="0" distL="0" distR="0" wp14:anchorId="66C3CD2E" wp14:editId="4A18254B">
             <wp:extent cx="6120130" cy="3599815"/>
@@ -6039,7 +6729,7 @@
       <w:pPr>
         <w:pStyle w:val="Caption"/>
       </w:pPr>
-      <w:bookmarkStart w:id="18" w:name="_Ref69904952"/>
+      <w:bookmarkStart w:id="19" w:name="_Ref69904952"/>
       <w:r>
         <w:t xml:space="preserve">Figure </w:t>
       </w:r>
@@ -6051,7 +6741,7 @@
           <w:t>8</w:t>
         </w:r>
       </w:fldSimple>
-      <w:bookmarkEnd w:id="18"/>
+      <w:bookmarkEnd w:id="19"/>
       <w:r>
         <w:t xml:space="preserve"> </w:t>
       </w:r>
@@ -6072,7 +6762,6 @@
         <w:rPr>
           <w:noProof/>
         </w:rPr>
-        <w:lastRenderedPageBreak/>
         <w:drawing>
           <wp:inline distT="0" distB="0" distL="0" distR="0" wp14:anchorId="68F7024C" wp14:editId="3EBD281F">
             <wp:extent cx="6120130" cy="3989070"/>
@@ -6120,7 +6809,7 @@
       <w:pPr>
         <w:pStyle w:val="Caption"/>
       </w:pPr>
-      <w:bookmarkStart w:id="19" w:name="_Ref69904391"/>
+      <w:bookmarkStart w:id="20" w:name="_Ref69904391"/>
       <w:r>
         <w:t xml:space="preserve">Figure </w:t>
       </w:r>
@@ -6132,7 +6821,7 @@
           <w:t>9</w:t>
         </w:r>
       </w:fldSimple>
-      <w:bookmarkEnd w:id="19"/>
+      <w:bookmarkEnd w:id="20"/>
       <w:r>
         <w:t xml:space="preserve"> </w:t>
       </w:r>
@@ -6143,6 +6832,20 @@
       <w:proofErr w:type="spellEnd"/>
       <w:r>
         <w:t xml:space="preserve"> Resonant Neuron Rebound Spiking. The bottom graph shows the input spikes and the top graph the output response of the neuron.</w:t>
+      </w:r>
+    </w:p>
+    <w:p>
+      <w:r>
+        <w:lastRenderedPageBreak/>
+        <w:t xml:space="preserve">The difficulty of effectively controlling the R number of an </w:t>
+      </w:r>
+      <w:proofErr w:type="spellStart"/>
+      <w:r>
+        <w:t>Izhikevich</w:t>
+      </w:r>
+      <w:proofErr w:type="spellEnd"/>
+      <w:r>
+        <w:t xml:space="preserve"> network makes it problematic for a self-sustaining re-entrant dynamic core style of automaton, but does not rule out the alternative of an active driver layer feeding into one or more reactive layers.</w:t>
       </w:r>
     </w:p>
     <w:p>
@@ -6224,15 +6927,7 @@
         <w:t xml:space="preserve"> analogous to long distance axons moving from deep in the brain back up to near the surface</w:t>
       </w:r>
       <w:r>
-        <w:t xml:space="preserve"> (alternatively it </w:t>
-      </w:r>
-      <w:proofErr w:type="gramStart"/>
-      <w:r>
-        <w:t>can be seen as</w:t>
-      </w:r>
-      <w:proofErr w:type="gramEnd"/>
-      <w:r>
-        <w:t xml:space="preserve"> </w:t>
+        <w:t xml:space="preserve"> (alternatively it can be seen as </w:t>
       </w:r>
       <w:r>
         <w:t>a torus shape</w:t>
@@ -6271,18 +6966,18 @@
     </w:p>
     <w:p>
       <w:r>
+        <w:t>The red (shunting) layer is an integrator – it retains 90% of its potential between iterations. Spikes emitted have a weight of 1 and a duration of 5 and the threshold is 35.5. Although this threshold is high, relative to the other layers, the integrator behaviour means it triggers far more easily. Its effect is also far less pronounced than the direct inhibition.</w:t>
+      </w:r>
+    </w:p>
+    <w:p>
+      <w:pPr>
+        <w:keepNext/>
+      </w:pPr>
+      <w:r>
+        <w:rPr>
+          <w:noProof/>
+        </w:rPr>
         <w:lastRenderedPageBreak/>
-        <w:t>The red (shunting) layer is an integrator – it retains 90% of its potential between iterations. Spikes emitted have a weight of 1 and a duration of 5 and the threshold is 35.5. Although this threshold is high, relative to the other layers, the integrator behaviour means it triggers far more easily. Its effect is also far less pronounced than the direct inhibition.</w:t>
-      </w:r>
-    </w:p>
-    <w:p>
-      <w:pPr>
-        <w:keepNext/>
-      </w:pPr>
-      <w:r>
-        <w:rPr>
-          <w:noProof/>
-        </w:rPr>
         <w:drawing>
           <wp:inline distT="0" distB="0" distL="0" distR="0" wp14:anchorId="0BB777AA" wp14:editId="14B43300">
             <wp:extent cx="6096000" cy="3810000"/>
@@ -6330,7 +7025,7 @@
       <w:pPr>
         <w:pStyle w:val="Caption"/>
       </w:pPr>
-      <w:bookmarkStart w:id="20" w:name="_Ref69906010"/>
+      <w:bookmarkStart w:id="21" w:name="_Ref69906010"/>
       <w:r>
         <w:t xml:space="preserve">Figure </w:t>
       </w:r>
@@ -6342,7 +7037,7 @@
           <w:t>10</w:t>
         </w:r>
       </w:fldSimple>
-      <w:bookmarkEnd w:id="20"/>
+      <w:bookmarkEnd w:id="21"/>
       <w:r>
         <w:t xml:space="preserve"> LIF White Matter Synapse Flow</w:t>
       </w:r>
@@ -6453,7 +7148,7 @@
       <w:pPr>
         <w:pStyle w:val="Caption"/>
       </w:pPr>
-      <w:bookmarkStart w:id="21" w:name="_Ref69908043"/>
+      <w:bookmarkStart w:id="22" w:name="_Ref69908043"/>
       <w:r>
         <w:t xml:space="preserve">Figure </w:t>
       </w:r>
@@ -6465,31 +7160,15 @@
           <w:t>11</w:t>
         </w:r>
       </w:fldSimple>
-      <w:bookmarkEnd w:id="21"/>
+      <w:bookmarkEnd w:id="22"/>
       <w:r>
         <w:t xml:space="preserve"> LIF White Matter Automaton. A typical state within a hundred iterations of being triggered by random (white) noise.</w:t>
       </w:r>
     </w:p>
     <w:p>
       <w:r>
-        <w:t xml:space="preserve">The R number of this automaton is a bit hard to state precisely. During times of high </w:t>
-      </w:r>
-      <w:proofErr w:type="gramStart"/>
-      <w:r>
-        <w:t>activity</w:t>
-      </w:r>
-      <w:proofErr w:type="gramEnd"/>
-      <w:r>
-        <w:t xml:space="preserve"> it is a little less than 1, resulting in it dying down</w:t>
-      </w:r>
-      <w:r>
-        <w:t xml:space="preserve"> slowly</w:t>
-      </w:r>
-      <w:r>
-        <w:t>, but it produces two common repeating patterns (and possibly more that haven’t been identified).  These travel slowly through the grid and never expire, so over a long period of time the R number is exactly 1.</w:t>
-      </w:r>
-      <w:bookmarkStart w:id="22" w:name="_GoBack"/>
-      <w:bookmarkEnd w:id="22"/>
+        <w:t>The R number of this automaton is a bit hard to state precisely. During times of high activity it is a little less than 1, resulting in it dying down slowly, but it produces two common repeating patterns (and possibly more that haven’t been identified).  These travel slowly through the grid and never expire, so over a long period of time the R number is exactly 1.</w:t>
+      </w:r>
     </w:p>
     <w:p>
       <w:pPr>
@@ -6734,6 +7413,20 @@
     </w:p>
     <w:p>
       <w:pPr>
+        <w:pStyle w:val="Heading2"/>
+      </w:pPr>
+      <w:proofErr w:type="spellStart"/>
+      <w:r>
+        <w:t>Izhikevich</w:t>
+      </w:r>
+      <w:proofErr w:type="spellEnd"/>
+      <w:r>
+        <w:t xml:space="preserve"> Driven Network</w:t>
+      </w:r>
+    </w:p>
+    <w:p/>
+    <w:p>
+      <w:pPr>
         <w:pStyle w:val="Heading1"/>
       </w:pPr>
       <w:r>
@@ -6801,7 +7494,7 @@
             <w:rPr>
               <w:noProof/>
             </w:rPr>
-            <w:t>[6]</w:t>
+            <w:t>[26]</w:t>
           </w:r>
           <w:r>
             <w:fldChar w:fldCharType="end"/>
@@ -6833,6 +7526,17 @@
       <w:pPr>
         <w:spacing w:before="240"/>
       </w:pPr>
+      <w:r>
+        <w:t>TODO – further research</w:t>
+      </w:r>
+    </w:p>
+    <w:p>
+      <w:pPr>
+        <w:spacing w:before="240"/>
+      </w:pPr>
+      <w:r>
+        <w:t>TODO FOLLOWING SECTIONS – INCORPORATE OR REMOVE</w:t>
+      </w:r>
     </w:p>
     <w:p>
       <w:pPr>
@@ -6908,7 +7612,11 @@
         <w:t>.</w:t>
       </w:r>
       <w:r>
-        <w:t xml:space="preserve"> Small perturbations to the state will not result in lasting changes. If the arrows all tend away from a point it is an unstable equilibrium.</w:t>
+        <w:t xml:space="preserve"> Small perturbations to the state will not result in lasting changes. If the arrows all tend away from a </w:t>
+      </w:r>
+      <w:r>
+        <w:lastRenderedPageBreak/>
+        <w:t>point it is an unstable equilibrium.</w:t>
       </w:r>
       <w:r>
         <w:t xml:space="preserve"> </w:t>
@@ -6934,7 +7642,6 @@
     </w:p>
     <w:p>
       <w:r>
-        <w:lastRenderedPageBreak/>
         <w:t>We</w:t>
       </w:r>
       <w:r>
@@ -6971,7 +7678,7 @@
         <w:rPr>
           <w:noProof/>
         </w:rPr>
-        <w:t>3</w:t>
+        <w:t>13</w:t>
       </w:r>
       <w:r>
         <w:fldChar w:fldCharType="end"/>
@@ -7129,7 +7836,11 @@
         <w:t xml:space="preserve">, depending on whether there exists a saddle node, and whether there exists a limit cycle. </w:t>
       </w:r>
       <w:r>
-        <w:t>For a single model of neuron behaviour to be able to exhibit a good range of different types of behaviour it needs to be configurable to act as any of the four</w:t>
+        <w:t xml:space="preserve">For a single model of neuron behaviour </w:t>
+      </w:r>
+      <w:r>
+        <w:lastRenderedPageBreak/>
+        <w:t>to be able to exhibit a good range of different types of behaviour it needs to be configurable to act as any of the four</w:t>
       </w:r>
       <w:r>
         <w:t xml:space="preserve">. Those without limit cycles fire only one spike in response to excitation, and those with </w:t>
@@ -7142,194 +7853,6 @@
       </w:r>
       <w:r>
         <w:t>integrators.</w:t>
-      </w:r>
-    </w:p>
-    <w:p>
-      <w:pPr>
-        <w:pStyle w:val="Heading2"/>
-      </w:pPr>
-      <w:r>
-        <w:lastRenderedPageBreak/>
-        <w:t>Performance</w:t>
-      </w:r>
-    </w:p>
-    <w:p>
-      <w:r>
-        <w:t xml:space="preserve">An effective automaton needs to be </w:t>
-      </w:r>
-      <w:proofErr w:type="gramStart"/>
-      <w:r>
-        <w:t>fairly large</w:t>
-      </w:r>
-      <w:proofErr w:type="gramEnd"/>
-      <w:r>
-        <w:t xml:space="preserve">, in order to provide enough space for interesting behaviours to emerge. This means it also needs to be </w:t>
-      </w:r>
-      <w:proofErr w:type="gramStart"/>
-      <w:r>
-        <w:t>fairly fast</w:t>
-      </w:r>
-      <w:proofErr w:type="gramEnd"/>
-      <w:r>
-        <w:t>, so as not to take an unacceptable amount of time to execute.</w:t>
-      </w:r>
-      <w:r>
-        <w:t xml:space="preserve"> No precise definition of “fairly large” or “fairly fast” is available.</w:t>
-      </w:r>
-    </w:p>
-    <w:p>
-      <w:proofErr w:type="spellStart"/>
-      <w:r>
-        <w:t>Izhikevich</w:t>
-      </w:r>
-      <w:proofErr w:type="spellEnd"/>
-      <w:r>
-        <w:t xml:space="preserve"> claims a 1ms simulation time for 10,000 neurons with 1,000,000 synapses</w:t>
-      </w:r>
-      <w:r>
-        <w:t xml:space="preserve"> on a 1GHz PC</w:t>
-      </w:r>
-      <w:r>
-        <w:t xml:space="preserve"> </w:t>
-      </w:r>
-      <w:sdt>
-        <w:sdtPr>
-          <w:id w:val="-1643187421"/>
-          <w:citation/>
-        </w:sdtPr>
-        <w:sdtContent>
-          <w:r>
-            <w:fldChar w:fldCharType="begin"/>
-          </w:r>
-          <w:r>
-            <w:instrText xml:space="preserve"> CITATION Eug03 \l 2057 </w:instrText>
-          </w:r>
-          <w:r>
-            <w:fldChar w:fldCharType="separate"/>
-          </w:r>
-          <w:r>
-            <w:rPr>
-              <w:noProof/>
-            </w:rPr>
-            <w:t>[13]</w:t>
-          </w:r>
-          <w:r>
-            <w:fldChar w:fldCharType="end"/>
-          </w:r>
-        </w:sdtContent>
-      </w:sdt>
-      <w:r>
-        <w:t xml:space="preserve">. That is only a 100x100 grid of neurons, which is rather small for an automaton and would limit the size of feature we could hope to detect. It is also only 100 synapses per neuron, rather than the 10,000 typical of the brain </w:t>
-      </w:r>
-      <w:sdt>
-        <w:sdtPr>
-          <w:id w:val="-1347402865"/>
-          <w:citation/>
-        </w:sdtPr>
-        <w:sdtContent>
-          <w:r>
-            <w:fldChar w:fldCharType="begin"/>
-          </w:r>
-          <w:r>
-            <w:instrText xml:space="preserve"> CITATION Tho02 \l 2057 </w:instrText>
-          </w:r>
-          <w:r>
-            <w:fldChar w:fldCharType="separate"/>
-          </w:r>
-          <w:r>
-            <w:rPr>
-              <w:noProof/>
-            </w:rPr>
-            <w:t>[1]</w:t>
-          </w:r>
-          <w:r>
-            <w:fldChar w:fldCharType="end"/>
-          </w:r>
-        </w:sdtContent>
-      </w:sdt>
-      <w:r>
-        <w:t xml:space="preserve">. There is a balance to be made between designing for speed and premature optimization and we will try to be reasonable, but it is obvious even without profiling that efficiency will be an important factor here </w:t>
-      </w:r>
-      <w:sdt>
-        <w:sdtPr>
-          <w:id w:val="-130637737"/>
-          <w:citation/>
-        </w:sdtPr>
-        <w:sdtContent>
-          <w:r>
-            <w:fldChar w:fldCharType="begin"/>
-          </w:r>
-          <w:r>
-            <w:instrText xml:space="preserve"> CITATION Eug09 \l 2057 </w:instrText>
-          </w:r>
-          <w:r>
-            <w:fldChar w:fldCharType="separate"/>
-          </w:r>
-          <w:r>
-            <w:rPr>
-              <w:noProof/>
-            </w:rPr>
-            <w:t>[10]</w:t>
-          </w:r>
-          <w:r>
-            <w:fldChar w:fldCharType="end"/>
-          </w:r>
-        </w:sdtContent>
-      </w:sdt>
-      <w:r>
-        <w:t xml:space="preserve"> </w:t>
-      </w:r>
-      <w:sdt>
-        <w:sdtPr>
-          <w:id w:val="2076855469"/>
-          <w:citation/>
-        </w:sdtPr>
-        <w:sdtContent>
-          <w:r>
-            <w:fldChar w:fldCharType="begin"/>
-          </w:r>
-          <w:r>
-            <w:instrText xml:space="preserve"> CITATION SGh09 \l 2057 </w:instrText>
-          </w:r>
-          <w:r>
-            <w:fldChar w:fldCharType="separate"/>
-          </w:r>
-          <w:r>
-            <w:rPr>
-              <w:noProof/>
-            </w:rPr>
-            <w:t>[11]</w:t>
-          </w:r>
-          <w:r>
-            <w:fldChar w:fldCharType="end"/>
-          </w:r>
-        </w:sdtContent>
-      </w:sdt>
-      <w:r>
-        <w:t>.</w:t>
-      </w:r>
-    </w:p>
-    <w:p>
-      <w:r>
-        <w:t>N</w:t>
-      </w:r>
-      <w:r>
-        <w:t xml:space="preserve">ote that an automaton of this nature is extremely parallelizable and any attempt to fully optimize it should almost certainly be targeting a GPGPU. </w:t>
-      </w:r>
-      <w:r>
-        <w:t>This</w:t>
-      </w:r>
-      <w:r>
-        <w:t xml:space="preserve"> project needs to be flexible and will therefore target the CPU, and </w:t>
-      </w:r>
-      <w:r>
-        <w:t xml:space="preserve">consequently </w:t>
-      </w:r>
-      <w:r>
-        <w:t>the investigative phase will only aim to be fast enough to be usable</w:t>
-      </w:r>
-      <w:r>
-        <w:t>, rather than as fast as possible.</w:t>
       </w:r>
     </w:p>
     <w:sdt>
@@ -7397,7 +7920,7 @@
               </w:tblGrid>
               <w:tr>
                 <w:trPr>
-                  <w:divId w:val="39284903"/>
+                  <w:divId w:val="120655632"/>
                   <w:tblCellSpacing w:w="15" w:type="dxa"/>
                 </w:trPr>
                 <w:tc>
@@ -7444,7 +7967,7 @@
               </w:tr>
               <w:tr>
                 <w:trPr>
-                  <w:divId w:val="39284903"/>
+                  <w:divId w:val="120655632"/>
                   <w:tblCellSpacing w:w="15" w:type="dxa"/>
                 </w:trPr>
                 <w:tc>
@@ -7490,7 +8013,7 @@
               </w:tr>
               <w:tr>
                 <w:trPr>
-                  <w:divId w:val="39284903"/>
+                  <w:divId w:val="120655632"/>
                   <w:tblCellSpacing w:w="15" w:type="dxa"/>
                 </w:trPr>
                 <w:tc>
@@ -7529,14 +8052,14 @@
                       <w:rPr>
                         <w:noProof/>
                       </w:rPr>
-                      <w:t>W.Mass, “Networks of Spiking Neurons: The Third Generation of Neural Network Models,” Elsevier Science Ltd., Graz, 1996.</w:t>
+                      <w:t>A. S. Cassidy and etal, “Cognitive Computing Building Block: A Versatile and Efficient,” IBM, 2013.</w:t>
                     </w:r>
                   </w:p>
                 </w:tc>
               </w:tr>
               <w:tr>
                 <w:trPr>
-                  <w:divId w:val="39284903"/>
+                  <w:divId w:val="120655632"/>
                   <w:tblCellSpacing w:w="15" w:type="dxa"/>
                 </w:trPr>
                 <w:tc>
@@ -7575,7 +8098,7 @@
                       <w:rPr>
                         <w:noProof/>
                       </w:rPr>
-                      <w:t xml:space="preserve">A. Taherkhani and etal, “A review of learning in biologically plausible spiking neural networks,” </w:t>
+                      <w:t xml:space="preserve">A. L. Hdgkin and A. F. Huxley, “A QUANTITATIVE DESCRIPTION OF MEMBRANE CURRENT AND ITS APPLICATION TO CONDUCTION AND EXCITATION IN NERVE,” </w:t>
                     </w:r>
                     <w:r>
                       <w:rPr>
@@ -7583,20 +8106,20 @@
                         <w:iCs/>
                         <w:noProof/>
                       </w:rPr>
-                      <w:t xml:space="preserve">Neural Networks, </w:t>
+                      <w:t xml:space="preserve">Journal of Physiology, </w:t>
                     </w:r>
                     <w:r>
                       <w:rPr>
                         <w:noProof/>
                       </w:rPr>
-                      <w:t xml:space="preserve">vol. 122, pp. 253-272, 2020. </w:t>
+                      <w:t xml:space="preserve">vol. 117, pp. 500-544, 1952. </w:t>
                     </w:r>
                   </w:p>
                 </w:tc>
               </w:tr>
               <w:tr>
                 <w:trPr>
-                  <w:divId w:val="39284903"/>
+                  <w:divId w:val="120655632"/>
                   <w:tblCellSpacing w:w="15" w:type="dxa"/>
                 </w:trPr>
                 <w:tc>
@@ -7656,7 +8179,7 @@
               </w:tr>
               <w:tr>
                 <w:trPr>
-                  <w:divId w:val="39284903"/>
+                  <w:divId w:val="120655632"/>
                   <w:tblCellSpacing w:w="15" w:type="dxa"/>
                 </w:trPr>
                 <w:tc>
@@ -7695,14 +8218,14 @@
                       <w:rPr>
                         <w:noProof/>
                       </w:rPr>
-                      <w:t>M. J. Krause and T. Tolaymat, “nature.com,” 05 11 2018. [Online]. Available: https://www.nature.com/articles/s41893-018-0152-7. [Accessed 12 2020].</w:t>
+                      <w:t>W.Mass, “Networks of Spiking Neurons: The Third Generation of Neural Network Models,” Elsevier Science Ltd., Graz, 1996.</w:t>
                     </w:r>
                   </w:p>
                 </w:tc>
               </w:tr>
               <w:tr>
                 <w:trPr>
-                  <w:divId w:val="39284903"/>
+                  <w:divId w:val="120655632"/>
                   <w:tblCellSpacing w:w="15" w:type="dxa"/>
                 </w:trPr>
                 <w:tc>
@@ -7721,7 +8244,6 @@
                       <w:rPr>
                         <w:noProof/>
                       </w:rPr>
-                      <w:lastRenderedPageBreak/>
                       <w:t xml:space="preserve">[7] </w:t>
                     </w:r>
                   </w:p>
@@ -7742,7 +8264,7 @@
                       <w:rPr>
                         <w:noProof/>
                       </w:rPr>
-                      <w:t xml:space="preserve">A. L. Hdgkin and A. F. Huxley, “A QUANTITATIVE DESCRIPTION OF MEMBRANE CURRENT AND ITS APPLICATION TO CONDUCTION AND EXCITATION IN NERVE,” </w:t>
+                      <w:t xml:space="preserve">A. Taherkhani and etal, “A review of learning in biologically plausible spiking neural networks,” </w:t>
                     </w:r>
                     <w:r>
                       <w:rPr>
@@ -7750,20 +8272,20 @@
                         <w:iCs/>
                         <w:noProof/>
                       </w:rPr>
-                      <w:t xml:space="preserve">Journal of Physiology, </w:t>
+                      <w:t xml:space="preserve">Neural Networks, </w:t>
                     </w:r>
                     <w:r>
                       <w:rPr>
                         <w:noProof/>
                       </w:rPr>
-                      <w:t xml:space="preserve">vol. 117, pp. 500-544, 1952. </w:t>
+                      <w:t xml:space="preserve">vol. 122, pp. 253-272, 2020. </w:t>
                     </w:r>
                   </w:p>
                 </w:tc>
               </w:tr>
               <w:tr>
                 <w:trPr>
-                  <w:divId w:val="39284903"/>
+                  <w:divId w:val="120655632"/>
                   <w:tblCellSpacing w:w="15" w:type="dxa"/>
                 </w:trPr>
                 <w:tc>
@@ -7809,7 +8331,7 @@
               </w:tr>
               <w:tr>
                 <w:trPr>
-                  <w:divId w:val="39284903"/>
+                  <w:divId w:val="120655632"/>
                   <w:tblCellSpacing w:w="15" w:type="dxa"/>
                 </w:trPr>
                 <w:tc>
@@ -7848,7 +8370,7 @@
                       <w:rPr>
                         <w:noProof/>
                       </w:rPr>
-                      <w:t xml:space="preserve">A. M. Nagya and N. H. Sweilamb, “An efficient method for solving fractional Hodgkin–Huxley model,” </w:t>
+                      <w:t xml:space="preserve">T. e. a. Zhao, “Consciousness: New concepts and Neural Networks,” </w:t>
                     </w:r>
                     <w:r>
                       <w:rPr>
@@ -7856,20 +8378,20 @@
                         <w:iCs/>
                         <w:noProof/>
                       </w:rPr>
-                      <w:t xml:space="preserve">Physics Letters, </w:t>
+                      <w:t xml:space="preserve">Frontiers in Cellular Neuroscience, </w:t>
                     </w:r>
                     <w:r>
                       <w:rPr>
                         <w:noProof/>
                       </w:rPr>
-                      <w:t xml:space="preserve">vol. 378, pp. 1980-1984, 2014. </w:t>
+                      <w:t xml:space="preserve">vol. 13, 2019. </w:t>
                     </w:r>
                   </w:p>
                 </w:tc>
               </w:tr>
               <w:tr>
                 <w:trPr>
-                  <w:divId w:val="39284903"/>
+                  <w:divId w:val="120655632"/>
                   <w:tblCellSpacing w:w="15" w:type="dxa"/>
                 </w:trPr>
                 <w:tc>
@@ -7908,7 +8430,7 @@
                       <w:rPr>
                         <w:noProof/>
                       </w:rPr>
-                      <w:t xml:space="preserve">Eugene.M.Izhikevich, “Which Model to Use for Cortical Spiking Neurons?,” </w:t>
+                      <w:t xml:space="preserve">T. H. Abraham, “(Physio)logical circuits: the intellectual origins of the McCulloch-Pitts neural networks,” </w:t>
                     </w:r>
                     <w:r>
                       <w:rPr>
@@ -7916,20 +8438,20 @@
                         <w:iCs/>
                         <w:noProof/>
                       </w:rPr>
-                      <w:t xml:space="preserve">IEEE Transactions on Neural Networks, </w:t>
+                      <w:t xml:space="preserve">Journal of the History of Behavioural Sciences, </w:t>
                     </w:r>
                     <w:r>
                       <w:rPr>
                         <w:noProof/>
                       </w:rPr>
-                      <w:t xml:space="preserve">vol. 15, no. 5, 2004. </w:t>
+                      <w:t xml:space="preserve">2002. </w:t>
                     </w:r>
                   </w:p>
                 </w:tc>
               </w:tr>
               <w:tr>
                 <w:trPr>
-                  <w:divId w:val="39284903"/>
+                  <w:divId w:val="120655632"/>
                   <w:tblCellSpacing w:w="15" w:type="dxa"/>
                 </w:trPr>
                 <w:tc>
@@ -7948,6 +8470,7 @@
                       <w:rPr>
                         <w:noProof/>
                       </w:rPr>
+                      <w:lastRenderedPageBreak/>
                       <w:t xml:space="preserve">[11] </w:t>
                     </w:r>
                   </w:p>
@@ -7968,7 +8491,7 @@
                       <w:rPr>
                         <w:noProof/>
                       </w:rPr>
-                      <w:t xml:space="preserve">S. Ghosh-Dastidar and H. Adeli, “Spiking Neural Networks,” </w:t>
+                      <w:t xml:space="preserve">Y. Cao, Z. Zeng and T. Huang, “A Modified Elman Neural Network with a New Learning Rate Scheme,” </w:t>
                     </w:r>
                     <w:r>
                       <w:rPr>
@@ -7976,20 +8499,20 @@
                         <w:iCs/>
                         <w:noProof/>
                       </w:rPr>
-                      <w:t xml:space="preserve">International Journal of Neural Systems, </w:t>
+                      <w:t xml:space="preserve">Neurocomputing, </w:t>
                     </w:r>
                     <w:r>
                       <w:rPr>
                         <w:noProof/>
                       </w:rPr>
-                      <w:t xml:space="preserve">vol. 19, no. 4, pp. 295-308, 2009. </w:t>
+                      <w:t xml:space="preserve">April 2018. </w:t>
                     </w:r>
                   </w:p>
                 </w:tc>
               </w:tr>
               <w:tr>
                 <w:trPr>
-                  <w:divId w:val="39284903"/>
+                  <w:divId w:val="120655632"/>
                   <w:tblCellSpacing w:w="15" w:type="dxa"/>
                 </w:trPr>
                 <w:tc>
@@ -8028,7 +8551,7 @@
                       <w:rPr>
                         <w:noProof/>
                       </w:rPr>
-                      <w:t xml:space="preserve">A. Kumar, S. Kansai and M. Hanmandlu, “Classification of different neuron behavior by designing spiking neuron model,” in </w:t>
+                      <w:t xml:space="preserve">E. Zio and etal, “Failure and Reliability Predictions by Infinite Impulse,” </w:t>
                     </w:r>
                     <w:r>
                       <w:rPr>
@@ -8036,20 +8559,20 @@
                         <w:iCs/>
                         <w:noProof/>
                       </w:rPr>
-                      <w:t>2013 IEEE International Conference ON Emerging Trends in Computing, Communication and Nanotechnology (ICECCN)</w:t>
+                      <w:t xml:space="preserve">Chemical engineering Transactions, </w:t>
                     </w:r>
                     <w:r>
                       <w:rPr>
                         <w:noProof/>
                       </w:rPr>
-                      <w:t xml:space="preserve">, Tirunelveli, 2013. </w:t>
+                      <w:t xml:space="preserve">vol. 26, 2012. </w:t>
                     </w:r>
                   </w:p>
                 </w:tc>
               </w:tr>
               <w:tr>
                 <w:trPr>
-                  <w:divId w:val="39284903"/>
+                  <w:divId w:val="120655632"/>
                   <w:tblCellSpacing w:w="15" w:type="dxa"/>
                 </w:trPr>
                 <w:tc>
@@ -8088,7 +8611,7 @@
                       <w:rPr>
                         <w:noProof/>
                       </w:rPr>
-                      <w:t xml:space="preserve">Eugene.M.Izhikevich, “Simple Model of Spiking Neurons,” in </w:t>
+                      <w:t xml:space="preserve">. E. Hildt, “Artificial Intelligence: Does Consciousness Matter?,” </w:t>
                     </w:r>
                     <w:r>
                       <w:rPr>
@@ -8096,20 +8619,20 @@
                         <w:iCs/>
                         <w:noProof/>
                       </w:rPr>
-                      <w:t>IEEE Transactions on Neural Networks</w:t>
+                      <w:t xml:space="preserve">Frontiers in Psychology, </w:t>
                     </w:r>
                     <w:r>
                       <w:rPr>
                         <w:noProof/>
                       </w:rPr>
-                      <w:t xml:space="preserve">, 2003. </w:t>
+                      <w:t xml:space="preserve">vol. 10, p. 1535, 2019. </w:t>
                     </w:r>
                   </w:p>
                 </w:tc>
               </w:tr>
               <w:tr>
                 <w:trPr>
-                  <w:divId w:val="39284903"/>
+                  <w:divId w:val="120655632"/>
                   <w:tblCellSpacing w:w="15" w:type="dxa"/>
                 </w:trPr>
                 <w:tc>
@@ -8148,14 +8671,28 @@
                       <w:rPr>
                         <w:noProof/>
                       </w:rPr>
-                      <w:t>A. S. Cassidy and etal, “Cognitive Computing Building Block: A Versatile and Efficient,” IBM, 2013.</w:t>
+                      <w:t xml:space="preserve">S. Ghosh-Dastidar and H. Adeli, “Spiking Neural Networks,” </w:t>
+                    </w:r>
+                    <w:r>
+                      <w:rPr>
+                        <w:i/>
+                        <w:iCs/>
+                        <w:noProof/>
+                      </w:rPr>
+                      <w:t xml:space="preserve">International Journal of Neural Systems, </w:t>
+                    </w:r>
+                    <w:r>
+                      <w:rPr>
+                        <w:noProof/>
+                      </w:rPr>
+                      <w:t xml:space="preserve">vol. 19, no. 4, pp. 295-308, 2009. </w:t>
                     </w:r>
                   </w:p>
                 </w:tc>
               </w:tr>
               <w:tr>
                 <w:trPr>
-                  <w:divId w:val="39284903"/>
+                  <w:divId w:val="120655632"/>
                   <w:tblCellSpacing w:w="15" w:type="dxa"/>
                 </w:trPr>
                 <w:tc>
@@ -8194,14 +8731,28 @@
                       <w:rPr>
                         <w:noProof/>
                       </w:rPr>
-                      <w:t>GIMP, [Online]. Available: https://docs.gimp.org/2.8/en/plug-in-convmatrix.html. [Accessed 12 2020].</w:t>
+                      <w:t xml:space="preserve">Eugene.M.Izhikevich, “Which Model to Use for Cortical Spiking Neurons?,” </w:t>
+                    </w:r>
+                    <w:r>
+                      <w:rPr>
+                        <w:i/>
+                        <w:iCs/>
+                        <w:noProof/>
+                      </w:rPr>
+                      <w:t xml:space="preserve">IEEE Transactions on Neural Networks, </w:t>
+                    </w:r>
+                    <w:r>
+                      <w:rPr>
+                        <w:noProof/>
+                      </w:rPr>
+                      <w:t xml:space="preserve">vol. 15, no. 5, 2004. </w:t>
                     </w:r>
                   </w:p>
                 </w:tc>
               </w:tr>
               <w:tr>
                 <w:trPr>
-                  <w:divId w:val="39284903"/>
+                  <w:divId w:val="120655632"/>
                   <w:tblCellSpacing w:w="15" w:type="dxa"/>
                 </w:trPr>
                 <w:tc>
@@ -8240,6 +8791,597 @@
                       <w:rPr>
                         <w:noProof/>
                       </w:rPr>
+                      <w:t xml:space="preserve">A. M. Nagya and N. H. Sweilamb, “An efficient method for solving fractional Hodgkin–Huxley model,” </w:t>
+                    </w:r>
+                    <w:r>
+                      <w:rPr>
+                        <w:i/>
+                        <w:iCs/>
+                        <w:noProof/>
+                      </w:rPr>
+                      <w:t xml:space="preserve">Physics Letters, </w:t>
+                    </w:r>
+                    <w:r>
+                      <w:rPr>
+                        <w:noProof/>
+                      </w:rPr>
+                      <w:t xml:space="preserve">vol. 378, pp. 1980-1984, 2014. </w:t>
+                    </w:r>
+                  </w:p>
+                </w:tc>
+              </w:tr>
+              <w:tr>
+                <w:trPr>
+                  <w:divId w:val="120655632"/>
+                  <w:tblCellSpacing w:w="15" w:type="dxa"/>
+                </w:trPr>
+                <w:tc>
+                  <w:tcPr>
+                    <w:tcW w:w="50" w:type="pct"/>
+                    <w:hideMark/>
+                  </w:tcPr>
+                  <w:p>
+                    <w:pPr>
+                      <w:pStyle w:val="Bibliography"/>
+                      <w:rPr>
+                        <w:noProof/>
+                      </w:rPr>
+                    </w:pPr>
+                    <w:r>
+                      <w:rPr>
+                        <w:noProof/>
+                      </w:rPr>
+                      <w:t xml:space="preserve">[17] </w:t>
+                    </w:r>
+                  </w:p>
+                </w:tc>
+                <w:tc>
+                  <w:tcPr>
+                    <w:tcW w:w="0" w:type="auto"/>
+                    <w:hideMark/>
+                  </w:tcPr>
+                  <w:p>
+                    <w:pPr>
+                      <w:pStyle w:val="Bibliography"/>
+                      <w:rPr>
+                        <w:noProof/>
+                      </w:rPr>
+                    </w:pPr>
+                    <w:r>
+                      <w:rPr>
+                        <w:noProof/>
+                      </w:rPr>
+                      <w:t xml:space="preserve">A. Kumar, S. Kansai and M. Hanmandlu, “Classification of different neuron behavior by designing spiking neuron model,” in </w:t>
+                    </w:r>
+                    <w:r>
+                      <w:rPr>
+                        <w:i/>
+                        <w:iCs/>
+                        <w:noProof/>
+                      </w:rPr>
+                      <w:t>2013 IEEE International Conference ON Emerging Trends in Computing, Communication and Nanotechnology (ICECCN)</w:t>
+                    </w:r>
+                    <w:r>
+                      <w:rPr>
+                        <w:noProof/>
+                      </w:rPr>
+                      <w:t xml:space="preserve">, Tirunelveli, 2013. </w:t>
+                    </w:r>
+                  </w:p>
+                </w:tc>
+              </w:tr>
+              <w:tr>
+                <w:trPr>
+                  <w:divId w:val="120655632"/>
+                  <w:tblCellSpacing w:w="15" w:type="dxa"/>
+                </w:trPr>
+                <w:tc>
+                  <w:tcPr>
+                    <w:tcW w:w="50" w:type="pct"/>
+                    <w:hideMark/>
+                  </w:tcPr>
+                  <w:p>
+                    <w:pPr>
+                      <w:pStyle w:val="Bibliography"/>
+                      <w:rPr>
+                        <w:noProof/>
+                      </w:rPr>
+                    </w:pPr>
+                    <w:r>
+                      <w:rPr>
+                        <w:noProof/>
+                      </w:rPr>
+                      <w:t xml:space="preserve">[18] </w:t>
+                    </w:r>
+                  </w:p>
+                </w:tc>
+                <w:tc>
+                  <w:tcPr>
+                    <w:tcW w:w="0" w:type="auto"/>
+                    <w:hideMark/>
+                  </w:tcPr>
+                  <w:p>
+                    <w:pPr>
+                      <w:pStyle w:val="Bibliography"/>
+                      <w:rPr>
+                        <w:noProof/>
+                      </w:rPr>
+                    </w:pPr>
+                    <w:r>
+                      <w:rPr>
+                        <w:noProof/>
+                      </w:rPr>
+                      <w:t>Ş. Mihalaş and E. Neibur, “MIT Press Direct,” 01 March 2009. [Online]. Available: https://direct.mit.edu/neco/article/21/3/704/7389/A-Generalized-Linear-Integrate-and-Fire-Neural. [Accessed 2021].</w:t>
+                    </w:r>
+                  </w:p>
+                </w:tc>
+              </w:tr>
+              <w:tr>
+                <w:trPr>
+                  <w:divId w:val="120655632"/>
+                  <w:tblCellSpacing w:w="15" w:type="dxa"/>
+                </w:trPr>
+                <w:tc>
+                  <w:tcPr>
+                    <w:tcW w:w="50" w:type="pct"/>
+                    <w:hideMark/>
+                  </w:tcPr>
+                  <w:p>
+                    <w:pPr>
+                      <w:pStyle w:val="Bibliography"/>
+                      <w:rPr>
+                        <w:noProof/>
+                      </w:rPr>
+                    </w:pPr>
+                    <w:r>
+                      <w:rPr>
+                        <w:noProof/>
+                      </w:rPr>
+                      <w:t xml:space="preserve">[19] </w:t>
+                    </w:r>
+                  </w:p>
+                </w:tc>
+                <w:tc>
+                  <w:tcPr>
+                    <w:tcW w:w="0" w:type="auto"/>
+                    <w:hideMark/>
+                  </w:tcPr>
+                  <w:p>
+                    <w:pPr>
+                      <w:pStyle w:val="Bibliography"/>
+                      <w:rPr>
+                        <w:noProof/>
+                      </w:rPr>
+                    </w:pPr>
+                    <w:r>
+                      <w:rPr>
+                        <w:noProof/>
+                      </w:rPr>
+                      <w:t xml:space="preserve">Eugene.M.Izhikevich, “Simple Model of Spiking Neurons,” in </w:t>
+                    </w:r>
+                    <w:r>
+                      <w:rPr>
+                        <w:i/>
+                        <w:iCs/>
+                        <w:noProof/>
+                      </w:rPr>
+                      <w:t>IEEE Transactions on Neural Networks</w:t>
+                    </w:r>
+                    <w:r>
+                      <w:rPr>
+                        <w:noProof/>
+                      </w:rPr>
+                      <w:t xml:space="preserve">, 2003. </w:t>
+                    </w:r>
+                  </w:p>
+                </w:tc>
+              </w:tr>
+              <w:tr>
+                <w:trPr>
+                  <w:divId w:val="120655632"/>
+                  <w:tblCellSpacing w:w="15" w:type="dxa"/>
+                </w:trPr>
+                <w:tc>
+                  <w:tcPr>
+                    <w:tcW w:w="50" w:type="pct"/>
+                    <w:hideMark/>
+                  </w:tcPr>
+                  <w:p>
+                    <w:pPr>
+                      <w:pStyle w:val="Bibliography"/>
+                      <w:rPr>
+                        <w:noProof/>
+                      </w:rPr>
+                    </w:pPr>
+                    <w:r>
+                      <w:rPr>
+                        <w:noProof/>
+                      </w:rPr>
+                      <w:t xml:space="preserve">[20] </w:t>
+                    </w:r>
+                  </w:p>
+                </w:tc>
+                <w:tc>
+                  <w:tcPr>
+                    <w:tcW w:w="0" w:type="auto"/>
+                    <w:hideMark/>
+                  </w:tcPr>
+                  <w:p>
+                    <w:pPr>
+                      <w:pStyle w:val="Bibliography"/>
+                      <w:rPr>
+                        <w:noProof/>
+                      </w:rPr>
+                    </w:pPr>
+                    <w:r>
+                      <w:rPr>
+                        <w:noProof/>
+                      </w:rPr>
+                      <w:t xml:space="preserve">X. e. a. Jin, “Modeling Spiking Neural Networks on Spinnaker,” </w:t>
+                    </w:r>
+                    <w:r>
+                      <w:rPr>
+                        <w:i/>
+                        <w:iCs/>
+                        <w:noProof/>
+                      </w:rPr>
+                      <w:t xml:space="preserve">Computing in Science and Engineering, </w:t>
+                    </w:r>
+                    <w:r>
+                      <w:rPr>
+                        <w:noProof/>
+                      </w:rPr>
+                      <w:t xml:space="preserve">pp. 91-97, September/October 2010. </w:t>
+                    </w:r>
+                  </w:p>
+                </w:tc>
+              </w:tr>
+              <w:tr>
+                <w:trPr>
+                  <w:divId w:val="120655632"/>
+                  <w:tblCellSpacing w:w="15" w:type="dxa"/>
+                </w:trPr>
+                <w:tc>
+                  <w:tcPr>
+                    <w:tcW w:w="50" w:type="pct"/>
+                    <w:hideMark/>
+                  </w:tcPr>
+                  <w:p>
+                    <w:pPr>
+                      <w:pStyle w:val="Bibliography"/>
+                      <w:rPr>
+                        <w:noProof/>
+                      </w:rPr>
+                    </w:pPr>
+                    <w:r>
+                      <w:rPr>
+                        <w:noProof/>
+                      </w:rPr>
+                      <w:t xml:space="preserve">[21] </w:t>
+                    </w:r>
+                  </w:p>
+                </w:tc>
+                <w:tc>
+                  <w:tcPr>
+                    <w:tcW w:w="0" w:type="auto"/>
+                    <w:hideMark/>
+                  </w:tcPr>
+                  <w:p>
+                    <w:pPr>
+                      <w:pStyle w:val="Bibliography"/>
+                      <w:rPr>
+                        <w:noProof/>
+                      </w:rPr>
+                    </w:pPr>
+                    <w:r>
+                      <w:rPr>
+                        <w:noProof/>
+                      </w:rPr>
+                      <w:t>“nest-simulator,” Nest Initiative, [Online]. Available: https://nest-simulator.readthedocs.io/en/latest/contents.html#. [Accessed 2021].</w:t>
+                    </w:r>
+                  </w:p>
+                </w:tc>
+              </w:tr>
+              <w:tr>
+                <w:trPr>
+                  <w:divId w:val="120655632"/>
+                  <w:tblCellSpacing w:w="15" w:type="dxa"/>
+                </w:trPr>
+                <w:tc>
+                  <w:tcPr>
+                    <w:tcW w:w="50" w:type="pct"/>
+                    <w:hideMark/>
+                  </w:tcPr>
+                  <w:p>
+                    <w:pPr>
+                      <w:pStyle w:val="Bibliography"/>
+                      <w:rPr>
+                        <w:noProof/>
+                      </w:rPr>
+                    </w:pPr>
+                    <w:r>
+                      <w:rPr>
+                        <w:noProof/>
+                      </w:rPr>
+                      <w:t xml:space="preserve">[22] </w:t>
+                    </w:r>
+                  </w:p>
+                </w:tc>
+                <w:tc>
+                  <w:tcPr>
+                    <w:tcW w:w="0" w:type="auto"/>
+                    <w:hideMark/>
+                  </w:tcPr>
+                  <w:p>
+                    <w:pPr>
+                      <w:pStyle w:val="Bibliography"/>
+                      <w:rPr>
+                        <w:noProof/>
+                      </w:rPr>
+                    </w:pPr>
+                    <w:r>
+                      <w:rPr>
+                        <w:noProof/>
+                      </w:rPr>
+                      <w:t>“OpenSourceBrain,” [Online]. Available: https://www.opensourcebrain.org/. [Accessed 2021].</w:t>
+                    </w:r>
+                  </w:p>
+                </w:tc>
+              </w:tr>
+              <w:tr>
+                <w:trPr>
+                  <w:divId w:val="120655632"/>
+                  <w:tblCellSpacing w:w="15" w:type="dxa"/>
+                </w:trPr>
+                <w:tc>
+                  <w:tcPr>
+                    <w:tcW w:w="50" w:type="pct"/>
+                    <w:hideMark/>
+                  </w:tcPr>
+                  <w:p>
+                    <w:pPr>
+                      <w:pStyle w:val="Bibliography"/>
+                      <w:rPr>
+                        <w:noProof/>
+                      </w:rPr>
+                    </w:pPr>
+                    <w:r>
+                      <w:rPr>
+                        <w:noProof/>
+                      </w:rPr>
+                      <w:lastRenderedPageBreak/>
+                      <w:t xml:space="preserve">[23] </w:t>
+                    </w:r>
+                  </w:p>
+                </w:tc>
+                <w:tc>
+                  <w:tcPr>
+                    <w:tcW w:w="0" w:type="auto"/>
+                    <w:hideMark/>
+                  </w:tcPr>
+                  <w:p>
+                    <w:pPr>
+                      <w:pStyle w:val="Bibliography"/>
+                      <w:rPr>
+                        <w:noProof/>
+                      </w:rPr>
+                    </w:pPr>
+                    <w:r>
+                      <w:rPr>
+                        <w:noProof/>
+                      </w:rPr>
+                      <w:t xml:space="preserve">J. e. a. Vitay, “ANNarchy: a code generation approach to neural simulations on parallel hardware,” </w:t>
+                    </w:r>
+                    <w:r>
+                      <w:rPr>
+                        <w:i/>
+                        <w:iCs/>
+                        <w:noProof/>
+                      </w:rPr>
+                      <w:t xml:space="preserve">Frontiers in Neuroinformatics, </w:t>
+                    </w:r>
+                    <w:r>
+                      <w:rPr>
+                        <w:noProof/>
+                      </w:rPr>
+                      <w:t xml:space="preserve">vol. 9, 2015. </w:t>
+                    </w:r>
+                  </w:p>
+                </w:tc>
+              </w:tr>
+              <w:tr>
+                <w:trPr>
+                  <w:divId w:val="120655632"/>
+                  <w:tblCellSpacing w:w="15" w:type="dxa"/>
+                </w:trPr>
+                <w:tc>
+                  <w:tcPr>
+                    <w:tcW w:w="50" w:type="pct"/>
+                    <w:hideMark/>
+                  </w:tcPr>
+                  <w:p>
+                    <w:pPr>
+                      <w:pStyle w:val="Bibliography"/>
+                      <w:rPr>
+                        <w:noProof/>
+                      </w:rPr>
+                    </w:pPr>
+                    <w:r>
+                      <w:rPr>
+                        <w:noProof/>
+                      </w:rPr>
+                      <w:t xml:space="preserve">[24] </w:t>
+                    </w:r>
+                  </w:p>
+                </w:tc>
+                <w:tc>
+                  <w:tcPr>
+                    <w:tcW w:w="0" w:type="auto"/>
+                    <w:hideMark/>
+                  </w:tcPr>
+                  <w:p>
+                    <w:pPr>
+                      <w:pStyle w:val="Bibliography"/>
+                      <w:rPr>
+                        <w:noProof/>
+                      </w:rPr>
+                    </w:pPr>
+                    <w:r>
+                      <w:rPr>
+                        <w:noProof/>
+                      </w:rPr>
+                      <w:t xml:space="preserve">G. M. Edelman, J. A. Gally and B. J. Baars, “Biology of Consciousness,” </w:t>
+                    </w:r>
+                    <w:r>
+                      <w:rPr>
+                        <w:i/>
+                        <w:iCs/>
+                        <w:noProof/>
+                      </w:rPr>
+                      <w:t xml:space="preserve">Frontiers in Psychology, </w:t>
+                    </w:r>
+                    <w:r>
+                      <w:rPr>
+                        <w:noProof/>
+                      </w:rPr>
+                      <w:t xml:space="preserve">vol. 2, 2011. </w:t>
+                    </w:r>
+                  </w:p>
+                </w:tc>
+              </w:tr>
+              <w:tr>
+                <w:trPr>
+                  <w:divId w:val="120655632"/>
+                  <w:tblCellSpacing w:w="15" w:type="dxa"/>
+                </w:trPr>
+                <w:tc>
+                  <w:tcPr>
+                    <w:tcW w:w="50" w:type="pct"/>
+                    <w:hideMark/>
+                  </w:tcPr>
+                  <w:p>
+                    <w:pPr>
+                      <w:pStyle w:val="Bibliography"/>
+                      <w:rPr>
+                        <w:noProof/>
+                      </w:rPr>
+                    </w:pPr>
+                    <w:r>
+                      <w:rPr>
+                        <w:noProof/>
+                      </w:rPr>
+                      <w:t xml:space="preserve">[25] </w:t>
+                    </w:r>
+                  </w:p>
+                </w:tc>
+                <w:tc>
+                  <w:tcPr>
+                    <w:tcW w:w="0" w:type="auto"/>
+                    <w:hideMark/>
+                  </w:tcPr>
+                  <w:p>
+                    <w:pPr>
+                      <w:pStyle w:val="Bibliography"/>
+                      <w:rPr>
+                        <w:noProof/>
+                      </w:rPr>
+                    </w:pPr>
+                    <w:r>
+                      <w:rPr>
+                        <w:noProof/>
+                      </w:rPr>
+                      <w:t>S. Burbeck, “Applications Programming in Smalltalk-80(TM): How to use Model-View-Controller (MVC),” ParcPlace Systems, Inc., [Online]. Available: https://web.archive.org/web/20120729161926/http://st-www.cs.illinois.edu/users/smarch/st-docs/mvc.html. [Accessed 20 04 2021].</w:t>
+                    </w:r>
+                  </w:p>
+                </w:tc>
+              </w:tr>
+              <w:tr>
+                <w:trPr>
+                  <w:divId w:val="120655632"/>
+                  <w:tblCellSpacing w:w="15" w:type="dxa"/>
+                </w:trPr>
+                <w:tc>
+                  <w:tcPr>
+                    <w:tcW w:w="50" w:type="pct"/>
+                    <w:hideMark/>
+                  </w:tcPr>
+                  <w:p>
+                    <w:pPr>
+                      <w:pStyle w:val="Bibliography"/>
+                      <w:rPr>
+                        <w:noProof/>
+                      </w:rPr>
+                    </w:pPr>
+                    <w:r>
+                      <w:rPr>
+                        <w:noProof/>
+                      </w:rPr>
+                      <w:t xml:space="preserve">[26] </w:t>
+                    </w:r>
+                  </w:p>
+                </w:tc>
+                <w:tc>
+                  <w:tcPr>
+                    <w:tcW w:w="0" w:type="auto"/>
+                    <w:hideMark/>
+                  </w:tcPr>
+                  <w:p>
+                    <w:pPr>
+                      <w:pStyle w:val="Bibliography"/>
+                      <w:rPr>
+                        <w:noProof/>
+                      </w:rPr>
+                    </w:pPr>
+                    <w:r>
+                      <w:rPr>
+                        <w:noProof/>
+                      </w:rPr>
+                      <w:t>M. J. Krause and T. Tolaymat, “nature.com,” 05 11 2018. [Online]. Available: https://www.nature.com/articles/s41893-018-0152-7. [Accessed 12 2020].</w:t>
+                    </w:r>
+                  </w:p>
+                </w:tc>
+              </w:tr>
+              <w:tr>
+                <w:trPr>
+                  <w:divId w:val="120655632"/>
+                  <w:tblCellSpacing w:w="15" w:type="dxa"/>
+                </w:trPr>
+                <w:tc>
+                  <w:tcPr>
+                    <w:tcW w:w="50" w:type="pct"/>
+                    <w:hideMark/>
+                  </w:tcPr>
+                  <w:p>
+                    <w:pPr>
+                      <w:pStyle w:val="Bibliography"/>
+                      <w:rPr>
+                        <w:noProof/>
+                      </w:rPr>
+                    </w:pPr>
+                    <w:r>
+                      <w:rPr>
+                        <w:noProof/>
+                      </w:rPr>
+                      <w:t xml:space="preserve">[27] </w:t>
+                    </w:r>
+                  </w:p>
+                </w:tc>
+                <w:tc>
+                  <w:tcPr>
+                    <w:tcW w:w="0" w:type="auto"/>
+                    <w:hideMark/>
+                  </w:tcPr>
+                  <w:p>
+                    <w:pPr>
+                      <w:pStyle w:val="Bibliography"/>
+                      <w:rPr>
+                        <w:noProof/>
+                      </w:rPr>
+                    </w:pPr>
+                    <w:r>
+                      <w:rPr>
+                        <w:noProof/>
+                      </w:rPr>
                       <w:t xml:space="preserve">F. Ponulak and A. Kasinski, “Introduction to spiking neural networks: Information processing, learning and applications,” </w:t>
                     </w:r>
                     <w:r>
@@ -8255,6 +9397,52 @@
                         <w:noProof/>
                       </w:rPr>
                       <w:t xml:space="preserve">vol. 71, pp. 409-433, 2011. </w:t>
+                    </w:r>
+                  </w:p>
+                </w:tc>
+              </w:tr>
+              <w:tr>
+                <w:trPr>
+                  <w:divId w:val="120655632"/>
+                  <w:tblCellSpacing w:w="15" w:type="dxa"/>
+                </w:trPr>
+                <w:tc>
+                  <w:tcPr>
+                    <w:tcW w:w="50" w:type="pct"/>
+                    <w:hideMark/>
+                  </w:tcPr>
+                  <w:p>
+                    <w:pPr>
+                      <w:pStyle w:val="Bibliography"/>
+                      <w:rPr>
+                        <w:noProof/>
+                      </w:rPr>
+                    </w:pPr>
+                    <w:r>
+                      <w:rPr>
+                        <w:noProof/>
+                      </w:rPr>
+                      <w:t xml:space="preserve">[28] </w:t>
+                    </w:r>
+                  </w:p>
+                </w:tc>
+                <w:tc>
+                  <w:tcPr>
+                    <w:tcW w:w="0" w:type="auto"/>
+                    <w:hideMark/>
+                  </w:tcPr>
+                  <w:p>
+                    <w:pPr>
+                      <w:pStyle w:val="Bibliography"/>
+                      <w:rPr>
+                        <w:noProof/>
+                      </w:rPr>
+                    </w:pPr>
+                    <w:r>
+                      <w:rPr>
+                        <w:noProof/>
+                      </w:rPr>
+                      <w:t>GIMP, [Online]. Available: https://docs.gimp.org/2.8/en/plug-in-convmatrix.html. [Accessed 12 2020].</w:t>
                     </w:r>
                   </w:p>
                 </w:tc>
@@ -8262,7 +9450,7 @@
             </w:tbl>
             <w:p>
               <w:pPr>
-                <w:divId w:val="39284903"/>
+                <w:divId w:val="120655632"/>
                 <w:rPr>
                   <w:rFonts w:eastAsia="Times New Roman"/>
                   <w:noProof/>
@@ -8632,7 +9820,7 @@
   <w:abstractNum w:abstractNumId="2" w15:restartNumberingAfterBreak="0">
     <w:nsid w:val="479E2AE0"/>
     <w:multiLevelType w:val="hybridMultilevel"/>
-    <w:tmpl w:val="C2549760"/>
+    <w:tmpl w:val="9ABC8F52"/>
     <w:lvl w:ilvl="0" w:tplc="9D12548A">
       <w:start w:val="1"/>
       <w:numFmt w:val="decimal"/>
@@ -9047,6 +10235,21 @@
     <w:abstractNumId w:val="2"/>
   </w:num>
   <w:num w:numId="17">
+    <w:abstractNumId w:val="2"/>
+  </w:num>
+  <w:num w:numId="18">
+    <w:abstractNumId w:val="2"/>
+    <w:lvlOverride w:ilvl="0">
+      <w:startOverride w:val="1"/>
+    </w:lvlOverride>
+  </w:num>
+  <w:num w:numId="19">
+    <w:abstractNumId w:val="2"/>
+    <w:lvlOverride w:ilvl="0">
+      <w:startOverride w:val="1"/>
+    </w:lvlOverride>
+  </w:num>
+  <w:num w:numId="20">
     <w:abstractNumId w:val="2"/>
     <w:lvlOverride w:ilvl="0">
       <w:startOverride w:val="1"/>
@@ -9500,7 +10703,7 @@
       <w:keepNext/>
       <w:keepLines/>
       <w:numPr>
-        <w:numId w:val="16"/>
+        <w:numId w:val="17"/>
       </w:numPr>
       <w:spacing w:before="40" w:after="0"/>
       <w:outlineLvl w:val="1"/>
@@ -10096,7 +11299,7 @@
     </b:Author>
     <b:PeriodicalTitle>Scientific American</b:PeriodicalTitle>
     <b:Pages>120-123</b:Pages>
-    <b:RefOrder>22</b:RefOrder>
+    <b:RefOrder>5</b:RefOrder>
   </b:Source>
   <b:Source>
     <b:Tag>Tho02</b:Tag>
@@ -10136,7 +11339,7 @@
         </b:NameList>
       </b:Author>
     </b:Author>
-    <b:RefOrder>4</b:RefOrder>
+    <b:RefOrder>6</b:RefOrder>
   </b:Source>
   <b:Source>
     <b:Tag>Eug03</b:Tag>
@@ -10154,7 +11357,7 @@
     <b:Title>Simple Model of Spiking Neurons</b:Title>
     <b:Year>2003</b:Year>
     <b:ConferenceName>IEEE Transactions on Neural Networks</b:ConferenceName>
-    <b:RefOrder>17</b:RefOrder>
+    <b:RefOrder>20</b:RefOrder>
   </b:Source>
   <b:Source>
     <b:Tag>Eug09</b:Tag>
@@ -10174,7 +11377,7 @@
     <b:JournalName>IEEE Transactions on Neural Networks</b:JournalName>
     <b:Volume>15</b:Volume>
     <b:Issue>5</b:Issue>
-    <b:RefOrder>12</b:RefOrder>
+    <b:RefOrder>16</b:RefOrder>
   </b:Source>
   <b:Source>
     <b:Tag>SGh09</b:Tag>
@@ -10200,7 +11403,7 @@
     <b:Pages>295-308</b:Pages>
     <b:Volume>19</b:Volume>
     <b:Issue>4</b:Issue>
-    <b:RefOrder>11</b:RefOrder>
+    <b:RefOrder>15</b:RefOrder>
   </b:Source>
   <b:Source>
     <b:Tag>Eug07</b:Tag>
@@ -10246,7 +11449,7 @@
     <b:Pages>409-433</b:Pages>
     <b:Volume>71</b:Volume>
     <b:PeriodicalTitle>Acta Neurobiol Exp</b:PeriodicalTitle>
-    <b:RefOrder>26</b:RefOrder>
+    <b:RefOrder>27</b:RefOrder>
   </b:Source>
   <b:Source>
     <b:Tag>Cas13</b:Tag>
@@ -10269,7 +11472,7 @@
       </b:Author>
     </b:Author>
     <b:Publisher>IBM</b:Publisher>
-    <b:RefOrder>15</b:RefOrder>
+    <b:RefOrder>3</b:RefOrder>
   </b:Source>
   <b:Source>
     <b:Tag>Tah20</b:Tag>
@@ -10294,7 +11497,7 @@
     <b:JournalName>Neural Networks</b:JournalName>
     <b:Pages>253-272</b:Pages>
     <b:Volume>122</b:Volume>
-    <b:RefOrder>5</b:RefOrder>
+    <b:RefOrder>7</b:RefOrder>
   </b:Source>
   <b:Source>
     <b:Tag>GIM20</b:Tag>
@@ -10308,7 +11511,7 @@
     <b:YearAccessed>2020</b:YearAccessed>
     <b:MonthAccessed>12</b:MonthAccessed>
     <b:URL>https://docs.gimp.org/2.8/en/plug-in-convmatrix.html</b:URL>
-    <b:RefOrder>27</b:RefOrder>
+    <b:RefOrder>28</b:RefOrder>
   </b:Source>
   <b:Source>
     <b:Tag>Hdg52</b:Tag>
@@ -10335,7 +11538,7 @@
     <b:JournalName>Journal of Physiology</b:JournalName>
     <b:Pages>500-544</b:Pages>
     <b:Volume>117</b:Volume>
-    <b:RefOrder>3</b:RefOrder>
+    <b:RefOrder>4</b:RefOrder>
   </b:Source>
   <b:Source>
     <b:Tag>Nag14</b:Tag>
@@ -10362,7 +11565,7 @@
         </b:NameList>
       </b:Author>
     </b:Author>
-    <b:RefOrder>13</b:RefOrder>
+    <b:RefOrder>17</b:RefOrder>
   </b:Source>
   <b:Source>
     <b:Tag>Kra18</b:Tag>
@@ -10390,7 +11593,7 @@
         </b:NameList>
       </b:Author>
     </b:Author>
-    <b:RefOrder>25</b:RefOrder>
+    <b:RefOrder>26</b:RefOrder>
   </b:Source>
   <b:Source>
     <b:Tag>Kum13</b:Tag>
@@ -10418,7 +11621,7 @@
         </b:NameList>
       </b:Author>
     </b:Author>
-    <b:RefOrder>14</b:RefOrder>
+    <b:RefOrder>18</b:RefOrder>
   </b:Source>
   <b:Source>
     <b:Tag>Eya18</b:Tag>
@@ -10444,7 +11647,7 @@
         </b:NameList>
       </b:Author>
     </b:Author>
-    <b:RefOrder>6</b:RefOrder>
+    <b:RefOrder>8</b:RefOrder>
   </b:Source>
   <b:Source>
     <b:Tag>Cao18</b:Tag>
@@ -10472,7 +11675,7 @@
       </b:Author>
     </b:Author>
     <b:PeriodicalTitle>Neurocomputing</b:PeriodicalTitle>
-    <b:RefOrder>8</b:RefOrder>
+    <b:RefOrder>12</b:RefOrder>
   </b:Source>
   <b:Source>
     <b:Tag>Zio12</b:Tag>
@@ -10496,7 +11699,7 @@
     </b:Author>
     <b:JournalName>Chemical engineering Transactions</b:JournalName>
     <b:Volume>26</b:Volume>
-    <b:RefOrder>9</b:RefOrder>
+    <b:RefOrder>13</b:RefOrder>
   </b:Source>
   <b:Source>
     <b:Tag>Hil19</b:Tag>
@@ -10517,7 +11720,7 @@
         </b:NameList>
       </b:Author>
     </b:Author>
-    <b:RefOrder>10</b:RefOrder>
+    <b:RefOrder>14</b:RefOrder>
   </b:Source>
   <b:Source>
     <b:Tag>Abr02</b:Tag>
@@ -10537,7 +11740,7 @@
         </b:NameList>
       </b:Author>
     </b:Author>
-    <b:RefOrder>7</b:RefOrder>
+    <b:RefOrder>11</b:RefOrder>
   </b:Source>
   <b:Source>
     <b:Tag>nes21</b:Tag>
@@ -10547,7 +11750,7 @@
     <b:ProductionCompany>Nest Initiative</b:ProductionCompany>
     <b:YearAccessed>2021</b:YearAccessed>
     <b:URL>https://nest-simulator.readthedocs.io/en/latest/contents.html#</b:URL>
-    <b:RefOrder>19</b:RefOrder>
+    <b:RefOrder>22</b:RefOrder>
   </b:Source>
   <b:Source>
     <b:Tag>Ope21</b:Tag>
@@ -10556,7 +11759,7 @@
     <b:Title>OpenSourceBrain</b:Title>
     <b:YearAccessed>2021</b:YearAccessed>
     <b:URL>https://www.opensourcebrain.org/</b:URL>
-    <b:RefOrder>20</b:RefOrder>
+    <b:RefOrder>23</b:RefOrder>
   </b:Source>
   <b:Source>
     <b:Tag>Vit15</b:Tag>
@@ -10577,7 +11780,7 @@
     </b:Author>
     <b:JournalName>Frontiers in Neuroinformatics</b:JournalName>
     <b:Volume>9</b:Volume>
-    <b:RefOrder>21</b:RefOrder>
+    <b:RefOrder>24</b:RefOrder>
   </b:Source>
   <b:Source>
     <b:Tag>Mih09</b:Tag>
@@ -10603,7 +11806,7 @@
     <b:Day>01</b:Day>
     <b:YearAccessed>2021</b:YearAccessed>
     <b:URL>https://direct.mit.edu/neco/article/21/3/704/7389/A-Generalized-Linear-Integrate-and-Fire-Neural</b:URL>
-    <b:RefOrder>16</b:RefOrder>
+    <b:RefOrder>19</b:RefOrder>
   </b:Source>
   <b:Source>
     <b:Tag>Jin10</b:Tag>
@@ -10625,7 +11828,7 @@
         </b:NameList>
       </b:Author>
     </b:Author>
-    <b:RefOrder>18</b:RefOrder>
+    <b:RefOrder>21</b:RefOrder>
   </b:Source>
   <b:Source>
     <b:Tag>Bur21</b:Tag>
@@ -10647,7 +11850,7 @@
         </b:NameList>
       </b:Author>
     </b:Author>
-    <b:RefOrder>24</b:RefOrder>
+    <b:RefOrder>25</b:RefOrder>
   </b:Source>
   <b:Source>
     <b:Tag>Ede11</b:Tag>
@@ -10678,13 +11881,34 @@
         </b:NameList>
       </b:Author>
     </b:Author>
-    <b:RefOrder>23</b:RefOrder>
+    <b:RefOrder>10</b:RefOrder>
+  </b:Source>
+  <b:Source>
+    <b:Tag>Zha19</b:Tag>
+    <b:SourceType>JournalArticle</b:SourceType>
+    <b:Guid>{0ACE7FEF-33BD-4DF4-BA54-8F196897ACF6}</b:Guid>
+    <b:Title>Consciousness: New concepts and Neural Networks</b:Title>
+    <b:JournalName>Frontiers in Cellular Neuroscience</b:JournalName>
+    <b:Year>2019</b:Year>
+    <b:Volume>13</b:Volume>
+    <b:Author>
+      <b:Author>
+        <b:NameList>
+          <b:Person>
+            <b:Last>Zhao</b:Last>
+            <b:First>Tong</b:First>
+            <b:Middle>et al</b:Middle>
+          </b:Person>
+        </b:NameList>
+      </b:Author>
+    </b:Author>
+    <b:RefOrder>9</b:RefOrder>
   </b:Source>
 </b:Sources>
 </file>
 
 <file path=customXml/itemProps1.xml><?xml version="1.0" encoding="utf-8"?>
-<ds:datastoreItem xmlns:ds="http://schemas.openxmlformats.org/officeDocument/2006/customXml" ds:itemID="{F086C9A3-D5BE-46B2-8E8E-2CDEEB008D2A}">
+<ds:datastoreItem xmlns:ds="http://schemas.openxmlformats.org/officeDocument/2006/customXml" ds:itemID="{9877FE87-00B0-4712-8D2B-56CD65705422}">
   <ds:schemaRefs>
     <ds:schemaRef ds:uri="http://schemas.openxmlformats.org/officeDocument/2006/bibliography"/>
   </ds:schemaRefs>

</xml_diff>

<commit_message>
update final report. Add izhikevich reverse inhibition automaton.
</commit_message>
<xml_diff>
--- a/docs/adn510 final report.docx
+++ b/docs/adn510 final report.docx
@@ -981,13 +981,8 @@
       <w:r>
         <w:t xml:space="preserve">Original author </w:t>
       </w:r>
-      <w:proofErr w:type="spellStart"/>
-      <w:r>
-        <w:t>Synaptidude</w:t>
-      </w:r>
-      <w:proofErr w:type="spellEnd"/>
-      <w:r>
-        <w:t xml:space="preserve"> at English Wikipedia. GFDL 1.2, </w:t>
+      <w:r>
+        <w:t xml:space="preserve">Synaptidude at English Wikipedia. GFDL 1.2, </w:t>
       </w:r>
       <w:hyperlink r:id="rId11" w:history="1">
         <w:r>
@@ -1051,15 +1046,7 @@
     </w:p>
     <w:p>
       <w:r>
-        <w:t xml:space="preserve">Inhibition can also arise from </w:t>
-      </w:r>
-      <w:proofErr w:type="spellStart"/>
-      <w:r>
-        <w:t>non linear</w:t>
-      </w:r>
-      <w:proofErr w:type="spellEnd"/>
-      <w:r>
-        <w:t xml:space="preserve"> interactions between incoming spikes</w:t>
+        <w:t>Inhibition can also arise from non linear interactions between incoming spikes</w:t>
       </w:r>
       <w:r>
         <w:t xml:space="preserve"> </w:t>
@@ -1838,10 +1825,13 @@
         <w:t>th</w:t>
       </w:r>
       <w:r>
-        <w:t>e right</w:t>
-      </w:r>
-      <w:r>
-        <w:t xml:space="preserve"> direction.</w:t>
+        <w:t xml:space="preserve">e </w:t>
+      </w:r>
+      <w:r>
+        <w:t>direction of wakefulness</w:t>
+      </w:r>
+      <w:r>
+        <w:t>.</w:t>
       </w:r>
       <w:r>
         <w:t xml:space="preserve"> An artificial neural network which is considered conscious is referred to as a strong AI, and to the authors knowledge no strong AIs exist at this time.</w:t>
@@ -2225,15 +2215,7 @@
     </w:p>
     <w:p>
       <w:r>
-        <w:t>The Hodgkin Huxley model is complicated and correspondingly slow to simulate (</w:t>
-      </w:r>
-      <w:proofErr w:type="spellStart"/>
-      <w:r>
-        <w:t>Izhikevich</w:t>
-      </w:r>
-      <w:proofErr w:type="spellEnd"/>
-      <w:r>
-        <w:t xml:space="preserve"> approximates it to 1200 FLOPS per neuron per iteration </w:t>
+        <w:t xml:space="preserve">The Hodgkin Huxley model is complicated and correspondingly slow to simulate (Izhikevich approximates it to 1200 FLOPS per neuron per iteration </w:t>
       </w:r>
       <w:sdt>
         <w:sdtPr>
@@ -2851,15 +2833,7 @@
         </w:sdtContent>
       </w:sdt>
       <w:r>
-        <w:t xml:space="preserve">. The </w:t>
-      </w:r>
-      <w:proofErr w:type="spellStart"/>
-      <w:r>
-        <w:t>Mihales-Neibur</w:t>
-      </w:r>
-      <w:proofErr w:type="spellEnd"/>
-      <w:r>
-        <w:t xml:space="preserve"> </w:t>
+        <w:t xml:space="preserve">. The Mihales-Neibur </w:t>
       </w:r>
       <w:sdt>
         <w:sdtPr>
@@ -2888,26 +2862,16 @@
         </w:sdtContent>
       </w:sdt>
       <w:r>
-        <w:t xml:space="preserve"> neurons are essentially multiple LIF systems combined into one, and can give rise to bursting, rebound spiking, </w:t>
-      </w:r>
-      <w:proofErr w:type="spellStart"/>
-      <w:r>
-        <w:t>bistability</w:t>
-      </w:r>
-      <w:proofErr w:type="spellEnd"/>
-      <w:r>
-        <w:t xml:space="preserve"> and a number of other behaviours seen in biology but absent from the basic LIF behaviour described above.</w:t>
+        <w:t xml:space="preserve"> neurons are essentially multiple LIF systems combined into one, and can give rise to bursting, rebound spiking, bistability and a number of other behaviours seen in biology but absent from the basic LIF behaviour described above.</w:t>
       </w:r>
     </w:p>
     <w:p>
       <w:pPr>
         <w:pStyle w:val="Heading3"/>
       </w:pPr>
-      <w:proofErr w:type="spellStart"/>
       <w:r>
         <w:t>Izhikevich</w:t>
       </w:r>
-      <w:proofErr w:type="spellEnd"/>
     </w:p>
     <w:p>
       <w:r>
@@ -2951,15 +2915,7 @@
     </w:p>
     <w:p>
       <w:r>
-        <w:t xml:space="preserve">An </w:t>
-      </w:r>
-      <w:proofErr w:type="spellStart"/>
-      <w:r>
-        <w:t>Izhikevich</w:t>
-      </w:r>
-      <w:proofErr w:type="spellEnd"/>
-      <w:r>
-        <w:t xml:space="preserve"> neuron is able to exhibit 20 different spiking behaviours using two simultaneous differential equations, one quadratic and one linear, and can be an integrator, coincidence detector or resonator</w:t>
+        <w:t>An Izhikevich neuron is able to exhibit 20 different spiking behaviours using two simultaneous differential equations, one quadratic and one linear, and can be an integrator, coincidence detector or resonator</w:t>
       </w:r>
       <w:r>
         <w:t>, and does so using only 13 FLOPS per neuron per iteration.</w:t>
@@ -2967,15 +2923,7 @@
     </w:p>
     <w:p>
       <w:r>
-        <w:t xml:space="preserve">The dynamic state of an </w:t>
-      </w:r>
-      <w:proofErr w:type="spellStart"/>
-      <w:r>
-        <w:t>Izhikevich</w:t>
-      </w:r>
-      <w:proofErr w:type="spellEnd"/>
-      <w:r>
-        <w:t xml:space="preserve"> neuron is</w:t>
+        <w:t>The dynamic state of an Izhikevich neuron is</w:t>
       </w:r>
       <w:r>
         <w:t xml:space="preserve"> given by </w:t>
@@ -3189,13 +3137,8 @@
       </w:fldSimple>
       <w:bookmarkEnd w:id="5"/>
       <w:r>
-        <w:t xml:space="preserve"> </w:t>
-      </w:r>
-      <w:proofErr w:type="spellStart"/>
-      <w:r>
-        <w:t>Izhikevich</w:t>
-      </w:r>
-      <w:proofErr w:type="spellEnd"/>
+        <w:t xml:space="preserve"> Izhikevich</w:t>
+      </w:r>
       <w:r>
         <w:rPr>
           <w:noProof/>
@@ -3303,15 +3246,7 @@
       </w:fldSimple>
       <w:bookmarkEnd w:id="6"/>
       <w:r>
-        <w:t xml:space="preserve"> </w:t>
-      </w:r>
-      <w:proofErr w:type="spellStart"/>
-      <w:r>
-        <w:t>Izhikevich</w:t>
-      </w:r>
-      <w:proofErr w:type="spellEnd"/>
-      <w:r>
-        <w:t xml:space="preserve"> Reset Behaviour</w:t>
+        <w:t xml:space="preserve"> Izhikevich Reset Behaviour</w:t>
       </w:r>
     </w:p>
     <w:p>
@@ -3326,6 +3261,20 @@
       </w:r>
       <w:r>
         <w:t>given in millivolts. The mismatch does not cause any problems.</w:t>
+      </w:r>
+    </w:p>
+    <w:p>
+      <w:r>
+        <w:t>T</w:t>
+      </w:r>
+      <w:r>
+        <w:t xml:space="preserve">he Izhikevich model can act as an inhibitory neuron and even mimic the output of the biological ones in the brain, </w:t>
+      </w:r>
+      <w:r>
+        <w:t xml:space="preserve">but unlike the spike and reset for high potentials, </w:t>
+      </w:r>
+      <w:r>
+        <w:t>there does not appear to be anything limiting the negative potential a neuron can have. This will not be a problem with shunting inhibitions, but otherwise seems to part of a common theme through all the literature reviewed here - the existence of inhibitors, whether neurons or otherwise, is acknowledged but mostly ignored. Presumably this is because most work on computational neural nets has been geared towards forward connected nets that respond to an input event or data stream, rather than a continuously updating system such as an automaton that needs to self-regulate.</w:t>
       </w:r>
     </w:p>
     <w:p>
@@ -3367,47 +3316,7 @@
         </w:sdtContent>
       </w:sdt>
       <w:r>
-        <w:t xml:space="preserve"> present an alternative model to </w:t>
-      </w:r>
-      <w:proofErr w:type="spellStart"/>
-      <w:r>
-        <w:t>Izhikevich</w:t>
-      </w:r>
-      <w:proofErr w:type="spellEnd"/>
-      <w:r>
-        <w:t xml:space="preserve">, again with only two equations. They refer to </w:t>
-      </w:r>
-      <w:proofErr w:type="spellStart"/>
-      <w:r>
-        <w:t>Izhikevich</w:t>
-      </w:r>
-      <w:proofErr w:type="spellEnd"/>
-      <w:r>
-        <w:t xml:space="preserve"> as inspiration and provide a similar set of possible output forms. It is not clear why this model might be preferred over </w:t>
-      </w:r>
-      <w:proofErr w:type="spellStart"/>
-      <w:r>
-        <w:t>Izhikevich</w:t>
-      </w:r>
-      <w:proofErr w:type="spellEnd"/>
-      <w:r>
-        <w:t xml:space="preserve">, but it demonstrates biologically similar behaviours in response to short pulses of DC current, where </w:t>
-      </w:r>
-      <w:proofErr w:type="spellStart"/>
-      <w:r>
-        <w:t>Izhikevich</w:t>
-      </w:r>
-      <w:proofErr w:type="spellEnd"/>
-      <w:r>
-        <w:t xml:space="preserve"> seems inclined to use a unit step function as input. This is encouraging in a system that will be using spikes as inputs. The dynamic state is given in Equation 4, and the reset behaviour is identical to that of </w:t>
-      </w:r>
-      <w:proofErr w:type="spellStart"/>
-      <w:r>
-        <w:t>Izhikevich</w:t>
-      </w:r>
-      <w:proofErr w:type="spellEnd"/>
-      <w:r>
-        <w:t>.</w:t>
+        <w:t xml:space="preserve"> present an alternative model to Izhikevich, again with only two equations. They refer to Izhikevich as inspiration and provide a similar set of possible output forms. It is not clear why this model might be preferred over Izhikevich, but it demonstrates biologically similar behaviours in response to short pulses of DC current, where Izhikevich seems inclined to use a unit step function as input. This is encouraging in a system that will be using spikes as inputs. The dynamic state is given in Equation 4, and the reset behaviour is identical to that of Izhikevich.</w:t>
       </w:r>
     </w:p>
     <w:p>
@@ -3671,7 +3580,11 @@
         <w:t>can be effectively implemented in custom hardware</w:t>
       </w:r>
       <w:r>
-        <w:t xml:space="preserve"> "sufficient to support useful and interesting cognitive algorithms, while the cost should be no more than necessary in terms of power, area, and speed"</w:t>
+        <w:t xml:space="preserve"> "sufficient to support useful and interesting </w:t>
+      </w:r>
+      <w:r>
+        <w:lastRenderedPageBreak/>
+        <w:t>cognitive algorithms, while the cost should be no more than necessary in terms of power, area, and speed"</w:t>
       </w:r>
       <w:r>
         <w:t>.</w:t>
@@ -3679,37 +3592,13 @@
     </w:p>
     <w:p>
       <w:r>
-        <w:t xml:space="preserve">They state "we were able to qualitatively replicate the 20 </w:t>
-      </w:r>
-      <w:proofErr w:type="spellStart"/>
-      <w:r>
-        <w:t>behaviors</w:t>
-      </w:r>
-      <w:proofErr w:type="spellEnd"/>
-      <w:r>
-        <w:t xml:space="preserve"> of the </w:t>
-      </w:r>
-      <w:proofErr w:type="spellStart"/>
-      <w:r>
-        <w:t>Izhikevich</w:t>
-      </w:r>
-      <w:proofErr w:type="spellEnd"/>
-      <w:r>
-        <w:t xml:space="preserve"> dynamical neuron model using a small number of elementary neurons" which is interesting</w:t>
+        <w:t>They state "we were able to qualitatively replicate the 20 behaviors of the Izhikevich dynamical neuron model using a small number of elementary neurons" which is interesting</w:t>
       </w:r>
       <w:r>
         <w:t>, since i</w:t>
       </w:r>
       <w:r>
-        <w:t xml:space="preserve">t implies a simpler model that has the </w:t>
-      </w:r>
-      <w:proofErr w:type="spellStart"/>
-      <w:r>
-        <w:t>Izhikevich</w:t>
-      </w:r>
-      <w:proofErr w:type="spellEnd"/>
-      <w:r>
-        <w:t xml:space="preserve"> model emergent from it, and emergent behaviour is </w:t>
+        <w:t xml:space="preserve">t implies a simpler model that has the Izhikevich model emergent from it, and emergent behaviour is </w:t>
       </w:r>
       <w:r>
         <w:t>relevant to this project.</w:t>
@@ -3717,11 +3606,7 @@
     </w:p>
     <w:p>
       <w:r>
-        <w:t xml:space="preserve">There are some oddities of True North, however, with regards to its response to input spikes. Many of the repeating or bursting behaviours it can exhibit are triggered by a single spike, of any weight </w:t>
-      </w:r>
-      <w:r>
-        <w:lastRenderedPageBreak/>
-        <w:t xml:space="preserve">at all. A spike with a weight of 0.001 can cause a series of output bursts. This means that it is not acting as an integrator or coincidence detector in these configurations, and problems arising from this are referenced in section </w:t>
+        <w:t xml:space="preserve">There are some oddities of True North, however, with regards to its response to input spikes. Many of the repeating or bursting behaviours it can exhibit are triggered by a single spike, of any weight at all. A spike with a weight of 0.001 can cause a series of output bursts. This means that it is not acting as an integrator or coincidence detector in these configurations, and problems arising from this are referenced in section </w:t>
       </w:r>
       <w:r>
         <w:fldChar w:fldCharType="begin"/>
@@ -3775,15 +3660,7 @@
     </w:p>
     <w:p>
       <w:r>
-        <w:t xml:space="preserve">The </w:t>
-      </w:r>
-      <w:proofErr w:type="spellStart"/>
-      <w:r>
-        <w:t>SpiNNaker</w:t>
-      </w:r>
-      <w:proofErr w:type="spellEnd"/>
-      <w:r>
-        <w:t xml:space="preserve"> system </w:t>
+        <w:t xml:space="preserve">The SpiNNaker system </w:t>
       </w:r>
       <w:sdt>
         <w:sdtPr>
@@ -3812,23 +3689,7 @@
         </w:sdtContent>
       </w:sdt>
       <w:r>
-        <w:t xml:space="preserve"> approaches the performance problems of large spiking neural nets by simulating them on 1 million arm cores, and by doing so is able to run many spiking models, including </w:t>
-      </w:r>
-      <w:proofErr w:type="spellStart"/>
-      <w:r>
-        <w:t>Izhikevich</w:t>
-      </w:r>
-      <w:proofErr w:type="spellEnd"/>
-      <w:r>
-        <w:t xml:space="preserve">, for 1 billion neurons at biological real time. For the </w:t>
-      </w:r>
-      <w:proofErr w:type="spellStart"/>
-      <w:r>
-        <w:t>Izhikevich</w:t>
-      </w:r>
-      <w:proofErr w:type="spellEnd"/>
-      <w:r>
-        <w:t xml:space="preserve"> model real time means 1 iteration per millisecond </w:t>
+        <w:t xml:space="preserve"> approaches the performance problems of large spiking neural nets by simulating them on 1 million arm cores, and by doing so is able to run many spiking models, including Izhikevich, for 1 billion neurons at biological real time. For the Izhikevich model real time means 1 iteration per millisecond </w:t>
       </w:r>
       <w:sdt>
         <w:sdtPr>
@@ -3857,15 +3718,7 @@
         </w:sdtContent>
       </w:sdt>
       <w:r>
-        <w:t xml:space="preserve">. </w:t>
-      </w:r>
-      <w:proofErr w:type="spellStart"/>
-      <w:r>
-        <w:t>SpiNNaker</w:t>
-      </w:r>
-      <w:proofErr w:type="spellEnd"/>
-      <w:r>
-        <w:t xml:space="preserve"> is not a model in its own right, but a hardware system on which they can be run. Its existence</w:t>
+        <w:t>. SpiNNaker is not a model in its own right, but a hardware system on which they can be run. Its existence</w:t>
       </w:r>
       <w:r>
         <w:t xml:space="preserve"> and scale</w:t>
@@ -3924,15 +3777,7 @@
         </w:sdtContent>
       </w:sdt>
       <w:r>
-        <w:t xml:space="preserve">. Nest provides a python module which can simulate many neuron types (including </w:t>
-      </w:r>
-      <w:proofErr w:type="spellStart"/>
-      <w:r>
-        <w:t>Izhikevich</w:t>
-      </w:r>
-      <w:proofErr w:type="spellEnd"/>
-      <w:r>
-        <w:t xml:space="preserve">) </w:t>
+        <w:t xml:space="preserve">. Nest provides a python module which can simulate many neuron types (including Izhikevich) </w:t>
       </w:r>
       <w:sdt>
         <w:sdtPr>
@@ -3961,15 +3806,7 @@
         </w:sdtContent>
       </w:sdt>
       <w:r>
-        <w:t xml:space="preserve">. </w:t>
-      </w:r>
-      <w:proofErr w:type="spellStart"/>
-      <w:r>
-        <w:t>OpenSourceBrain</w:t>
-      </w:r>
-      <w:proofErr w:type="spellEnd"/>
-      <w:r>
-        <w:t xml:space="preserve"> provides an enormous suite of neural net related simulation software </w:t>
+        <w:t xml:space="preserve">. OpenSourceBrain provides an enormous suite of neural net related simulation software </w:t>
       </w:r>
       <w:sdt>
         <w:sdtPr>
@@ -3998,15 +3835,7 @@
         </w:sdtContent>
       </w:sdt>
       <w:r>
-        <w:t xml:space="preserve">. </w:t>
-      </w:r>
-      <w:proofErr w:type="spellStart"/>
-      <w:r>
-        <w:t>Annarchy</w:t>
-      </w:r>
-      <w:proofErr w:type="spellEnd"/>
-      <w:r>
-        <w:t xml:space="preserve"> </w:t>
+        <w:t xml:space="preserve">. Annarchy </w:t>
       </w:r>
       <w:r>
         <w:t xml:space="preserve">makes an impressive attempt at overcoming the difficulties of efficiently simulating spiking neural networks by exposing a scripting interface that automatically generates C++ networks on the users behalf </w:t>
@@ -4070,6 +3899,7 @@
       </w:pPr>
       <w:bookmarkStart w:id="7" w:name="_Ref69810856"/>
       <w:r>
+        <w:lastRenderedPageBreak/>
         <w:t>Automatons</w:t>
       </w:r>
       <w:bookmarkEnd w:id="7"/>
@@ -4130,7 +3960,6 @@
         <w:pStyle w:val="Heading2"/>
       </w:pPr>
       <w:r>
-        <w:lastRenderedPageBreak/>
         <w:t>Spiking Automatons</w:t>
       </w:r>
     </w:p>
@@ -4366,7 +4195,11 @@
         <w:t xml:space="preserve">having a typical R number greater than 1 with low populations but </w:t>
       </w:r>
       <w:r>
-        <w:t>killing any cell that has 4 or more neighbours</w:t>
+        <w:t xml:space="preserve">killing </w:t>
+      </w:r>
+      <w:r>
+        <w:lastRenderedPageBreak/>
+        <w:t>any cell that has 4 or more neighbours</w:t>
       </w:r>
       <w:r>
         <w:t>,</w:t>
@@ -4571,11 +4404,7 @@
         </w:sdtContent>
       </w:sdt>
       <w:r>
-        <w:t xml:space="preserve"> and the design used here allows layers of inhibitory </w:t>
-      </w:r>
-      <w:r>
-        <w:lastRenderedPageBreak/>
-        <w:t>neurons to be included. F</w:t>
+        <w:t xml:space="preserve"> and the design used here allows layers of inhibitory neurons to be included. F</w:t>
       </w:r>
       <w:r>
         <w:t xml:space="preserve">atigue </w:t>
@@ -4589,7 +4418,13 @@
     </w:p>
     <w:p>
       <w:r>
-        <w:t xml:space="preserve">A second option </w:t>
+        <w:t>On first glance a</w:t>
+      </w:r>
+      <w:r>
+        <w:t xml:space="preserve"> second option </w:t>
+      </w:r>
+      <w:r>
+        <w:t xml:space="preserve">is </w:t>
       </w:r>
       <w:r>
         <w:t xml:space="preserve">that one region of the automaton sustains the activity of the rest (mimicking the posterior cortex </w:t>
@@ -4671,47 +4506,13 @@
       <w:r>
         <w:t>.</w:t>
       </w:r>
+      <w:r>
+        <w:t xml:space="preserve"> Unfortunately the driving layer generally saturates and consequently induces predictable behaviours with no emergent complexity. The driving layer ultimately has to function alone as a re-entrant network and brings it back to the previous solution.</w:t>
+      </w:r>
     </w:p>
     <w:p>
       <w:r>
         <w:t>Since biological brains appear to contain all the above mechanism it is also reasonable to construct automatons that do the same.</w:t>
-      </w:r>
-    </w:p>
-    <w:p>
-      <w:r>
-        <w:t xml:space="preserve">The potential of a neuron in most of the described models can grow without limit and is only prevented from doing so by the reset that follows a spike being fired. However, although the </w:t>
-      </w:r>
-      <w:proofErr w:type="spellStart"/>
-      <w:r>
-        <w:t>Izhikevich</w:t>
-      </w:r>
-      <w:proofErr w:type="spellEnd"/>
-      <w:r>
-        <w:t xml:space="preserve"> model can act as an inhibitory neuron and even mimic the output of the biological ones in the brain, there does not appear to be anything limiting the negative potential a neuron can have. This will not be a problem with shunting inhibitions, but otherwise seems to part of a common theme through all the literature reviewed here - the existence of inhibitors, whether neurons or otherwise, is acknowledged but mostly ignored. </w:t>
-      </w:r>
-      <w:r>
-        <w:t xml:space="preserve">Presumably </w:t>
-      </w:r>
-      <w:r>
-        <w:t>this is because most work on</w:t>
-      </w:r>
-      <w:r>
-        <w:t xml:space="preserve"> computational</w:t>
-      </w:r>
-      <w:r>
-        <w:t xml:space="preserve"> neural nets has been geared towards forward connected nets that respond to an input event</w:t>
-      </w:r>
-      <w:r>
-        <w:t xml:space="preserve"> or data stream</w:t>
-      </w:r>
-      <w:r>
-        <w:t xml:space="preserve">, rather than a continuously updating system such as </w:t>
-      </w:r>
-      <w:r>
-        <w:t>an</w:t>
-      </w:r>
-      <w:r>
-        <w:t xml:space="preserve"> automaton that needs to self-regulate. </w:t>
       </w:r>
     </w:p>
     <w:p>
@@ -4866,15 +4667,7 @@
         <w:t xml:space="preserve">. </w:t>
       </w:r>
       <w:r>
-        <w:t xml:space="preserve">Stochastic integration can give rise to new behaviours – an occasional spike with a value below the threshold cannot trigger another spike except when random chance has a say in the response, and the </w:t>
-      </w:r>
-      <w:proofErr w:type="spellStart"/>
-      <w:r>
-        <w:t>TrueNorth</w:t>
-      </w:r>
-      <w:proofErr w:type="spellEnd"/>
-      <w:r>
-        <w:t xml:space="preserve"> architecture </w:t>
+        <w:t xml:space="preserve">Stochastic integration can give rise to new behaviours – an occasional spike with a value below the threshold cannot trigger another spike except when random chance has a say in the response, and the TrueNorth architecture </w:t>
       </w:r>
       <w:sdt>
         <w:sdtPr>
@@ -4903,15 +4696,7 @@
         </w:sdtContent>
       </w:sdt>
       <w:r>
-        <w:t xml:space="preserve"> relies on this to achieve some of the 20 </w:t>
-      </w:r>
-      <w:proofErr w:type="spellStart"/>
-      <w:r>
-        <w:t>Izhikevich</w:t>
-      </w:r>
-      <w:proofErr w:type="spellEnd"/>
-      <w:r>
-        <w:t xml:space="preserve"> behaviours. </w:t>
+        <w:t xml:space="preserve"> relies on this to achieve some of the 20 Izhikevich behaviours. </w:t>
       </w:r>
       <w:r>
         <w:t xml:space="preserve">Unfortunately, any random influence will break repeatability in </w:t>
@@ -5619,15 +5404,7 @@
         <w:t>) pattern has been used, with a particular focus on keeping the view separate from the rest of the program. This has allowed multiple views to be created, as an automated test framework</w:t>
       </w:r>
       <w:r>
-        <w:t xml:space="preserve"> (</w:t>
-      </w:r>
-      <w:proofErr w:type="spellStart"/>
-      <w:r>
-        <w:t>NeuronTest</w:t>
-      </w:r>
-      <w:proofErr w:type="spellEnd"/>
-      <w:r>
-        <w:t>)</w:t>
+        <w:t xml:space="preserve"> (NeuronTest)</w:t>
       </w:r>
       <w:r>
         <w:t>, a GUI for editing and executing networks</w:t>
@@ -5639,31 +5416,7 @@
         <w:t xml:space="preserve">, and a </w:t>
       </w:r>
       <w:r>
-        <w:t>simple genetic algorithm (Genetics). All of these link to and use a simulation library (</w:t>
-      </w:r>
-      <w:proofErr w:type="spellStart"/>
-      <w:r>
-        <w:t>NeuronSim</w:t>
-      </w:r>
-      <w:proofErr w:type="spellEnd"/>
-      <w:r>
-        <w:t xml:space="preserve">) which does most of the work. </w:t>
-      </w:r>
-      <w:proofErr w:type="spellStart"/>
-      <w:r>
-        <w:t>NeuronSim</w:t>
-      </w:r>
-      <w:proofErr w:type="spellEnd"/>
-      <w:r>
-        <w:t xml:space="preserve"> is written in pure C++ and has no external dependencies beyond the runtime libraries. </w:t>
-      </w:r>
-      <w:proofErr w:type="spellStart"/>
-      <w:r>
-        <w:t>NeuronGui</w:t>
-      </w:r>
-      <w:proofErr w:type="spellEnd"/>
-      <w:r>
-        <w:t xml:space="preserve"> uses the Qt library for a cross platform GUI interface</w:t>
+        <w:t>simple genetic algorithm (Genetics). All of these link to and use a simulation library (NeuronSim) which does most of the work. NeuronSim is written in pure C++ and has no external dependencies beyond the runtime libraries. NeuronGui uses the Qt library for a cross platform GUI interface</w:t>
       </w:r>
       <w:r>
         <w:t xml:space="preserve"> and OpenGL for graphics</w:t>
@@ -5705,8 +5458,6 @@
       <w:r>
         <w:t>Layers and Synapses</w:t>
       </w:r>
-      <w:bookmarkStart w:id="13" w:name="_GoBack"/>
-      <w:bookmarkEnd w:id="13"/>
     </w:p>
     <w:p>
       <w:r>
@@ -5719,23 +5470,7 @@
         <w:t xml:space="preserve"> grid</w:t>
       </w:r>
       <w:r>
-        <w:t xml:space="preserve">. There can be many layers of these grids, each conceptually stacked on top of each other. All the layers must be using the same model (i.e. </w:t>
-      </w:r>
-      <w:proofErr w:type="spellStart"/>
-      <w:r>
-        <w:t>Izhikevich</w:t>
-      </w:r>
-      <w:proofErr w:type="spellEnd"/>
-      <w:r>
-        <w:t xml:space="preserve">) and all the neurons in a given layer have the same configuration (for example, if they are </w:t>
-      </w:r>
-      <w:proofErr w:type="spellStart"/>
-      <w:r>
-        <w:t>Izhikevich</w:t>
-      </w:r>
-      <w:proofErr w:type="spellEnd"/>
-      <w:r>
-        <w:t>, one layer might be phasic spiking and another layer resonant).</w:t>
+        <w:t>. There can be many layers of these grids, each conceptually stacked on top of each other. All the layers must be using the same model (i.e. Izhikevich) and all the neurons in a given layer have the same configuration (for example, if they are Izhikevich, one layer might be phasic spiking and another layer resonant).</w:t>
       </w:r>
     </w:p>
     <w:p>
@@ -5835,7 +5570,7 @@
       <w:pPr>
         <w:pStyle w:val="Caption"/>
       </w:pPr>
-      <w:bookmarkStart w:id="14" w:name="_Ref69901619"/>
+      <w:bookmarkStart w:id="13" w:name="_Ref69901619"/>
       <w:r>
         <w:t xml:space="preserve">Figure </w:t>
       </w:r>
@@ -5847,7 +5582,7 @@
           <w:t>5</w:t>
         </w:r>
       </w:fldSimple>
-      <w:bookmarkEnd w:id="14"/>
+      <w:bookmarkEnd w:id="13"/>
       <w:r>
         <w:t xml:space="preserve"> Synapse Matrix</w:t>
       </w:r>
@@ -5903,23 +5638,13 @@
       <w:pPr>
         <w:pStyle w:val="Heading2"/>
       </w:pPr>
-      <w:proofErr w:type="spellStart"/>
       <w:r>
         <w:t>NeuronSim</w:t>
       </w:r>
-      <w:proofErr w:type="spellEnd"/>
-    </w:p>
-    <w:p>
-      <w:r>
-        <w:t xml:space="preserve">A simplified UML diagram of the </w:t>
-      </w:r>
-      <w:proofErr w:type="spellStart"/>
-      <w:r>
-        <w:t>NeuronSim</w:t>
-      </w:r>
-      <w:proofErr w:type="spellEnd"/>
-      <w:r>
-        <w:t xml:space="preserve"> library is shown in </w:t>
+    </w:p>
+    <w:p>
+      <w:r>
+        <w:t xml:space="preserve">A simplified UML diagram of the NeuronSim library is shown in </w:t>
       </w:r>
       <w:r>
         <w:fldChar w:fldCharType="begin"/>
@@ -6008,8 +5733,8 @@
       <w:pPr>
         <w:pStyle w:val="Caption"/>
       </w:pPr>
-      <w:bookmarkStart w:id="15" w:name="_Ref69815926"/>
-      <w:bookmarkStart w:id="16" w:name="_Ref69815918"/>
+      <w:bookmarkStart w:id="14" w:name="_Ref69815926"/>
+      <w:bookmarkStart w:id="15" w:name="_Ref69815918"/>
       <w:r>
         <w:t xml:space="preserve">Figure </w:t>
       </w:r>
@@ -6021,19 +5746,11 @@
           <w:t>6</w:t>
         </w:r>
       </w:fldSimple>
+      <w:bookmarkEnd w:id="14"/>
+      <w:r>
+        <w:t xml:space="preserve"> NeuronSim Class Diagram</w:t>
+      </w:r>
       <w:bookmarkEnd w:id="15"/>
-      <w:r>
-        <w:t xml:space="preserve"> </w:t>
-      </w:r>
-      <w:proofErr w:type="spellStart"/>
-      <w:r>
-        <w:t>NeuronSim</w:t>
-      </w:r>
-      <w:proofErr w:type="spellEnd"/>
-      <w:r>
-        <w:t xml:space="preserve"> Class Diagram</w:t>
-      </w:r>
-      <w:bookmarkEnd w:id="16"/>
     </w:p>
     <w:p>
       <w:pPr>
@@ -6189,7 +5906,7 @@
       <w:pPr>
         <w:pStyle w:val="Caption"/>
       </w:pPr>
-      <w:bookmarkStart w:id="17" w:name="_Ref69817093"/>
+      <w:bookmarkStart w:id="16" w:name="_Ref69817093"/>
       <w:r>
         <w:t xml:space="preserve">Figure </w:t>
       </w:r>
@@ -6201,7 +5918,7 @@
           <w:t>7</w:t>
         </w:r>
       </w:fldSimple>
-      <w:bookmarkEnd w:id="17"/>
+      <w:bookmarkEnd w:id="16"/>
       <w:r>
         <w:t xml:space="preserve"> Multithreading Pathways</w:t>
       </w:r>
@@ -6231,13 +5948,8 @@
       </w:r>
     </w:p>
     <w:p>
-      <w:proofErr w:type="spellStart"/>
-      <w:r>
-        <w:t>Izhikevich</w:t>
-      </w:r>
-      <w:proofErr w:type="spellEnd"/>
-      <w:r>
-        <w:t xml:space="preserve"> claims a 1ms simulation time for 10,000 neurons with 1,000,000 synapses on a 1GHz PC </w:t>
+      <w:r>
+        <w:t xml:space="preserve">Izhikevich claims a 1ms simulation time for 10,000 neurons with 1,000,000 synapses on a 1GHz PC </w:t>
       </w:r>
       <w:sdt>
         <w:sdtPr>
@@ -6363,15 +6075,7 @@
     </w:p>
     <w:p>
       <w:r>
-        <w:t xml:space="preserve">When tested on a i7 4 core 2.4GHz PC with 8 Gb of RAM using a LIF automaton consisting of 8 layers, 524,288 neurons and 17,694,720 synapses the simulation managed 1000 iterations in 9052 </w:t>
-      </w:r>
-      <w:proofErr w:type="spellStart"/>
-      <w:r>
-        <w:t>ms</w:t>
-      </w:r>
-      <w:proofErr w:type="spellEnd"/>
-      <w:r>
-        <w:t>. This works out at approximately 0.8 synapses per clock cycle. With graphics enabled a 31ms frame time is achieved, which is around the 30Hz target.</w:t>
+        <w:t>When tested on a i7 4 core 2.4GHz PC with 8 Gb of RAM using a LIF automaton consisting of 8 layers, 524,288 neurons and 17,694,720 synapses the simulation managed 1000 iterations in 9052 ms. This works out at approximately 0.8 synapses per clock cycle. With graphics enabled a 31ms frame time is achieved, which is around the 30Hz target.</w:t>
       </w:r>
     </w:p>
     <w:p>
@@ -6384,15 +6088,7 @@
     </w:p>
     <w:p>
       <w:r>
-        <w:t xml:space="preserve">An early design stored spikes as individual events. As it now stands, all layers have incoming spikes on all neurons, but many of them are zero much of the time. For a finished product, if we were to try to use a specific automaton to achieve some task, an event based system would almost certainly be faster and use less RAM, and it is the mechanism used by </w:t>
-      </w:r>
-      <w:proofErr w:type="spellStart"/>
-      <w:r>
-        <w:t>TrueNorth</w:t>
-      </w:r>
-      <w:proofErr w:type="spellEnd"/>
-      <w:r>
-        <w:t xml:space="preserve"> </w:t>
+        <w:t xml:space="preserve">An early design stored spikes as individual events. As it now stands, all layers have incoming spikes on all neurons, but many of them are zero much of the time. For a finished product, if we were to try to use a specific automaton to achieve some task, an event based system would almost certainly be faster and use less RAM, and it is the mechanism used by TrueNorth </w:t>
       </w:r>
       <w:sdt>
         <w:sdtPr>
@@ -6440,14 +6136,22 @@
     </w:p>
     <w:p>
       <w:pPr>
+        <w:pStyle w:val="Heading2"/>
+      </w:pPr>
+      <w:r>
+        <w:lastRenderedPageBreak/>
+        <w:t>Neuron (GUI)</w:t>
+      </w:r>
+    </w:p>
+    <w:p>
+      <w:pPr>
         <w:pStyle w:val="Heading1"/>
       </w:pPr>
-      <w:bookmarkStart w:id="18" w:name="_Ref69814846"/>
-      <w:r>
-        <w:lastRenderedPageBreak/>
+      <w:bookmarkStart w:id="17" w:name="_Ref69814846"/>
+      <w:r>
         <w:t>Automaton Design</w:t>
       </w:r>
-      <w:bookmarkEnd w:id="18"/>
+      <w:bookmarkEnd w:id="17"/>
     </w:p>
     <w:p>
       <w:r>
@@ -6471,23 +6175,7 @@
     </w:p>
     <w:p>
       <w:r>
-        <w:t xml:space="preserve">Four neuron models have been implemented (not counting a spiking version of Conway’s Game of Life). These are Linear LIF (a basic linear leaky integrate and fire model with exponentially decaying potentials), </w:t>
-      </w:r>
-      <w:proofErr w:type="spellStart"/>
-      <w:r>
-        <w:t>Izhikevich</w:t>
-      </w:r>
-      <w:proofErr w:type="spellEnd"/>
-      <w:r>
-        <w:t xml:space="preserve">, Kumar and </w:t>
-      </w:r>
-      <w:proofErr w:type="spellStart"/>
-      <w:r>
-        <w:t>TrueNorth</w:t>
-      </w:r>
-      <w:proofErr w:type="spellEnd"/>
-      <w:r>
-        <w:t>.</w:t>
+        <w:t>Four neuron models have been implemented (not counting a spiking version of Conway’s Game of Life). These are Linear LIF (a basic linear leaky integrate and fire model with exponentially decaying potentials), Izhikevich, Kumar and TrueNorth.</w:t>
       </w:r>
     </w:p>
     <w:p>
@@ -6500,15 +6188,7 @@
     </w:p>
     <w:p>
       <w:r>
-        <w:t xml:space="preserve">The </w:t>
-      </w:r>
-      <w:proofErr w:type="spellStart"/>
-      <w:r>
-        <w:t>TrueNorth</w:t>
-      </w:r>
-      <w:proofErr w:type="spellEnd"/>
-      <w:r>
-        <w:t xml:space="preserve"> model is far too responsive (triggering spikes, and even repeating bursts of spikes, in response to any input at all</w:t>
+        <w:t>The TrueNorth model is far too responsive (triggering spikes, and even repeating bursts of spikes, in response to any input at all</w:t>
       </w:r>
       <w:r>
         <w:t>, no matter how small,</w:t>
@@ -6524,6 +6204,36 @@
       </w:r>
       <w:r>
         <w:t xml:space="preserve"> almost useless.</w:t>
+      </w:r>
+    </w:p>
+    <w:p>
+      <w:pPr>
+        <w:pStyle w:val="Heading2"/>
+        <w:numPr>
+          <w:ilvl w:val="0"/>
+          <w:numId w:val="13"/>
+        </w:numPr>
+      </w:pPr>
+      <w:r>
+        <w:t xml:space="preserve">LIF </w:t>
+      </w:r>
+      <w:r>
+        <w:t>I</w:t>
+      </w:r>
+      <w:r>
+        <w:t xml:space="preserve">nhibited </w:t>
+      </w:r>
+      <w:r>
+        <w:t>F</w:t>
+      </w:r>
+      <w:r>
+        <w:t xml:space="preserve">eedback </w:t>
+      </w:r>
+      <w:r>
+        <w:t>L</w:t>
+      </w:r>
+      <w:r>
+        <w:t>oop</w:t>
       </w:r>
     </w:p>
     <w:p>
@@ -6557,41 +6267,24 @@
         </w:sdtContent>
       </w:sdt>
       <w:r>
-        <w:t xml:space="preserve"> – but it can be easily understood and inhibitory neurons are effective at maintaining R values close to 1.</w:t>
-      </w:r>
-      <w:r>
-        <w:t xml:space="preserve"> This makes LIF by far the easiest model as a base for viable automatons</w:t>
-      </w:r>
-      <w:r>
-        <w:t>.</w:t>
-      </w:r>
-    </w:p>
-    <w:p>
-      <w:proofErr w:type="spellStart"/>
-      <w:r>
-        <w:t>Izhikevich</w:t>
-      </w:r>
-      <w:proofErr w:type="spellEnd"/>
-      <w:r>
-        <w:t xml:space="preserve"> </w:t>
-      </w:r>
-      <w:r>
-        <w:t xml:space="preserve">can demonstrate a number of interesting </w:t>
-      </w:r>
-      <w:r>
-        <w:t xml:space="preserve">and usable </w:t>
-      </w:r>
-      <w:r>
-        <w:t>behaviours (</w:t>
-      </w:r>
-      <w:r>
-        <w:t xml:space="preserve">an example is shown in </w:t>
+        <w:t xml:space="preserve"> – but it can be easily understood and inhibitory neurons are effective at maintaining R values close to 1. This makes LIF by far the easiest model as a base for viable automatons.</w:t>
+      </w:r>
+    </w:p>
+    <w:p>
+      <w:r>
+        <w:t xml:space="preserve">A successful automaton using the LIF model is available as a saved state in the repository, under the name of “LIF_white_matter”. This consists of </w:t>
+      </w:r>
+      <w:r>
+        <w:t xml:space="preserve">a stack of </w:t>
+      </w:r>
+      <w:r>
+        <w:t xml:space="preserve">6 excitatory layers, 1 direct inhibition layer and 1 shunting inhibition layer. The excitatory layers (shown in green in </w:t>
       </w:r>
       <w:r>
         <w:fldChar w:fldCharType="begin"/>
       </w:r>
       <w:r>
-        <w:instrText xml:space="preserve"> REF _Ref69904952 \h </w:instrText>
+        <w:instrText xml:space="preserve"> REF _Ref69906010 \h </w:instrText>
       </w:r>
       <w:r>
         <w:fldChar w:fldCharType="separate"/>
@@ -6603,36 +6296,148 @@
         <w:rPr>
           <w:noProof/>
         </w:rPr>
-        <w:t>8</w:t>
+        <w:t>10</w:t>
       </w:r>
       <w:r>
         <w:fldChar w:fldCharType="end"/>
       </w:r>
       <w:r>
-        <w:t xml:space="preserve">) but also </w:t>
-      </w:r>
-      <w:r>
-        <w:t xml:space="preserve">presents some </w:t>
-      </w:r>
-      <w:r>
-        <w:t xml:space="preserve">inconvenient properties. An example is the resonant neuron configuration. All resonant neurons are also coincidence detectors, but a resonant </w:t>
-      </w:r>
-      <w:proofErr w:type="spellStart"/>
-      <w:r>
-        <w:t>Izhikevich</w:t>
-      </w:r>
-      <w:proofErr w:type="spellEnd"/>
-      <w:r>
-        <w:t xml:space="preserve"> neuron also triggers when treated as an integrator and shows a rebound spike shortly after being inhibited</w:t>
-      </w:r>
-      <w:r>
-        <w:t xml:space="preserve"> (see </w:t>
-      </w:r>
+        <w:t xml:space="preserve">) each connect via a 3x3 synapse matrix to the next layer in the stack. The last one connects back to the first, </w:t>
+      </w:r>
+      <w:r>
+        <w:t>which can be considered</w:t>
+      </w:r>
+      <w:r>
+        <w:t xml:space="preserve"> analogous to long distance axons moving from deep in the brain back up to near the surface</w:t>
+      </w:r>
+      <w:r>
+        <w:t xml:space="preserve"> (alternatively it can be seen as </w:t>
+      </w:r>
+      <w:r>
+        <w:t>a torus shape</w:t>
+      </w:r>
+      <w:r>
+        <w:t>)</w:t>
+      </w:r>
+      <w:r>
+        <w:t>. The two inhibitory layers (the direct inhibition is in blue and the shunting inhibition is in red) are excited by every layer in the stack, and act to inhibit every layer in the stack</w:t>
+      </w:r>
+      <w:r>
+        <w:t>, again with 3x3 synapse matrices.</w:t>
+      </w:r>
+    </w:p>
+    <w:p>
+      <w:r>
+        <w:lastRenderedPageBreak/>
+        <w:t xml:space="preserve">The green layers have a spiking threshold of 3 and emit </w:t>
+      </w:r>
+      <w:r>
+        <w:t xml:space="preserve">square </w:t>
+      </w:r>
+      <w:r>
+        <w:t>spikes with a weight of 1, duration of 2, and no delay. They are coincidence detectors (they leak 50% of their potential in every iteration) and are limited to (and reset to) a minimum potential of zero.</w:t>
+      </w:r>
+    </w:p>
+    <w:p>
+      <w:r>
+        <w:t xml:space="preserve">The blue layer is configured almost </w:t>
+      </w:r>
+      <w:r>
+        <w:t>the same</w:t>
+      </w:r>
+      <w:r>
+        <w:t xml:space="preserve">, except that the spikes it emits have a weight of -1 and its threshold is set to 30.5. Although it is excited by 6 times as many layers as the green ones, it also has </w:t>
+      </w:r>
+      <w:r>
+        <w:t>~</w:t>
+      </w:r>
+      <w:r>
+        <w:t>10 times the threshold, which causes it to act as an inhibitor only in times of excessive spiking.</w:t>
+      </w:r>
+    </w:p>
+    <w:p>
+      <w:r>
+        <w:t>The red (shunting) layer is an integrator – it retains 90% of its potential between iterations. Spikes emitted have a weight of 1 and a duration of 5 and the threshold is 35.5. Although this threshold is high, relative to the other layers, the integrator behaviour means it triggers far more easily. Its effect is also far less pronounced than the direct inhibition.</w:t>
+      </w:r>
+    </w:p>
+    <w:p>
+      <w:pPr>
+        <w:keepNext/>
+      </w:pPr>
+      <w:r>
+        <w:rPr>
+          <w:noProof/>
+        </w:rPr>
+        <w:drawing>
+          <wp:inline distT="0" distB="0" distL="0" distR="0" wp14:anchorId="0BB777AA" wp14:editId="14B43300">
+            <wp:extent cx="6096000" cy="3810000"/>
+            <wp:effectExtent l="0" t="0" r="0" b="0"/>
+            <wp:docPr id="12" name="Picture 12"/>
+            <wp:cNvGraphicFramePr>
+              <a:graphicFrameLocks xmlns:a="http://schemas.openxmlformats.org/drawingml/2006/main" noChangeAspect="1"/>
+            </wp:cNvGraphicFramePr>
+            <a:graphic xmlns:a="http://schemas.openxmlformats.org/drawingml/2006/main">
+              <a:graphicData uri="http://schemas.openxmlformats.org/drawingml/2006/picture">
+                <pic:pic xmlns:pic="http://schemas.openxmlformats.org/drawingml/2006/picture">
+                  <pic:nvPicPr>
+                    <pic:cNvPr id="12" name="whitematter_flow.png"/>
+                    <pic:cNvPicPr/>
+                  </pic:nvPicPr>
+                  <pic:blipFill>
+                    <a:blip r:embed="rId18">
+                      <a:extLst>
+                        <a:ext uri="{28A0092B-C50C-407E-A947-70E740481C1C}">
+                          <a14:useLocalDpi xmlns:a14="http://schemas.microsoft.com/office/drawing/2010/main" val="0"/>
+                        </a:ext>
+                      </a:extLst>
+                    </a:blip>
+                    <a:stretch>
+                      <a:fillRect/>
+                    </a:stretch>
+                  </pic:blipFill>
+                  <pic:spPr>
+                    <a:xfrm>
+                      <a:off x="0" y="0"/>
+                      <a:ext cx="6096000" cy="3810000"/>
+                    </a:xfrm>
+                    <a:prstGeom prst="rect">
+                      <a:avLst/>
+                    </a:prstGeom>
+                  </pic:spPr>
+                </pic:pic>
+              </a:graphicData>
+            </a:graphic>
+          </wp:inline>
+        </w:drawing>
+      </w:r>
+    </w:p>
+    <w:p>
+      <w:pPr>
+        <w:pStyle w:val="Caption"/>
+      </w:pPr>
+      <w:bookmarkStart w:id="18" w:name="_Ref69906010"/>
+      <w:r>
+        <w:t xml:space="preserve">Figure </w:t>
+      </w:r>
+      <w:fldSimple w:instr=" SEQ Figure \* ARABIC ">
+        <w:r>
+          <w:rPr>
+            <w:noProof/>
+          </w:rPr>
+          <w:t>10</w:t>
+        </w:r>
+      </w:fldSimple>
+      <w:bookmarkEnd w:id="18"/>
+      <w:r>
+        <w:t xml:space="preserve"> LIF White Matter Synapse Flow</w:t>
+      </w:r>
+    </w:p>
+    <w:p>
       <w:r>
         <w:fldChar w:fldCharType="begin"/>
       </w:r>
       <w:r>
-        <w:instrText xml:space="preserve"> REF _Ref69904391 \h </w:instrText>
+        <w:instrText xml:space="preserve"> REF _Ref69908043 \h </w:instrText>
       </w:r>
       <w:r>
         <w:fldChar w:fldCharType="separate"/>
@@ -6644,33 +6449,37 @@
         <w:rPr>
           <w:noProof/>
         </w:rPr>
-        <w:t>9</w:t>
+        <w:t>11</w:t>
       </w:r>
       <w:r>
         <w:fldChar w:fldCharType="end"/>
       </w:r>
       <w:r>
-        <w:t>)</w:t>
-      </w:r>
-      <w:r>
-        <w:t>.</w:t>
-      </w:r>
-      <w:r>
-        <w:t xml:space="preserve"> It is good that the model can </w:t>
-      </w:r>
-      <w:proofErr w:type="spellStart"/>
-      <w:r>
-        <w:t>effect</w:t>
-      </w:r>
-      <w:proofErr w:type="spellEnd"/>
-      <w:r>
-        <w:t xml:space="preserve"> 20 different types of biological spiking patterns, but less </w:t>
-      </w:r>
-      <w:r>
-        <w:t>helpful</w:t>
-      </w:r>
-      <w:r>
-        <w:t xml:space="preserve"> that many of them are demonstrated at the same time from the same neuron. Rebound spiking makes it particularly difficult to inhibit a network to keep the R number down. Shunting inhibitions work, but direct inhibition causes even more spikes and tends to fail spectacularly.</w:t>
+        <w:t xml:space="preserve"> shows the internal state of the neurons around 100 iterations after being initiated with a series of random spikes. The colour coding is the same as for </w:t>
+      </w:r>
+      <w:r>
+        <w:fldChar w:fldCharType="begin"/>
+      </w:r>
+      <w:r>
+        <w:instrText xml:space="preserve"> REF _Ref69906010 \h </w:instrText>
+      </w:r>
+      <w:r>
+        <w:fldChar w:fldCharType="separate"/>
+      </w:r>
+      <w:r>
+        <w:t xml:space="preserve">Figure </w:t>
+      </w:r>
+      <w:r>
+        <w:rPr>
+          <w:noProof/>
+        </w:rPr>
+        <w:t>10</w:t>
+      </w:r>
+      <w:r>
+        <w:fldChar w:fldCharType="end"/>
+      </w:r>
+      <w:r>
+        <w:t>. Red areas are slowly fading as a result of the integrator neurons only leaking very slowly and show where recent activity has died out. Green neurons can be seen in excited states and blue regions are often seen inside clusters of green, where the activity has grown enough to trigger the inhibition layer.</w:t>
       </w:r>
     </w:p>
     <w:p>
@@ -6683,7 +6492,393 @@
         </w:rPr>
         <w:lastRenderedPageBreak/>
         <w:drawing>
-          <wp:inline distT="0" distB="0" distL="0" distR="0" wp14:anchorId="66C3CD2E" wp14:editId="4A18254B">
+          <wp:inline distT="0" distB="0" distL="0" distR="0" wp14:anchorId="3F88571B" wp14:editId="6427D0A6">
+            <wp:extent cx="6120130" cy="6133465"/>
+            <wp:effectExtent l="0" t="0" r="0" b="635"/>
+            <wp:docPr id="13" name="Picture 13"/>
+            <wp:cNvGraphicFramePr>
+              <a:graphicFrameLocks xmlns:a="http://schemas.openxmlformats.org/drawingml/2006/main" noChangeAspect="1"/>
+            </wp:cNvGraphicFramePr>
+            <a:graphic xmlns:a="http://schemas.openxmlformats.org/drawingml/2006/main">
+              <a:graphicData uri="http://schemas.openxmlformats.org/drawingml/2006/picture">
+                <pic:pic xmlns:pic="http://schemas.openxmlformats.org/drawingml/2006/picture">
+                  <pic:nvPicPr>
+                    <pic:cNvPr id="13" name="white_matter_typical.png"/>
+                    <pic:cNvPicPr/>
+                  </pic:nvPicPr>
+                  <pic:blipFill>
+                    <a:blip r:embed="rId19">
+                      <a:extLst>
+                        <a:ext uri="{28A0092B-C50C-407E-A947-70E740481C1C}">
+                          <a14:useLocalDpi xmlns:a14="http://schemas.microsoft.com/office/drawing/2010/main" val="0"/>
+                        </a:ext>
+                      </a:extLst>
+                    </a:blip>
+                    <a:stretch>
+                      <a:fillRect/>
+                    </a:stretch>
+                  </pic:blipFill>
+                  <pic:spPr>
+                    <a:xfrm>
+                      <a:off x="0" y="0"/>
+                      <a:ext cx="6120130" cy="6133465"/>
+                    </a:xfrm>
+                    <a:prstGeom prst="rect">
+                      <a:avLst/>
+                    </a:prstGeom>
+                  </pic:spPr>
+                </pic:pic>
+              </a:graphicData>
+            </a:graphic>
+          </wp:inline>
+        </w:drawing>
+      </w:r>
+    </w:p>
+    <w:p>
+      <w:pPr>
+        <w:pStyle w:val="Caption"/>
+      </w:pPr>
+      <w:bookmarkStart w:id="19" w:name="_Ref69908043"/>
+      <w:r>
+        <w:t xml:space="preserve">Figure </w:t>
+      </w:r>
+      <w:fldSimple w:instr=" SEQ Figure \* ARABIC ">
+        <w:r>
+          <w:rPr>
+            <w:noProof/>
+          </w:rPr>
+          <w:t>11</w:t>
+        </w:r>
+      </w:fldSimple>
+      <w:bookmarkEnd w:id="19"/>
+      <w:r>
+        <w:t xml:space="preserve"> LIF White Matter Automaton. A typical state within a hundred iterations of being triggered by random (white) noise.</w:t>
+      </w:r>
+    </w:p>
+    <w:p>
+      <w:r>
+        <w:t>The R number of this automaton is a bit hard to state precisely. During times of high activity it is a little less than 1, resulting in it dying down slowly, but it produces two common repeating patterns (and possibly more that haven’t been identified).  These travel slowly through the grid and never expire, so over a long period of time the R number is exactly 1.</w:t>
+      </w:r>
+    </w:p>
+    <w:p>
+      <w:pPr>
+        <w:pStyle w:val="Heading3"/>
+      </w:pPr>
+      <w:r>
+        <w:t>Hopper</w:t>
+      </w:r>
+    </w:p>
+    <w:p>
+      <w:r>
+        <w:t>One of the</w:t>
+      </w:r>
+      <w:r>
+        <w:t xml:space="preserve"> repeating</w:t>
+      </w:r>
+      <w:r>
+        <w:t xml:space="preserve"> patterns is small enough to fit in a 10x10 square, and hops from side to side while travelling diagonally. It is reminiscent of the gliders from Life, except with very exaggerated side to side movement.</w:t>
+      </w:r>
+    </w:p>
+    <w:p>
+      <w:r>
+        <w:lastRenderedPageBreak/>
+        <w:t>A video which includes a hopper pattern (it is near the middle and travelling up and left) is included alongside this report (hopper.mp4).</w:t>
+      </w:r>
+    </w:p>
+    <w:p>
+      <w:pPr>
+        <w:pStyle w:val="Heading3"/>
+      </w:pPr>
+      <w:r>
+        <w:t>Jellyfish</w:t>
+      </w:r>
+    </w:p>
+    <w:p>
+      <w:r>
+        <w:t>A pattern which frequently appears, and which we will refer to as the jellyfish for the rest of this document, goes through a sequence of over 100 states before repeating itself, and travels slowly along one axis of the grid as it does so.</w:t>
+      </w:r>
+      <w:r>
+        <w:t xml:space="preserve"> It exists in some form in every layer at once and varies in size from around 40 neurons across to a single neuron firing by itself, although clearly a single firing neuron only sustains activity because surrounding neurons have a partially excited state already.</w:t>
+      </w:r>
+    </w:p>
+    <w:p>
+      <w:pPr>
+        <w:keepNext/>
+      </w:pPr>
+      <w:r>
+        <w:rPr>
+          <w:noProof/>
+        </w:rPr>
+        <w:drawing>
+          <wp:inline distT="0" distB="0" distL="0" distR="0" wp14:anchorId="2D53D382" wp14:editId="24FBF847">
+            <wp:extent cx="4762500" cy="1047750"/>
+            <wp:effectExtent l="0" t="0" r="0" b="0"/>
+            <wp:docPr id="14" name="Picture 14"/>
+            <wp:cNvGraphicFramePr>
+              <a:graphicFrameLocks xmlns:a="http://schemas.openxmlformats.org/drawingml/2006/main" noChangeAspect="1"/>
+            </wp:cNvGraphicFramePr>
+            <a:graphic xmlns:a="http://schemas.openxmlformats.org/drawingml/2006/main">
+              <a:graphicData uri="http://schemas.openxmlformats.org/drawingml/2006/picture">
+                <pic:pic xmlns:pic="http://schemas.openxmlformats.org/drawingml/2006/picture">
+                  <pic:nvPicPr>
+                    <pic:cNvPr id="14" name="jellyfish.png"/>
+                    <pic:cNvPicPr/>
+                  </pic:nvPicPr>
+                  <pic:blipFill>
+                    <a:blip r:embed="rId20">
+                      <a:extLst>
+                        <a:ext uri="{28A0092B-C50C-407E-A947-70E740481C1C}">
+                          <a14:useLocalDpi xmlns:a14="http://schemas.microsoft.com/office/drawing/2010/main" val="0"/>
+                        </a:ext>
+                      </a:extLst>
+                    </a:blip>
+                    <a:stretch>
+                      <a:fillRect/>
+                    </a:stretch>
+                  </pic:blipFill>
+                  <pic:spPr>
+                    <a:xfrm>
+                      <a:off x="0" y="0"/>
+                      <a:ext cx="4762500" cy="1047750"/>
+                    </a:xfrm>
+                    <a:prstGeom prst="rect">
+                      <a:avLst/>
+                    </a:prstGeom>
+                  </pic:spPr>
+                </pic:pic>
+              </a:graphicData>
+            </a:graphic>
+          </wp:inline>
+        </w:drawing>
+      </w:r>
+    </w:p>
+    <w:p>
+      <w:pPr>
+        <w:pStyle w:val="Caption"/>
+      </w:pPr>
+      <w:bookmarkStart w:id="20" w:name="_Ref69908880"/>
+      <w:r>
+        <w:t xml:space="preserve">Figure </w:t>
+      </w:r>
+      <w:fldSimple w:instr=" SEQ Figure \* ARABIC ">
+        <w:r>
+          <w:rPr>
+            <w:noProof/>
+          </w:rPr>
+          <w:t>12</w:t>
+        </w:r>
+      </w:fldSimple>
+      <w:bookmarkEnd w:id="20"/>
+      <w:r>
+        <w:t xml:space="preserve"> Jellyfish Patterns</w:t>
+      </w:r>
+    </w:p>
+    <w:p>
+      <w:r>
+        <w:fldChar w:fldCharType="begin"/>
+      </w:r>
+      <w:r>
+        <w:instrText xml:space="preserve"> REF _Ref69908880 \h </w:instrText>
+      </w:r>
+      <w:r>
+        <w:fldChar w:fldCharType="separate"/>
+      </w:r>
+      <w:r>
+        <w:t xml:space="preserve">Figure </w:t>
+      </w:r>
+      <w:r>
+        <w:rPr>
+          <w:noProof/>
+        </w:rPr>
+        <w:t>12</w:t>
+      </w:r>
+      <w:r>
+        <w:fldChar w:fldCharType="end"/>
+      </w:r>
+      <w:r>
+        <w:t xml:space="preserve"> shows three stages of the jellyfish. The first is a travelling rectangle that is very nearly stable and covers quite some distance before expanding and unfolding into a much larger pattern, one step of which is shown in the middle. The last image is at a similar point in time to the second, except instead of showing the internal state of each neuron it shows only those which are in the process of firing spikes. Colours are additive, so yellow squares are showing at least one excitatory neuron and the shunting neuron firing together.</w:t>
+      </w:r>
+    </w:p>
+    <w:p>
+      <w:r>
+        <w:t xml:space="preserve">A video of the jellyfish in action is included </w:t>
+      </w:r>
+      <w:r>
+        <w:t>alongside this report (jellyfish.mp4).</w:t>
+      </w:r>
+    </w:p>
+    <w:p>
+      <w:pPr>
+        <w:pStyle w:val="Heading3"/>
+      </w:pPr>
+      <w:r>
+        <w:t>Third Generation Behaviour</w:t>
+      </w:r>
+    </w:p>
+    <w:p>
+      <w:r>
+        <w:t xml:space="preserve">Objective </w:t>
+      </w:r>
+      <w:r>
+        <w:fldChar w:fldCharType="begin"/>
+      </w:r>
+      <w:r>
+        <w:instrText xml:space="preserve"> REF _Ref69909371 \r \h </w:instrText>
+      </w:r>
+      <w:r>
+        <w:fldChar w:fldCharType="separate"/>
+      </w:r>
+      <w:r>
+        <w:t>5</w:t>
+      </w:r>
+      <w:r>
+        <w:fldChar w:fldCharType="end"/>
+      </w:r>
+      <w:r>
+        <w:t xml:space="preserve"> for this project requires behaviour which is not present in 2</w:t>
+      </w:r>
+      <w:r>
+        <w:rPr>
+          <w:vertAlign w:val="superscript"/>
+        </w:rPr>
+        <w:t>nd</w:t>
+      </w:r>
+      <w:r>
+        <w:t xml:space="preserve"> generation neurons. All of the spikes used in this automaton have integer weights, and although floating point accuracy means the spiking thresholds might not be exactly at an integer value the sensitivity of the thresholds should have a resolution of 1, if the weight of the spikes is all that matters.</w:t>
+      </w:r>
+    </w:p>
+    <w:p>
+      <w:r>
+        <w:t xml:space="preserve">The </w:t>
+      </w:r>
+      <w:r>
+        <w:t>threshold for the shunting inhibition layer is 35.5. If this is decreased to 35.0 the jellyfish shape reduces to a travelling rectangle. It survives, but no longer goes through the expand and collapse phase.</w:t>
+      </w:r>
+    </w:p>
+    <w:p>
+      <w:r>
+        <w:t>If the threshold is increased to 36.0 the jellyfish shape expands, continues to expand, and then dies out completely. Meanwhile the rest of the automaton goes from R &lt; 1 to R &gt; 1 and begins to slowly fill the screen. The hopper still exists and becomes a lot more common.</w:t>
+      </w:r>
+    </w:p>
+    <w:p>
+      <w:r>
+        <w:lastRenderedPageBreak/>
+        <w:t xml:space="preserve">Changing the direct inhibition layer threshold by 0.5 </w:t>
+      </w:r>
+      <w:r>
+        <w:t xml:space="preserve">in either direction </w:t>
+      </w:r>
+      <w:r>
+        <w:t>also has visible effects.</w:t>
+      </w:r>
+    </w:p>
+    <w:p>
+      <w:r>
+        <w:t xml:space="preserve">For the behaviour of the system to change twice in a threshold range smaller than the spike </w:t>
+      </w:r>
+      <w:r>
+        <w:t>weight</w:t>
+      </w:r>
+      <w:r>
+        <w:t xml:space="preserve"> there must be an additional effect in play, and there are two likely sources. The first is that non integer inputs are being received due to shunting inhibition, but this is the shunting layer that is being manipulated and has no shunting inputs of its own. The alternative explanation is that the decay of the potential between spikes is giving rise to an increased resolution. This is a temporal effect, and although it probably could be made to happen in a 2</w:t>
+      </w:r>
+      <w:r>
+        <w:rPr>
+          <w:vertAlign w:val="superscript"/>
+        </w:rPr>
+        <w:t>nd</w:t>
+      </w:r>
+      <w:r>
+        <w:t xml:space="preserve"> generation recurrent network, with a bit of effort, it seems likely that there is 3</w:t>
+      </w:r>
+      <w:r>
+        <w:rPr>
+          <w:vertAlign w:val="superscript"/>
+        </w:rPr>
+        <w:t>rd</w:t>
+      </w:r>
+      <w:r>
+        <w:t xml:space="preserve"> generation behaviour present.</w:t>
+      </w:r>
+    </w:p>
+    <w:p>
+      <w:pPr>
+        <w:pStyle w:val="Heading2"/>
+      </w:pPr>
+      <w:r>
+        <w:t xml:space="preserve">Izhikevich </w:t>
+      </w:r>
+      <w:r>
+        <w:t>Reverse Inhibited</w:t>
+      </w:r>
+      <w:r>
+        <w:t xml:space="preserve"> Network</w:t>
+      </w:r>
+    </w:p>
+    <w:p>
+      <w:r>
+        <w:t xml:space="preserve">Izhikevich can demonstrate a number of interesting and usable behaviours (an example is shown in </w:t>
+      </w:r>
+      <w:r>
+        <w:fldChar w:fldCharType="begin"/>
+      </w:r>
+      <w:r>
+        <w:instrText xml:space="preserve"> REF _Ref69904952 \h </w:instrText>
+      </w:r>
+      <w:r>
+        <w:fldChar w:fldCharType="separate"/>
+      </w:r>
+      <w:r>
+        <w:t xml:space="preserve">Figure </w:t>
+      </w:r>
+      <w:r>
+        <w:rPr>
+          <w:noProof/>
+        </w:rPr>
+        <w:t>8</w:t>
+      </w:r>
+      <w:r>
+        <w:fldChar w:fldCharType="end"/>
+      </w:r>
+      <w:r>
+        <w:t xml:space="preserve">) but also presents some inconvenient properties. An example is the resonant neuron configuration. All resonant neurons are also coincidence detectors, but a resonant Izhikevich neuron also triggers when treated as an integrator and shows a rebound spike shortly after being inhibited (see </w:t>
+      </w:r>
+      <w:r>
+        <w:fldChar w:fldCharType="begin"/>
+      </w:r>
+      <w:r>
+        <w:instrText xml:space="preserve"> REF _Ref69904391 \h </w:instrText>
+      </w:r>
+      <w:r>
+        <w:fldChar w:fldCharType="separate"/>
+      </w:r>
+      <w:r>
+        <w:t xml:space="preserve">Figure </w:t>
+      </w:r>
+      <w:r>
+        <w:rPr>
+          <w:noProof/>
+        </w:rPr>
+        <w:t>9</w:t>
+      </w:r>
+      <w:r>
+        <w:fldChar w:fldCharType="end"/>
+      </w:r>
+      <w:r>
+        <w:t>). It is good that the model can effect 20 different types of biological spiking patterns, but less helpful that many of them are demonstrated at the same time from the same neuron. Rebound spiking makes it particularly difficult to inhibit a network to keep the R number down. Shunting inhibitions work, but direct inhibition causes even more spikes and tends to fail spectacularly.</w:t>
+      </w:r>
+    </w:p>
+    <w:p>
+      <w:pPr>
+        <w:keepNext/>
+      </w:pPr>
+      <w:r>
+        <w:rPr>
+          <w:noProof/>
+        </w:rPr>
+        <w:lastRenderedPageBreak/>
+        <w:drawing>
+          <wp:inline distT="0" distB="0" distL="0" distR="0" wp14:anchorId="7B2DE385" wp14:editId="2A7E69A4">
             <wp:extent cx="6120130" cy="3599815"/>
             <wp:effectExtent l="0" t="0" r="0" b="635"/>
             <wp:docPr id="11" name="Picture 11" descr="Graphical user interface, chart, bar chart, histogram&#10;&#10;Description automatically generated"/>
@@ -6698,7 +6893,7 @@
                     <pic:cNvPicPr/>
                   </pic:nvPicPr>
                   <pic:blipFill>
-                    <a:blip r:embed="rId18">
+                    <a:blip r:embed="rId21">
                       <a:extLst>
                         <a:ext uri="{28A0092B-C50C-407E-A947-70E740481C1C}">
                           <a14:useLocalDpi xmlns:a14="http://schemas.microsoft.com/office/drawing/2010/main" val="0"/>
@@ -6729,29 +6924,34 @@
       <w:pPr>
         <w:pStyle w:val="Caption"/>
       </w:pPr>
-      <w:bookmarkStart w:id="19" w:name="_Ref69904952"/>
+      <w:bookmarkStart w:id="21" w:name="_Ref69904952"/>
       <w:r>
         <w:t xml:space="preserve">Figure </w:t>
       </w:r>
-      <w:fldSimple w:instr=" SEQ Figure \* ARABIC ">
-        <w:r>
-          <w:rPr>
-            <w:noProof/>
-          </w:rPr>
-          <w:t>8</w:t>
-        </w:r>
-      </w:fldSimple>
-      <w:bookmarkEnd w:id="19"/>
-      <w:r>
-        <w:t xml:space="preserve"> </w:t>
-      </w:r>
-      <w:proofErr w:type="spellStart"/>
-      <w:r>
-        <w:t>Izhikevich</w:t>
-      </w:r>
-      <w:proofErr w:type="spellEnd"/>
-      <w:r>
-        <w:t xml:space="preserve"> Chattering Neuron. The bottom graph shows a constant input for 150 iterations, and the top graph shows chattering behaviour as an output and that it stops when the input is removed.</w:t>
+      <w:r>
+        <w:fldChar w:fldCharType="begin"/>
+      </w:r>
+      <w:r>
+        <w:instrText xml:space="preserve"> SEQ Figure \* ARABIC </w:instrText>
+      </w:r>
+      <w:r>
+        <w:fldChar w:fldCharType="separate"/>
+      </w:r>
+      <w:r>
+        <w:rPr>
+          <w:noProof/>
+        </w:rPr>
+        <w:t>8</w:t>
+      </w:r>
+      <w:r>
+        <w:rPr>
+          <w:noProof/>
+        </w:rPr>
+        <w:fldChar w:fldCharType="end"/>
+      </w:r>
+      <w:bookmarkEnd w:id="21"/>
+      <w:r>
+        <w:t xml:space="preserve"> Izhikevich Chattering Neuron. The bottom graph shows a constant input for 150 iterations, and the top graph shows chattering behaviour as an output and that it stops when the input is removed.</w:t>
       </w:r>
     </w:p>
     <w:p>
@@ -6763,7 +6963,7 @@
           <w:noProof/>
         </w:rPr>
         <w:drawing>
-          <wp:inline distT="0" distB="0" distL="0" distR="0" wp14:anchorId="68F7024C" wp14:editId="3EBD281F">
+          <wp:inline distT="0" distB="0" distL="0" distR="0" wp14:anchorId="4EA78A06" wp14:editId="0C66F308">
             <wp:extent cx="6120130" cy="3989070"/>
             <wp:effectExtent l="0" t="0" r="0" b="0"/>
             <wp:docPr id="9" name="Picture 9"/>
@@ -6778,7 +6978,7 @@
                     <pic:cNvPicPr/>
                   </pic:nvPicPr>
                   <pic:blipFill>
-                    <a:blip r:embed="rId19">
+                    <a:blip r:embed="rId22">
                       <a:extLst>
                         <a:ext uri="{28A0092B-C50C-407E-A947-70E740481C1C}">
                           <a14:useLocalDpi xmlns:a14="http://schemas.microsoft.com/office/drawing/2010/main" val="0"/>
@@ -6809,622 +7009,111 @@
       <w:pPr>
         <w:pStyle w:val="Caption"/>
       </w:pPr>
-      <w:bookmarkStart w:id="20" w:name="_Ref69904391"/>
+      <w:bookmarkStart w:id="22" w:name="_Ref69904391"/>
       <w:r>
         <w:t xml:space="preserve">Figure </w:t>
       </w:r>
-      <w:fldSimple w:instr=" SEQ Figure \* ARABIC ">
-        <w:r>
-          <w:rPr>
-            <w:noProof/>
-          </w:rPr>
-          <w:t>9</w:t>
-        </w:r>
-      </w:fldSimple>
-      <w:bookmarkEnd w:id="20"/>
+      <w:r>
+        <w:fldChar w:fldCharType="begin"/>
+      </w:r>
+      <w:r>
+        <w:instrText xml:space="preserve"> SEQ Figure \* ARABIC </w:instrText>
+      </w:r>
+      <w:r>
+        <w:fldChar w:fldCharType="separate"/>
+      </w:r>
+      <w:r>
+        <w:rPr>
+          <w:noProof/>
+        </w:rPr>
+        <w:t>9</w:t>
+      </w:r>
+      <w:r>
+        <w:rPr>
+          <w:noProof/>
+        </w:rPr>
+        <w:fldChar w:fldCharType="end"/>
+      </w:r>
+      <w:bookmarkEnd w:id="22"/>
+      <w:r>
+        <w:t xml:space="preserve"> Izhikevich Resonant Neuron Rebound Spiking. The bottom graph shows the input spikes and the top graph the output response of the neuron.</w:t>
+      </w:r>
+    </w:p>
+    <w:p>
+      <w:r>
+        <w:lastRenderedPageBreak/>
+        <w:t xml:space="preserve">The internal state of one of these neurons often reaches a point at which a spike is inevitable, but the spike itself doesn’t happen until several iterations into the future. During this time interval attempts to inhibit the neuron are ineffective, but also the neuron itself is not triggering inhibiting neurons itself yet and won’t until it </w:t>
+      </w:r>
+      <w:r>
+        <w:t xml:space="preserve">finally </w:t>
+      </w:r>
+      <w:r>
+        <w:t>fire</w:t>
+      </w:r>
+      <w:r>
+        <w:t>s</w:t>
+      </w:r>
+      <w:r>
+        <w:t>. This means the spikes themselves are trailing behind the activity causing the spikes. Inhibiting neurons are already a delayed reaction, since a spike must be received and another sent before they affect the excitatory layer. This additional delay from the slow spiking behaviour means that by the time an inhibitory spike is received it is generally too late to do anything useful.</w:t>
+      </w:r>
+    </w:p>
+    <w:p>
+      <w:r>
+        <w:t>As a result of their own inherent refractory periods, however, Izhikevich automatons tend to resist becoming saturated. Almost any configuration (that doesn’t die out) will end up producing a never ending series of waves, which technically gives it an R number of 1 with almost no effort at all, but instead of complex behaviour emerging from simple localized interactions between cells (the goal of the automaton) there is simple behaviour emerging from quite complex interactions.</w:t>
+      </w:r>
+    </w:p>
+    <w:p>
+      <w:r>
+        <w:t>An Izhikevich based automaton is included with the project under the title of “Izhikevich_reverse_inhibition</w:t>
+      </w:r>
+      <w:r>
+        <w:t xml:space="preserve">.neuron”. This consists of three layers, coloured red, green, and blue. Instead of specialized inhibitory neurons, the layers are arranged in a loop, with neurons in each layer exciting the next layer in the loop and inhibiting the previous one. All spikes have a duration of 1, a magnitude of 1 (or -1) and are connected to a circular region of neurons </w:t>
+      </w:r>
+      <w:r>
+        <w:t xml:space="preserve">in a 9x9 area. </w:t>
+      </w:r>
+      <w:r>
+        <w:t>Two of the layers are fast spiking neurons with a slightly modified b values (from 0.2 to 0.25). The other layer contains chattering neurons</w:t>
+      </w:r>
+      <w:r>
+        <w:t xml:space="preserve">, although the automaton </w:t>
+      </w:r>
+      <w:r>
+        <w:t xml:space="preserve">still functions </w:t>
+      </w:r>
+      <w:r>
+        <w:t>if an unmodified fast spiking layer is used instead.</w:t>
+      </w:r>
+    </w:p>
+    <w:p>
+      <w:r>
+        <w:t xml:space="preserve">No </w:t>
+      </w:r>
+      <w:r>
+        <w:t xml:space="preserve">stable, </w:t>
+      </w:r>
+      <w:r>
+        <w:t>repeating</w:t>
+      </w:r>
+      <w:r>
+        <w:t>,</w:t>
+      </w:r>
       <w:r>
         <w:t xml:space="preserve"> </w:t>
       </w:r>
-      <w:proofErr w:type="spellStart"/>
-      <w:r>
-        <w:t>Izhikevich</w:t>
-      </w:r>
-      <w:proofErr w:type="spellEnd"/>
-      <w:r>
-        <w:t xml:space="preserve"> Resonant Neuron Rebound Spiking. The bottom graph shows the input spikes and the top graph the output response of the neuron.</w:t>
-      </w:r>
-    </w:p>
-    <w:p>
-      <w:r>
-        <w:lastRenderedPageBreak/>
-        <w:t xml:space="preserve">The difficulty of effectively controlling the R number of an </w:t>
-      </w:r>
-      <w:proofErr w:type="spellStart"/>
-      <w:r>
-        <w:t>Izhikevich</w:t>
-      </w:r>
-      <w:proofErr w:type="spellEnd"/>
-      <w:r>
-        <w:t xml:space="preserve"> network makes it problematic for a self-sustaining re-entrant dynamic core style of automaton, but does not rule out the alternative of an active driver layer feeding into one or more reactive layers.</w:t>
-      </w:r>
-    </w:p>
-    <w:p>
-      <w:pPr>
-        <w:pStyle w:val="Heading2"/>
-        <w:numPr>
-          <w:ilvl w:val="0"/>
-          <w:numId w:val="13"/>
-        </w:numPr>
-      </w:pPr>
-      <w:r>
-        <w:t xml:space="preserve">LIF </w:t>
-      </w:r>
-      <w:r>
-        <w:t>I</w:t>
-      </w:r>
-      <w:r>
-        <w:t xml:space="preserve">nhibited </w:t>
-      </w:r>
-      <w:r>
-        <w:t>F</w:t>
-      </w:r>
-      <w:r>
-        <w:t xml:space="preserve">eedback </w:t>
-      </w:r>
-      <w:r>
-        <w:t>L</w:t>
-      </w:r>
-      <w:r>
-        <w:t>oop</w:t>
-      </w:r>
-    </w:p>
-    <w:p>
-      <w:r>
-        <w:t>A successful automaton using the LIF model is available as a saved state in the repository, under the name of “</w:t>
-      </w:r>
-      <w:proofErr w:type="spellStart"/>
-      <w:r>
-        <w:t>LIF_white_matter</w:t>
-      </w:r>
-      <w:proofErr w:type="spellEnd"/>
-      <w:r>
-        <w:t xml:space="preserve">”. This consists of </w:t>
-      </w:r>
-      <w:r>
-        <w:t xml:space="preserve">a stack of </w:t>
-      </w:r>
-      <w:r>
-        <w:t xml:space="preserve">6 excitatory layers, 1 direct inhibition layer and 1 shunting inhibition layer. The excitatory layers (shown in green in </w:t>
-      </w:r>
-      <w:r>
-        <w:fldChar w:fldCharType="begin"/>
-      </w:r>
-      <w:r>
-        <w:instrText xml:space="preserve"> REF _Ref69906010 \h </w:instrText>
-      </w:r>
-      <w:r>
-        <w:fldChar w:fldCharType="separate"/>
-      </w:r>
-      <w:r>
-        <w:t xml:space="preserve">Figure </w:t>
-      </w:r>
-      <w:r>
-        <w:rPr>
-          <w:noProof/>
-        </w:rPr>
-        <w:t>10</w:t>
-      </w:r>
-      <w:r>
-        <w:fldChar w:fldCharType="end"/>
-      </w:r>
-      <w:r>
-        <w:t xml:space="preserve">) each connect via a 3x3 synapse matrix to the next layer in the stack. The last one connects back to the first, </w:t>
-      </w:r>
-      <w:r>
-        <w:t>which can be considered</w:t>
-      </w:r>
-      <w:r>
-        <w:t xml:space="preserve"> analogous to long distance axons moving from deep in the brain back up to near the surface</w:t>
-      </w:r>
-      <w:r>
-        <w:t xml:space="preserve"> (alternatively it can be seen as </w:t>
-      </w:r>
-      <w:r>
-        <w:t>a torus shape</w:t>
-      </w:r>
-      <w:r>
-        <w:t>)</w:t>
-      </w:r>
-      <w:r>
-        <w:t>. The two inhibitory layers (the direct inhibition is in blue and the shunting inhibition is in red) are excited by every layer in the stack, and act to inhibit every layer in the stack</w:t>
-      </w:r>
-      <w:r>
-        <w:t>, again with 3x3 synapse matrices.</w:t>
-      </w:r>
-    </w:p>
-    <w:p>
-      <w:r>
-        <w:t>The green layers have a spiking threshold of 3 and emit spikes with a weight of 1, duration of 2, and no delay. They are coincidence detectors (they leak 50% of their potential in every iteration) and are limited to (and reset to) a minimum potential of zero.</w:t>
-      </w:r>
-    </w:p>
-    <w:p>
-      <w:r>
-        <w:t xml:space="preserve">The blue layer is configured almost </w:t>
-      </w:r>
-      <w:r>
-        <w:t>the same</w:t>
-      </w:r>
-      <w:r>
-        <w:t xml:space="preserve">, except that the spikes it emits have a weight of -1 and its threshold is set to 30.5. Although it is excited by 6 times as many layers as the green ones, it also has </w:t>
-      </w:r>
-      <w:r>
-        <w:t>~</w:t>
-      </w:r>
-      <w:r>
-        <w:t>10 times the threshold, which causes it to act as an inhibitor only in times of excessive spiking.</w:t>
-      </w:r>
-    </w:p>
-    <w:p>
-      <w:r>
-        <w:t>The red (shunting) layer is an integrator – it retains 90% of its potential between iterations. Spikes emitted have a weight of 1 and a duration of 5 and the threshold is 35.5. Although this threshold is high, relative to the other layers, the integrator behaviour means it triggers far more easily. Its effect is also far less pronounced than the direct inhibition.</w:t>
-      </w:r>
-    </w:p>
-    <w:p>
-      <w:pPr>
-        <w:keepNext/>
-      </w:pPr>
-      <w:r>
-        <w:rPr>
-          <w:noProof/>
-        </w:rPr>
-        <w:lastRenderedPageBreak/>
-        <w:drawing>
-          <wp:inline distT="0" distB="0" distL="0" distR="0" wp14:anchorId="0BB777AA" wp14:editId="14B43300">
-            <wp:extent cx="6096000" cy="3810000"/>
-            <wp:effectExtent l="0" t="0" r="0" b="0"/>
-            <wp:docPr id="12" name="Picture 12"/>
-            <wp:cNvGraphicFramePr>
-              <a:graphicFrameLocks xmlns:a="http://schemas.openxmlformats.org/drawingml/2006/main" noChangeAspect="1"/>
-            </wp:cNvGraphicFramePr>
-            <a:graphic xmlns:a="http://schemas.openxmlformats.org/drawingml/2006/main">
-              <a:graphicData uri="http://schemas.openxmlformats.org/drawingml/2006/picture">
-                <pic:pic xmlns:pic="http://schemas.openxmlformats.org/drawingml/2006/picture">
-                  <pic:nvPicPr>
-                    <pic:cNvPr id="12" name="whitematter_flow.png"/>
-                    <pic:cNvPicPr/>
-                  </pic:nvPicPr>
-                  <pic:blipFill>
-                    <a:blip r:embed="rId20">
-                      <a:extLst>
-                        <a:ext uri="{28A0092B-C50C-407E-A947-70E740481C1C}">
-                          <a14:useLocalDpi xmlns:a14="http://schemas.microsoft.com/office/drawing/2010/main" val="0"/>
-                        </a:ext>
-                      </a:extLst>
-                    </a:blip>
-                    <a:stretch>
-                      <a:fillRect/>
-                    </a:stretch>
-                  </pic:blipFill>
-                  <pic:spPr>
-                    <a:xfrm>
-                      <a:off x="0" y="0"/>
-                      <a:ext cx="6096000" cy="3810000"/>
-                    </a:xfrm>
-                    <a:prstGeom prst="rect">
-                      <a:avLst/>
-                    </a:prstGeom>
-                  </pic:spPr>
-                </pic:pic>
-              </a:graphicData>
-            </a:graphic>
-          </wp:inline>
-        </w:drawing>
-      </w:r>
-    </w:p>
-    <w:p>
-      <w:pPr>
-        <w:pStyle w:val="Caption"/>
-      </w:pPr>
-      <w:bookmarkStart w:id="21" w:name="_Ref69906010"/>
-      <w:r>
-        <w:t xml:space="preserve">Figure </w:t>
-      </w:r>
-      <w:fldSimple w:instr=" SEQ Figure \* ARABIC ">
-        <w:r>
-          <w:rPr>
-            <w:noProof/>
-          </w:rPr>
-          <w:t>10</w:t>
-        </w:r>
-      </w:fldSimple>
-      <w:bookmarkEnd w:id="21"/>
-      <w:r>
-        <w:t xml:space="preserve"> LIF White Matter Synapse Flow</w:t>
-      </w:r>
-    </w:p>
-    <w:p>
-      <w:r>
-        <w:fldChar w:fldCharType="begin"/>
-      </w:r>
-      <w:r>
-        <w:instrText xml:space="preserve"> REF _Ref69908043 \h </w:instrText>
-      </w:r>
-      <w:r>
-        <w:fldChar w:fldCharType="separate"/>
-      </w:r>
-      <w:r>
-        <w:t xml:space="preserve">Figure </w:t>
-      </w:r>
-      <w:r>
-        <w:rPr>
-          <w:noProof/>
-        </w:rPr>
-        <w:t>11</w:t>
-      </w:r>
-      <w:r>
-        <w:fldChar w:fldCharType="end"/>
-      </w:r>
-      <w:r>
-        <w:t xml:space="preserve"> shows the internal state of the neurons around 100 iterations after being initiated with a series of random spikes. The colour coding is the same as for </w:t>
-      </w:r>
-      <w:r>
-        <w:fldChar w:fldCharType="begin"/>
-      </w:r>
-      <w:r>
-        <w:instrText xml:space="preserve"> REF _Ref69906010 \h </w:instrText>
-      </w:r>
-      <w:r>
-        <w:fldChar w:fldCharType="separate"/>
-      </w:r>
-      <w:r>
-        <w:t xml:space="preserve">Figure </w:t>
-      </w:r>
-      <w:r>
-        <w:rPr>
-          <w:noProof/>
-        </w:rPr>
-        <w:t>10</w:t>
-      </w:r>
-      <w:r>
-        <w:fldChar w:fldCharType="end"/>
-      </w:r>
-      <w:r>
-        <w:t>. Red areas are slowly fading as a result of the integrator neurons only leaking very slowly and show where recent activity has died out. Green neurons can be seen in excited states and blue regions are often seen inside clusters of green, where the activity has grown enough to trigger the inhibition layer.</w:t>
-      </w:r>
-    </w:p>
-    <w:p>
-      <w:pPr>
-        <w:keepNext/>
-      </w:pPr>
-      <w:r>
-        <w:rPr>
-          <w:noProof/>
-        </w:rPr>
-        <w:lastRenderedPageBreak/>
-        <w:drawing>
-          <wp:inline distT="0" distB="0" distL="0" distR="0" wp14:anchorId="3F88571B" wp14:editId="6427D0A6">
-            <wp:extent cx="6120130" cy="6133465"/>
-            <wp:effectExtent l="0" t="0" r="0" b="635"/>
-            <wp:docPr id="13" name="Picture 13"/>
-            <wp:cNvGraphicFramePr>
-              <a:graphicFrameLocks xmlns:a="http://schemas.openxmlformats.org/drawingml/2006/main" noChangeAspect="1"/>
-            </wp:cNvGraphicFramePr>
-            <a:graphic xmlns:a="http://schemas.openxmlformats.org/drawingml/2006/main">
-              <a:graphicData uri="http://schemas.openxmlformats.org/drawingml/2006/picture">
-                <pic:pic xmlns:pic="http://schemas.openxmlformats.org/drawingml/2006/picture">
-                  <pic:nvPicPr>
-                    <pic:cNvPr id="13" name="white_matter_typical.png"/>
-                    <pic:cNvPicPr/>
-                  </pic:nvPicPr>
-                  <pic:blipFill>
-                    <a:blip r:embed="rId21">
-                      <a:extLst>
-                        <a:ext uri="{28A0092B-C50C-407E-A947-70E740481C1C}">
-                          <a14:useLocalDpi xmlns:a14="http://schemas.microsoft.com/office/drawing/2010/main" val="0"/>
-                        </a:ext>
-                      </a:extLst>
-                    </a:blip>
-                    <a:stretch>
-                      <a:fillRect/>
-                    </a:stretch>
-                  </pic:blipFill>
-                  <pic:spPr>
-                    <a:xfrm>
-                      <a:off x="0" y="0"/>
-                      <a:ext cx="6120130" cy="6133465"/>
-                    </a:xfrm>
-                    <a:prstGeom prst="rect">
-                      <a:avLst/>
-                    </a:prstGeom>
-                  </pic:spPr>
-                </pic:pic>
-              </a:graphicData>
-            </a:graphic>
-          </wp:inline>
-        </w:drawing>
-      </w:r>
-    </w:p>
-    <w:p>
-      <w:pPr>
-        <w:pStyle w:val="Caption"/>
-      </w:pPr>
-      <w:bookmarkStart w:id="22" w:name="_Ref69908043"/>
-      <w:r>
-        <w:t xml:space="preserve">Figure </w:t>
-      </w:r>
-      <w:fldSimple w:instr=" SEQ Figure \* ARABIC ">
-        <w:r>
-          <w:rPr>
-            <w:noProof/>
-          </w:rPr>
-          <w:t>11</w:t>
-        </w:r>
-      </w:fldSimple>
-      <w:bookmarkEnd w:id="22"/>
-      <w:r>
-        <w:t xml:space="preserve"> LIF White Matter Automaton. A typical state within a hundred iterations of being triggered by random (white) noise.</w:t>
-      </w:r>
-    </w:p>
-    <w:p>
-      <w:r>
-        <w:t>The R number of this automaton is a bit hard to state precisely. During times of high activity it is a little less than 1, resulting in it dying down slowly, but it produces two common repeating patterns (and possibly more that haven’t been identified).  These travel slowly through the grid and never expire, so over a long period of time the R number is exactly 1.</w:t>
-      </w:r>
-    </w:p>
-    <w:p>
-      <w:pPr>
-        <w:pStyle w:val="Heading3"/>
-      </w:pPr>
-      <w:r>
-        <w:t>Hopper</w:t>
-      </w:r>
-    </w:p>
-    <w:p>
-      <w:r>
-        <w:t>One of the</w:t>
-      </w:r>
-      <w:r>
-        <w:t xml:space="preserve"> repeating</w:t>
-      </w:r>
-      <w:r>
-        <w:t xml:space="preserve"> patterns is small enough to fit in a 10x10 square, and hops from side to side while travelling diagonally. It is reminiscent of the gliders from Life, except with very exaggerated side to side movement.</w:t>
-      </w:r>
-    </w:p>
-    <w:p>
-      <w:r>
-        <w:lastRenderedPageBreak/>
-        <w:t>A video which includes a hopper pattern (it is near the middle and travelling up and left) is included alongside this report (hopper.mp4).</w:t>
-      </w:r>
-    </w:p>
-    <w:p>
-      <w:pPr>
-        <w:pStyle w:val="Heading3"/>
-      </w:pPr>
-      <w:r>
-        <w:t>Jellyfish</w:t>
-      </w:r>
-    </w:p>
-    <w:p>
-      <w:r>
-        <w:t>A pattern which frequently appears, and which we will refer to as the jellyfish for the rest of this document, goes through a sequence of over 100 states before repeating itself, and travels slowly along one axis of the grid as it does so.</w:t>
-      </w:r>
-      <w:r>
-        <w:t xml:space="preserve"> It exists in some form in every layer at once and varies in size from around 40 neurons across to a single neuron firing by itself, although clearly a single firing neuron only sustains activity because surrounding neurons have a partially excited state already.</w:t>
-      </w:r>
-    </w:p>
-    <w:p>
-      <w:pPr>
-        <w:keepNext/>
-      </w:pPr>
-      <w:r>
-        <w:rPr>
-          <w:noProof/>
-        </w:rPr>
-        <w:drawing>
-          <wp:inline distT="0" distB="0" distL="0" distR="0" wp14:anchorId="2D53D382" wp14:editId="24FBF847">
-            <wp:extent cx="4762500" cy="1047750"/>
-            <wp:effectExtent l="0" t="0" r="0" b="0"/>
-            <wp:docPr id="14" name="Picture 14"/>
-            <wp:cNvGraphicFramePr>
-              <a:graphicFrameLocks xmlns:a="http://schemas.openxmlformats.org/drawingml/2006/main" noChangeAspect="1"/>
-            </wp:cNvGraphicFramePr>
-            <a:graphic xmlns:a="http://schemas.openxmlformats.org/drawingml/2006/main">
-              <a:graphicData uri="http://schemas.openxmlformats.org/drawingml/2006/picture">
-                <pic:pic xmlns:pic="http://schemas.openxmlformats.org/drawingml/2006/picture">
-                  <pic:nvPicPr>
-                    <pic:cNvPr id="14" name="jellyfish.png"/>
-                    <pic:cNvPicPr/>
-                  </pic:nvPicPr>
-                  <pic:blipFill>
-                    <a:blip r:embed="rId22">
-                      <a:extLst>
-                        <a:ext uri="{28A0092B-C50C-407E-A947-70E740481C1C}">
-                          <a14:useLocalDpi xmlns:a14="http://schemas.microsoft.com/office/drawing/2010/main" val="0"/>
-                        </a:ext>
-                      </a:extLst>
-                    </a:blip>
-                    <a:stretch>
-                      <a:fillRect/>
-                    </a:stretch>
-                  </pic:blipFill>
-                  <pic:spPr>
-                    <a:xfrm>
-                      <a:off x="0" y="0"/>
-                      <a:ext cx="4762500" cy="1047750"/>
-                    </a:xfrm>
-                    <a:prstGeom prst="rect">
-                      <a:avLst/>
-                    </a:prstGeom>
-                  </pic:spPr>
-                </pic:pic>
-              </a:graphicData>
-            </a:graphic>
-          </wp:inline>
-        </w:drawing>
-      </w:r>
-    </w:p>
-    <w:p>
-      <w:pPr>
-        <w:pStyle w:val="Caption"/>
-      </w:pPr>
-      <w:bookmarkStart w:id="23" w:name="_Ref69908880"/>
-      <w:r>
-        <w:t xml:space="preserve">Figure </w:t>
-      </w:r>
-      <w:fldSimple w:instr=" SEQ Figure \* ARABIC ">
-        <w:r>
-          <w:rPr>
-            <w:noProof/>
-          </w:rPr>
-          <w:t>12</w:t>
-        </w:r>
-      </w:fldSimple>
-      <w:bookmarkEnd w:id="23"/>
-      <w:r>
-        <w:t xml:space="preserve"> Jellyfish Patterns</w:t>
-      </w:r>
-    </w:p>
-    <w:p>
-      <w:r>
-        <w:fldChar w:fldCharType="begin"/>
-      </w:r>
-      <w:r>
-        <w:instrText xml:space="preserve"> REF _Ref69908880 \h </w:instrText>
-      </w:r>
-      <w:r>
-        <w:fldChar w:fldCharType="separate"/>
-      </w:r>
-      <w:r>
-        <w:t xml:space="preserve">Figure </w:t>
-      </w:r>
-      <w:r>
-        <w:rPr>
-          <w:noProof/>
-        </w:rPr>
-        <w:t>12</w:t>
-      </w:r>
-      <w:r>
-        <w:fldChar w:fldCharType="end"/>
-      </w:r>
-      <w:r>
-        <w:t xml:space="preserve"> shows three stages of the jellyfish. The first is a travelling rectangle that is very nearly stable and covers quite some distance before expanding and unfolding into a much larger pattern, one step of which is shown in the middle. The last image is at a similar point in time to the second, except instead of showing the internal state of each neuron it shows only those which are in the process of firing spikes. Colours are additive, so yellow squares are showing at least one excitatory neuron and the shunting neuron firing together.</w:t>
-      </w:r>
-    </w:p>
-    <w:p>
-      <w:r>
-        <w:t xml:space="preserve">A video of the jellyfish in action is included </w:t>
-      </w:r>
-      <w:r>
-        <w:t>alongside this report (jellyfish.mp4).</w:t>
-      </w:r>
-    </w:p>
-    <w:p>
-      <w:pPr>
-        <w:pStyle w:val="Heading3"/>
-      </w:pPr>
-      <w:r>
-        <w:t>Third Generation Behaviour</w:t>
-      </w:r>
-    </w:p>
-    <w:p>
-      <w:r>
-        <w:t xml:space="preserve">Objective </w:t>
-      </w:r>
-      <w:r>
-        <w:fldChar w:fldCharType="begin"/>
-      </w:r>
-      <w:r>
-        <w:instrText xml:space="preserve"> REF _Ref69909371 \r \h </w:instrText>
-      </w:r>
-      <w:r>
-        <w:fldChar w:fldCharType="separate"/>
-      </w:r>
-      <w:r>
-        <w:t>5</w:t>
-      </w:r>
-      <w:r>
-        <w:fldChar w:fldCharType="end"/>
-      </w:r>
-      <w:r>
-        <w:t xml:space="preserve"> for this project requires behaviour which is not present in 2</w:t>
-      </w:r>
-      <w:r>
-        <w:rPr>
-          <w:vertAlign w:val="superscript"/>
-        </w:rPr>
-        <w:t>nd</w:t>
-      </w:r>
-      <w:r>
-        <w:t xml:space="preserve"> generation neurons. All of the spikes used in this automaton have integer weights, and although floating point accuracy means the spiking thresholds might not be exactly at an integer value the sensitivity of the thresholds should have a resolution of 1, if the weight of the spikes is all that matters.</w:t>
-      </w:r>
-    </w:p>
-    <w:p>
-      <w:r>
-        <w:t xml:space="preserve">The </w:t>
-      </w:r>
-      <w:r>
-        <w:t>threshold for the shunting inhibition layer is 35.5. If this is decreased to 35.0 the jellyfish shape reduces to a travelling rectangle. It survives, but no longer goes through the expand and collapse phase.</w:t>
-      </w:r>
-    </w:p>
-    <w:p>
-      <w:r>
-        <w:t>If the threshold is increased to 36.0 the jellyfish shape expands, continues to expand, and then dies out completely. Meanwhile the rest of the automaton goes from R &lt; 1 to R &gt; 1 and begins to slowly fill the screen. The hopper still exists and becomes a lot more common.</w:t>
-      </w:r>
-    </w:p>
-    <w:p>
-      <w:r>
-        <w:lastRenderedPageBreak/>
-        <w:t xml:space="preserve">Changing the direct inhibition layer threshold by 0.5 </w:t>
-      </w:r>
-      <w:r>
-        <w:t xml:space="preserve">in either direction </w:t>
-      </w:r>
-      <w:r>
-        <w:t>also has visible effects.</w:t>
-      </w:r>
-    </w:p>
-    <w:p>
-      <w:r>
-        <w:t xml:space="preserve">For the behaviour of the system to change twice in a threshold range smaller than the spike </w:t>
-      </w:r>
-      <w:r>
-        <w:t>weight</w:t>
-      </w:r>
-      <w:r>
-        <w:t xml:space="preserve"> there must be an additional effect in play, and there are two likely sources. The first is that non integer inputs are being received due to shunting inhibition, but this is the shunting layer that is being manipulated and has no shunting inputs of its own. The alternative explanation is that the decay of the potential between spikes is giving rise to an increased resolution. This is a temporal effect, and although it probably could be made to happen in a 2</w:t>
-      </w:r>
-      <w:r>
-        <w:rPr>
-          <w:vertAlign w:val="superscript"/>
-        </w:rPr>
-        <w:t>nd</w:t>
-      </w:r>
-      <w:r>
-        <w:t xml:space="preserve"> generation recurrent network, with a bit of effort, it seems likely that there is 3</w:t>
-      </w:r>
-      <w:r>
-        <w:rPr>
-          <w:vertAlign w:val="superscript"/>
-        </w:rPr>
-        <w:t>rd</w:t>
-      </w:r>
-      <w:r>
-        <w:t xml:space="preserve"> generation behaviour present.</w:t>
-      </w:r>
-    </w:p>
-    <w:p>
-      <w:pPr>
-        <w:pStyle w:val="Heading2"/>
-      </w:pPr>
-      <w:proofErr w:type="spellStart"/>
-      <w:r>
-        <w:t>Izhikevich</w:t>
-      </w:r>
-      <w:proofErr w:type="spellEnd"/>
-      <w:r>
-        <w:t xml:space="preserve"> Driven Network</w:t>
-      </w:r>
-    </w:p>
-    <w:p/>
+      <w:r>
+        <w:t xml:space="preserve">or travelling </w:t>
+      </w:r>
+      <w:r>
+        <w:t>patterns have been identified, but the automaton remains active and chaotic for long periods</w:t>
+      </w:r>
+      <w:r>
+        <w:t>, possibly indefinitely,</w:t>
+      </w:r>
+      <w:r>
+        <w:t xml:space="preserve"> after being given random noise as a trigger.</w:t>
+      </w:r>
+    </w:p>
     <w:p>
       <w:pPr>
         <w:pStyle w:val="Heading1"/>
@@ -7519,6 +7208,7 @@
         <w:pStyle w:val="Heading1"/>
       </w:pPr>
       <w:r>
+        <w:lastRenderedPageBreak/>
         <w:t>Further Research</w:t>
       </w:r>
     </w:p>
@@ -7532,18 +7222,32 @@
     </w:p>
     <w:p>
       <w:pPr>
+        <w:pStyle w:val="Heading2"/>
+      </w:pPr>
+      <w:r>
+        <w:t>Phase Diagrams and Bifurcations</w:t>
+      </w:r>
+    </w:p>
+    <w:p>
+      <w:pPr>
         <w:spacing w:before="240"/>
       </w:pPr>
       <w:r>
-        <w:t>TODO FOLLOWING SECTIONS – INCORPORATE OR REMOVE</w:t>
-      </w:r>
-    </w:p>
-    <w:p>
-      <w:pPr>
-        <w:pStyle w:val="Heading2"/>
-      </w:pPr>
-      <w:r>
-        <w:t>Phase Diagrams and Bifurcations</w:t>
+        <w:t>TODO</w:t>
+      </w:r>
+      <w:r>
+        <w:t xml:space="preserve"> </w:t>
+      </w:r>
+      <w:r>
+        <w:t>– INCORPORATE OR REMOVE</w:t>
+      </w:r>
+      <w:r>
+        <w:t xml:space="preserve"> – THIS IS THE THEORY BEHIND THE IZHIKEVICH AND TRUE NORTH NEURONS</w:t>
+      </w:r>
+      <w:bookmarkStart w:id="23" w:name="_GoBack"/>
+      <w:bookmarkEnd w:id="23"/>
+      <w:r>
+        <w:t>.</w:t>
       </w:r>
     </w:p>
     <w:p>
@@ -7612,118 +7316,115 @@
         <w:t>.</w:t>
       </w:r>
       <w:r>
-        <w:t xml:space="preserve"> Small perturbations to the state will not result in lasting changes. If the arrows all tend away from a </w:t>
-      </w:r>
-      <w:r>
+        <w:t xml:space="preserve"> Small perturbations to the state will not result in lasting changes. If the arrows all tend away from a point it is an unstable equilibrium.</w:t>
+      </w:r>
+      <w:r>
+        <w:t xml:space="preserve"> </w:t>
+      </w:r>
+      <w:r>
+        <w:t>If the arrows tend towards a point along one arbitrary axis but away from it along another it is called a saddle.</w:t>
+      </w:r>
+      <w:r>
+        <w:t xml:space="preserve"> A</w:t>
+      </w:r>
+      <w:r>
+        <w:t xml:space="preserve"> set of arrows form</w:t>
+      </w:r>
+      <w:r>
+        <w:t>ing</w:t>
+      </w:r>
+      <w:r>
+        <w:t xml:space="preserve"> a loop</w:t>
+      </w:r>
+      <w:r>
+        <w:t xml:space="preserve"> is called a limit cycle attractor.</w:t>
+      </w:r>
+    </w:p>
+    <w:p>
+      <w:r>
+        <w:t>We</w:t>
+      </w:r>
+      <w:r>
+        <w:t xml:space="preserve"> will consider </w:t>
+      </w:r>
+      <w:r>
+        <w:t>two-dimensional</w:t>
+      </w:r>
+      <w:r>
+        <w:t xml:space="preserve"> phase spaces here, for simplicities sake, but remain aware that biological neurons have more (Hodgkin Huxley has 4</w:t>
+      </w:r>
+      <w:r>
+        <w:t xml:space="preserve"> for example). A diagram </w:t>
+      </w:r>
+      <w:r>
+        <w:t>a 2D</w:t>
+      </w:r>
+      <w:r>
+        <w:t xml:space="preserve"> phase space is shown in </w:t>
+      </w:r>
+      <w:r>
+        <w:fldChar w:fldCharType="begin"/>
+      </w:r>
+      <w:r>
+        <w:instrText xml:space="preserve"> REF _Ref62490007 \h </w:instrText>
+      </w:r>
+      <w:r>
+        <w:fldChar w:fldCharType="separate"/>
+      </w:r>
+      <w:r>
+        <w:t xml:space="preserve">Figure </w:t>
+      </w:r>
+      <w:r>
+        <w:rPr>
+          <w:noProof/>
+        </w:rPr>
+        <w:t>13</w:t>
+      </w:r>
+      <w:r>
+        <w:fldChar w:fldCharType="end"/>
+      </w:r>
+      <w:r>
+        <w:t xml:space="preserve">, </w:t>
+      </w:r>
+      <w:r>
+        <w:t>show</w:t>
+      </w:r>
+      <w:r>
+        <w:t>ing</w:t>
+      </w:r>
+      <w:r>
+        <w:t xml:space="preserve"> a saddle-node bifurcation. The system will rest at the stable equilibrium, and small inputs will have </w:t>
+      </w:r>
+      <w:r>
+        <w:t xml:space="preserve">no lasting </w:t>
+      </w:r>
+      <w:r>
+        <w:t xml:space="preserve">effect, but any change to the state moving it to the right of the saddle node will cause </w:t>
+      </w:r>
+      <w:r>
+        <w:t xml:space="preserve">a significant change in the behaviour, possibly resulting in </w:t>
+      </w:r>
+      <w:r>
+        <w:t>the</w:t>
+      </w:r>
+      <w:r>
+        <w:t xml:space="preserve"> limit cycle being reached.</w:t>
+      </w:r>
+    </w:p>
+    <w:p>
+      <w:r>
+        <w:t>If this diagram were to represent a neuron with the potential on the horizontal axis then we can see we have a coincidence detector that ignores small increases in potential but, on receiving one large enough to cross an internal threshold, begins firing spikes repeatedly until inhibited by an external influence.</w:t>
+      </w:r>
+    </w:p>
+    <w:p>
+      <w:pPr>
+        <w:keepNext/>
+      </w:pPr>
+      <w:r>
+        <w:rPr>
+          <w:noProof/>
+        </w:rPr>
         <w:lastRenderedPageBreak/>
-        <w:t>point it is an unstable equilibrium.</w:t>
-      </w:r>
-      <w:r>
-        <w:t xml:space="preserve"> </w:t>
-      </w:r>
-      <w:r>
-        <w:t>If the arrows tend towards a point along one arbitrary axis but away from it along another it is called a saddle.</w:t>
-      </w:r>
-      <w:r>
-        <w:t xml:space="preserve"> A</w:t>
-      </w:r>
-      <w:r>
-        <w:t xml:space="preserve"> set of arrows form</w:t>
-      </w:r>
-      <w:r>
-        <w:t>ing</w:t>
-      </w:r>
-      <w:r>
-        <w:t xml:space="preserve"> a loop</w:t>
-      </w:r>
-      <w:r>
-        <w:t xml:space="preserve"> is called a limit cycle attractor.</w:t>
-      </w:r>
-    </w:p>
-    <w:p>
-      <w:r>
-        <w:t>We</w:t>
-      </w:r>
-      <w:r>
-        <w:t xml:space="preserve"> will consider </w:t>
-      </w:r>
-      <w:r>
-        <w:t>two-dimensional</w:t>
-      </w:r>
-      <w:r>
-        <w:t xml:space="preserve"> phase spaces here, for simplicities sake, but remain aware that biological neurons have more (Hodgkin Huxley has 4</w:t>
-      </w:r>
-      <w:r>
-        <w:t xml:space="preserve"> for example). A diagram </w:t>
-      </w:r>
-      <w:r>
-        <w:t>a 2D</w:t>
-      </w:r>
-      <w:r>
-        <w:t xml:space="preserve"> phase space is shown in </w:t>
-      </w:r>
-      <w:r>
-        <w:fldChar w:fldCharType="begin"/>
-      </w:r>
-      <w:r>
-        <w:instrText xml:space="preserve"> REF _Ref62490007 \h </w:instrText>
-      </w:r>
-      <w:r>
-        <w:fldChar w:fldCharType="separate"/>
-      </w:r>
-      <w:r>
-        <w:t xml:space="preserve">Figure </w:t>
-      </w:r>
-      <w:r>
-        <w:rPr>
-          <w:noProof/>
-        </w:rPr>
-        <w:t>13</w:t>
-      </w:r>
-      <w:r>
-        <w:fldChar w:fldCharType="end"/>
-      </w:r>
-      <w:r>
-        <w:t xml:space="preserve">, </w:t>
-      </w:r>
-      <w:r>
-        <w:t>show</w:t>
-      </w:r>
-      <w:r>
-        <w:t>ing</w:t>
-      </w:r>
-      <w:r>
-        <w:t xml:space="preserve"> a saddle-node bifurcation. The system will rest at the stable equilibrium, and small inputs will have </w:t>
-      </w:r>
-      <w:r>
-        <w:t xml:space="preserve">no lasting </w:t>
-      </w:r>
-      <w:r>
-        <w:t xml:space="preserve">effect, but any change to the state moving it to the right of the saddle node will cause </w:t>
-      </w:r>
-      <w:r>
-        <w:t xml:space="preserve">a significant change in the behaviour, possibly resulting in </w:t>
-      </w:r>
-      <w:r>
-        <w:t>the</w:t>
-      </w:r>
-      <w:r>
-        <w:t xml:space="preserve"> limit cycle being reached.</w:t>
-      </w:r>
-    </w:p>
-    <w:p>
-      <w:r>
-        <w:t>If this diagram were to represent a neuron with the potential on the horizontal axis then we can see we have a coincidence detector that ignores small increases in potential but, on receiving one large enough to cross an internal threshold, begins firing spikes repeatedly until inhibited by an external influence.</w:t>
-      </w:r>
-    </w:p>
-    <w:p>
-      <w:pPr>
-        <w:keepNext/>
-      </w:pPr>
-      <w:r>
-        <w:rPr>
-          <w:noProof/>
-        </w:rPr>
         <w:drawing>
           <wp:inline distT="0" distB="0" distL="0" distR="0" wp14:anchorId="65A5C15B" wp14:editId="5091FE43">
             <wp:extent cx="5438775" cy="4076700"/>
@@ -7788,13 +7489,8 @@
         <w:t xml:space="preserve"> Features of a 2D Dynamical System (recreated in the style of</w:t>
       </w:r>
       <w:r>
-        <w:t xml:space="preserve"> </w:t>
-      </w:r>
-      <w:proofErr w:type="spellStart"/>
-      <w:r>
-        <w:t>Izhikevich</w:t>
-      </w:r>
-      <w:proofErr w:type="spellEnd"/>
+        <w:t xml:space="preserve"> Izhikevich</w:t>
+      </w:r>
       <w:r>
         <w:t xml:space="preserve"> [2, pp 17])</w:t>
       </w:r>
@@ -7836,11 +7532,7 @@
         <w:t xml:space="preserve">, depending on whether there exists a saddle node, and whether there exists a limit cycle. </w:t>
       </w:r>
       <w:r>
-        <w:t xml:space="preserve">For a single model of neuron behaviour </w:t>
-      </w:r>
-      <w:r>
-        <w:lastRenderedPageBreak/>
-        <w:t>to be able to exhibit a good range of different types of behaviour it needs to be configurable to act as any of the four</w:t>
+        <w:t>For a single model of neuron behaviour to be able to exhibit a good range of different types of behaviour it needs to be configurable to act as any of the four</w:t>
       </w:r>
       <w:r>
         <w:t xml:space="preserve">. Those without limit cycles fire only one spike in response to excitation, and those with </w:t>
@@ -8078,6 +7770,7 @@
                       <w:rPr>
                         <w:noProof/>
                       </w:rPr>
+                      <w:lastRenderedPageBreak/>
                       <w:t xml:space="preserve">[4] </w:t>
                     </w:r>
                   </w:p>
@@ -8470,7 +8163,6 @@
                       <w:rPr>
                         <w:noProof/>
                       </w:rPr>
-                      <w:lastRenderedPageBreak/>
                       <w:t xml:space="preserve">[11] </w:t>
                     </w:r>
                   </w:p>
@@ -8771,6 +8463,7 @@
                       <w:rPr>
                         <w:noProof/>
                       </w:rPr>
+                      <w:lastRenderedPageBreak/>
                       <w:t xml:space="preserve">[16] </w:t>
                     </w:r>
                   </w:p>
@@ -9149,7 +8842,6 @@
                       <w:rPr>
                         <w:noProof/>
                       </w:rPr>
-                      <w:lastRenderedPageBreak/>
                       <w:t xml:space="preserve">[23] </w:t>
                     </w:r>
                   </w:p>
@@ -9362,6 +9054,7 @@
                       <w:rPr>
                         <w:noProof/>
                       </w:rPr>
+                      <w:lastRenderedPageBreak/>
                       <w:t xml:space="preserve">[27] </w:t>
                     </w:r>
                   </w:p>
@@ -11908,7 +11601,7 @@
 </file>
 
 <file path=customXml/itemProps1.xml><?xml version="1.0" encoding="utf-8"?>
-<ds:datastoreItem xmlns:ds="http://schemas.openxmlformats.org/officeDocument/2006/customXml" ds:itemID="{9877FE87-00B0-4712-8D2B-56CD65705422}">
+<ds:datastoreItem xmlns:ds="http://schemas.openxmlformats.org/officeDocument/2006/customXml" ds:itemID="{5A156A30-7C77-4B84-B603-79F7B938C6A1}">
   <ds:schemaRefs>
     <ds:schemaRef ds:uri="http://schemas.openxmlformats.org/officeDocument/2006/bibliography"/>
   </ds:schemaRefs>

</xml_diff>